<commit_message>
fixing casing problem on "MSDeploy".  Casing must be consistent.
</commit_message>
<xml_diff>
--- a/manuscript/Chapter17/MVC2iA_CH_17.docx
+++ b/manuscript/Chapter17/MVC2iA_CH_17.docx
@@ -1529,7 +1529,10 @@
         <w:t xml:space="preserve">17.1.4 Enabling remote server deployments with </w:t>
       </w:r>
       <w:r>
-        <w:t>the Web Deployment Tool ( MsDeploy )</w:t>
+        <w:t>the Web Deployment Tool ( MS</w:t>
+      </w:r>
+      <w:r>
+        <w:t>Deploy )</w:t>
       </w:r>
     </w:p>
     <w:p>
@@ -1990,7 +1993,7 @@
       <w:rPr>
         <w:noProof/>
       </w:rPr>
-      <w:t>2</w:t>
+      <w:t>8</w:t>
     </w:r>
     <w:r>
       <w:fldChar w:fldCharType="end"/>
@@ -2025,7 +2028,7 @@
         <w:rPr>
           <w:noProof/>
         </w:rPr>
-        <w:t>1/15/2010</w:t>
+        <w:t>1/17/2010</w:t>
       </w:r>
     </w:fldSimple>
   </w:p>
@@ -2051,7 +2054,7 @@
         <w:rPr>
           <w:noProof/>
         </w:rPr>
-        <w:t>1/15/2010</w:t>
+        <w:t>1/17/2010</w:t>
       </w:r>
     </w:fldSimple>
     <w:r>
@@ -2080,7 +2083,7 @@
         <w:rPr>
           <w:noProof/>
         </w:rPr>
-        <w:t>1</w:t>
+        <w:t>7</w:t>
       </w:r>
     </w:fldSimple>
   </w:p>
@@ -6236,7 +6239,7 @@
 </file>
 
 <file path=customXml/itemProps1.xml><?xml version="1.0" encoding="utf-8"?>
-<ds:datastoreItem xmlns:ds="http://schemas.openxmlformats.org/officeDocument/2006/customXml" ds:itemID="{097F7135-FCEF-4301-AAA7-5D552B9A1B4F}">
+<ds:datastoreItem xmlns:ds="http://schemas.openxmlformats.org/officeDocument/2006/customXml" ds:itemID="{569CACE5-7406-4037-9007-0CDBDFBFFEF7}">
   <ds:schemaRefs>
     <ds:schemaRef ds:uri="http://schemas.openxmlformats.org/officeDocument/2006/bibliography"/>
   </ds:schemaRefs>

</xml_diff>

<commit_message>
responding to comments in Chapter 17.  Chapter 17 content is done.  Chapter 6 needs to have deployment stuff removed.
</commit_message>
<xml_diff>
--- a/manuscript/Chapter17/MVC2iA_CH_17.docx
+++ b/manuscript/Chapter17/MVC2iA_CH_17.docx
@@ -1,6 +1,6 @@
 
 <file path=word/document.xml><?xml version="1.0" encoding="utf-8"?>
-<w:document xmlns:mo="http://schemas.microsoft.com/office/mac/office/2008/main" xmlns:ve="http://schemas.openxmlformats.org/markup-compatibility/2006" xmlns:mv="urn:schemas-microsoft-com:mac:vml" xmlns:o="urn:schemas-microsoft-com:office:office" xmlns:r="http://schemas.openxmlformats.org/officeDocument/2006/relationships" xmlns:m="http://schemas.openxmlformats.org/officeDocument/2006/math" xmlns:v="urn:schemas-microsoft-com:vml" xmlns:wp="http://schemas.openxmlformats.org/drawingml/2006/wordprocessingDrawing" xmlns:w10="urn:schemas-microsoft-com:office:word" xmlns:w="http://schemas.openxmlformats.org/wordprocessingml/2006/main" xmlns:wne="http://schemas.microsoft.com/office/word/2006/wordml">
+<w:document xmlns:ve="http://schemas.openxmlformats.org/markup-compatibility/2006" xmlns:o="urn:schemas-microsoft-com:office:office" xmlns:r="http://schemas.openxmlformats.org/officeDocument/2006/relationships" xmlns:m="http://schemas.openxmlformats.org/officeDocument/2006/math" xmlns:v="urn:schemas-microsoft-com:vml" xmlns:wp="http://schemas.openxmlformats.org/drawingml/2006/wordprocessingDrawing" xmlns:w10="urn:schemas-microsoft-com:office:word" xmlns:w="http://schemas.openxmlformats.org/wordprocessingml/2006/main" xmlns:wne="http://schemas.microsoft.com/office/word/2006/wordml">
   <w:body>
     <w:p>
       <w:pPr>
@@ -18,6 +18,7 @@
         <w:pStyle w:val="COChapterTitle"/>
       </w:pPr>
       <w:commentRangeStart w:id="0"/>
+      <w:commentRangeStart w:id="1"/>
       <w:r>
         <w:t>Deployment Techniques</w:t>
       </w:r>
@@ -32,6 +33,16 @@
         </w:rPr>
         <w:commentReference w:id="0"/>
       </w:r>
+      <w:commentRangeEnd w:id="1"/>
+      <w:r>
+        <w:rPr>
+          <w:rFonts w:ascii="Verdana" w:hAnsi="Verdana"/>
+          <w:i w:val="0"/>
+          <w:color w:val="000000"/>
+          <w:sz w:val="16"/>
+        </w:rPr>
+        <w:commentReference w:id="1"/>
+      </w:r>
     </w:p>
     <w:p>
       <w:pPr>
@@ -82,45 +93,10 @@
       <w:r>
         <w:t xml:space="preserve">Beyond server environment and hosting scenarios, deploying an application presents an entirely different set of challenges. </w:t>
       </w:r>
-      <w:commentRangeStart w:id="1"/>
-      <w:r>
-        <w:t xml:space="preserve">Manual deployments are wrought with problems, as </w:t>
-      </w:r>
-      <w:proofErr w:type="gramStart"/>
-      <w:r>
-        <w:t>human</w:t>
-      </w:r>
-      <w:proofErr w:type="gramEnd"/>
-      <w:r>
-        <w:t xml:space="preserve"> errors become more prevalent. Automation eliminates these twelfth-hour problems by removing the human factor from deployments. </w:t>
-      </w:r>
-      <w:commentRangeEnd w:id="1"/>
-      <w:r>
-        <w:rPr>
-          <w:rStyle w:val="CommentReference"/>
-          <w:vanish/>
-        </w:rPr>
-        <w:commentReference w:id="1"/>
-      </w:r>
-      <w:r>
-        <w:t xml:space="preserve">Each deployment environment is slightly different, because connection strings, configuration settings, and server environments can vary. By introducing change management into our automated deployment process, we can ensure we install the correct application with the correct environment </w:t>
-      </w:r>
       <w:commentRangeStart w:id="2"/>
-      <w:r>
-        <w:t>settings.</w:t>
-      </w:r>
-    </w:p>
-    <w:p>
-      <w:pPr>
-        <w:pStyle w:val="Body"/>
-      </w:pPr>
-    </w:p>
-    <w:p>
-      <w:pPr>
-        <w:pStyle w:val="Body"/>
-      </w:pPr>
-      <w:r>
-        <w:t xml:space="preserve">In </w:t>
+      <w:commentRangeStart w:id="3"/>
+      <w:r>
+        <w:t xml:space="preserve">Manual deployments are wrought with problems, as human errors become more prevalent. Automation eliminates these twelfth-hour problems by removing the human factor from deployments. </w:t>
       </w:r>
       <w:commentRangeEnd w:id="2"/>
       <w:r>
@@ -130,34 +106,69 @@
         </w:rPr>
         <w:commentReference w:id="2"/>
       </w:r>
+      <w:commentRangeEnd w:id="3"/>
+      <w:r>
+        <w:commentReference w:id="3"/>
+      </w:r>
+      <w:r>
+        <w:t xml:space="preserve">Each deployment environment is slightly different, because connection strings, configuration settings, and server environments can vary. By introducing change management into our automated deployment process, we can ensure we install the correct application with the correct environment </w:t>
+      </w:r>
+      <w:commentRangeStart w:id="4"/>
+      <w:commentRangeStart w:id="5"/>
+      <w:r>
+        <w:t>settings.</w:t>
+      </w:r>
+    </w:p>
+    <w:p>
+      <w:pPr>
+        <w:pStyle w:val="Body"/>
+      </w:pPr>
+      <w:r>
+        <w:t xml:space="preserve">In </w:t>
+      </w:r>
+      <w:commentRangeEnd w:id="4"/>
+      <w:r>
+        <w:rPr>
+          <w:rStyle w:val="CommentReference"/>
+          <w:vanish/>
+        </w:rPr>
+        <w:commentReference w:id="4"/>
+      </w:r>
+      <w:commentRangeEnd w:id="5"/>
+      <w:r>
+        <w:commentReference w:id="5"/>
+      </w:r>
       <w:r>
         <w:t xml:space="preserve">this chapter the reader will learn how to simplify deployment through an </w:t>
       </w:r>
-      <w:proofErr w:type="spellStart"/>
       <w:r>
         <w:rPr>
           <w:rStyle w:val="CodeinText"/>
         </w:rPr>
         <w:t>xcopy</w:t>
       </w:r>
-      <w:proofErr w:type="spellEnd"/>
       <w:r>
         <w:t xml:space="preserve"> deployment strategy, and automate deployment through build automation tools. With these build automation tools, the reader will see how to take advantage of configuration management to automate configuration changes to the various deployment environments.</w:t>
       </w:r>
       <w:r>
         <w:t xml:space="preserve"> After utilizing these techniques on a local machine, the next logical step is to add remote deployment capabilities.  </w:t>
       </w:r>
-      <w:commentRangeStart w:id="3"/>
+      <w:commentRangeStart w:id="6"/>
+      <w:commentRangeStart w:id="7"/>
       <w:r>
         <w:t>A demonstration of using the Web Deployment Tool to take an existing local deployment and give it remote server capabilities will be presented</w:t>
       </w:r>
-      <w:commentRangeEnd w:id="3"/>
+      <w:commentRangeEnd w:id="6"/>
       <w:r>
         <w:rPr>
           <w:rStyle w:val="CommentReference"/>
           <w:vanish/>
         </w:rPr>
-        <w:commentReference w:id="3"/>
+        <w:commentReference w:id="6"/>
+      </w:r>
+      <w:commentRangeEnd w:id="7"/>
+      <w:r>
+        <w:commentReference w:id="7"/>
       </w:r>
       <w:r>
         <w:t>.</w:t>
@@ -183,8 +194,8 @@
           <w:sz w:val="24"/>
         </w:rPr>
       </w:pPr>
-      <w:bookmarkStart w:id="4" w:name="_Toc208157398"/>
-      <w:bookmarkStart w:id="5" w:name="_Toc231699087"/>
+      <w:bookmarkStart w:id="8" w:name="_Toc208157398"/>
+      <w:bookmarkStart w:id="9" w:name="_Toc231699087"/>
       <w:r>
         <w:br w:type="page"/>
       </w:r>
@@ -194,6 +205,7 @@
         <w:pStyle w:val="Head1"/>
       </w:pPr>
       <w:r>
+        <w:lastRenderedPageBreak/>
         <w:t>17</w:t>
       </w:r>
       <w:r>
@@ -202,8 +214,8 @@
       <w:r>
         <w:t>1 Automating deployments</w:t>
       </w:r>
-      <w:bookmarkEnd w:id="4"/>
-      <w:bookmarkEnd w:id="5"/>
+      <w:bookmarkEnd w:id="8"/>
+      <w:bookmarkEnd w:id="9"/>
       <w:r>
         <w:fldChar w:fldCharType="begin"/>
       </w:r>
@@ -235,13 +247,13 @@
       <w:pPr>
         <w:pStyle w:val="Head2"/>
       </w:pPr>
-      <w:bookmarkStart w:id="6" w:name="_Toc208157399"/>
-      <w:bookmarkStart w:id="7" w:name="_Toc231699088"/>
+      <w:bookmarkStart w:id="10" w:name="_Toc208157399"/>
+      <w:bookmarkStart w:id="11" w:name="_Toc231699088"/>
       <w:r>
         <w:t>17.1.1 Employing continuous integration</w:t>
       </w:r>
-      <w:bookmarkEnd w:id="6"/>
-      <w:bookmarkEnd w:id="7"/>
+      <w:bookmarkEnd w:id="10"/>
+      <w:bookmarkEnd w:id="11"/>
       <w:r>
         <w:fldChar w:fldCharType="begin"/>
       </w:r>
@@ -465,6 +477,7 @@
         <w:pStyle w:val="Body1"/>
       </w:pPr>
       <w:r>
+        <w:lastRenderedPageBreak/>
         <w:t>Depending on the development environment, there are several continuous integration server tools and technologies to employ. One popular continuous integration stack includes:</w:t>
       </w:r>
     </w:p>
@@ -480,26 +493,16 @@
       <w:pPr>
         <w:pStyle w:val="ListBullet"/>
       </w:pPr>
-      <w:proofErr w:type="spellStart"/>
-      <w:r>
-        <w:t>NAnt</w:t>
-      </w:r>
-      <w:proofErr w:type="spellEnd"/>
-      <w:r>
-        <w:t xml:space="preserve"> for build automation</w:t>
+      <w:r>
+        <w:t>NAnt for build automation</w:t>
       </w:r>
     </w:p>
     <w:p>
       <w:pPr>
         <w:pStyle w:val="ListBullet"/>
       </w:pPr>
-      <w:proofErr w:type="spellStart"/>
-      <w:r>
-        <w:t>NUnit</w:t>
-      </w:r>
-      <w:proofErr w:type="spellEnd"/>
-      <w:r>
-        <w:t xml:space="preserve"> for testing</w:t>
+      <w:r>
+        <w:t>NUnit for testing</w:t>
       </w:r>
     </w:p>
     <w:p>
@@ -515,28 +518,20 @@
         <w:pStyle w:val="Body1"/>
       </w:pPr>
       <w:r>
-        <w:t xml:space="preserve">Which tool we use does not matter as much as the practices the tools enforce, although we would like our tools to introduce as little friction as possible into the development environment. If we have to wait for a slow or unreliable source control server, our practices are less likely to be followed. Whichever build technology we decide to use, the result of each build should be a single deployment file, checked in to source control at the end of a successful server build. To enable push-button XCOPY deployments, we’ll next look at some key </w:t>
-      </w:r>
-      <w:proofErr w:type="spellStart"/>
-      <w:r>
-        <w:t>NAnt</w:t>
-      </w:r>
-      <w:proofErr w:type="spellEnd"/>
-      <w:r>
-        <w:t xml:space="preserve"> features.</w:t>
+        <w:t>Which tool we use does not matter as much as the practices the tools enforce, although we would like our tools to introduce as little friction as possible into the development environment. If we have to wait for a slow or unreliable source control server, our practices are less likely to be followed. Whichever build technology we decide to use, the result of each build should be a single deployment file, checked in to source control at the end of a successful server build. To enable push-button XCOPY deployments, we’ll next look at some key NAnt features.</w:t>
       </w:r>
     </w:p>
     <w:p>
       <w:pPr>
         <w:pStyle w:val="Head2"/>
       </w:pPr>
-      <w:bookmarkStart w:id="8" w:name="_Toc208157400"/>
-      <w:bookmarkStart w:id="9" w:name="_Toc231699089"/>
+      <w:bookmarkStart w:id="12" w:name="_Toc208157400"/>
+      <w:bookmarkStart w:id="13" w:name="_Toc231699089"/>
       <w:r>
         <w:t>17.1.2 Enabling push-button XCOPY deployments</w:t>
       </w:r>
-      <w:bookmarkEnd w:id="8"/>
-      <w:bookmarkEnd w:id="9"/>
+      <w:bookmarkEnd w:id="12"/>
+      <w:bookmarkEnd w:id="13"/>
       <w:r>
         <w:fldChar w:fldCharType="begin"/>
       </w:r>
@@ -580,13 +575,8 @@
         <w:pStyle w:val="ListBullet"/>
       </w:pPr>
       <w:r>
-        <w:t>The build tool, if used (</w:t>
-      </w:r>
-      <w:proofErr w:type="spellStart"/>
-      <w:r>
-        <w:t>NAnt</w:t>
-      </w:r>
-      <w:proofErr w:type="spellEnd"/>
+        <w:t>The build tool, if used (NAnt</w:t>
+      </w:r>
       <w:r>
         <w:fldChar w:fldCharType="begin"/>
       </w:r>
@@ -613,15 +603,7 @@
         <w:pStyle w:val="ListBullet"/>
       </w:pPr>
       <w:r>
-        <w:t xml:space="preserve">A batch or </w:t>
-      </w:r>
-      <w:proofErr w:type="spellStart"/>
-      <w:r>
-        <w:t>Powershell</w:t>
-      </w:r>
-      <w:proofErr w:type="spellEnd"/>
-      <w:r>
-        <w:t xml:space="preserve"> file to kick the process off</w:t>
+        <w:t>A batch or Powershell file to kick the process off</w:t>
       </w:r>
     </w:p>
     <w:p>
@@ -654,19 +636,9 @@
       <w:pPr>
         <w:pStyle w:val="Body"/>
       </w:pPr>
-      <w:proofErr w:type="spellStart"/>
-      <w:r>
-        <w:t>NAnt</w:t>
-      </w:r>
-      <w:proofErr w:type="spellEnd"/>
-      <w:r>
-        <w:t xml:space="preserve">, along with the sister project </w:t>
-      </w:r>
-      <w:proofErr w:type="spellStart"/>
-      <w:r>
-        <w:t>NAntContrib</w:t>
-      </w:r>
-      <w:proofErr w:type="spellEnd"/>
+      <w:r>
+        <w:t>NAnt, along with the sister project NAntContrib</w:t>
+      </w:r>
       <w:r>
         <w:fldChar w:fldCharType="begin"/>
       </w:r>
@@ -731,90 +703,41 @@
         <w:pStyle w:val="Body1"/>
       </w:pPr>
       <w:r>
-        <w:t xml:space="preserve">With a manual process in place, we can start automating one step at a time with </w:t>
-      </w:r>
-      <w:proofErr w:type="spellStart"/>
-      <w:r>
-        <w:t>NAnt</w:t>
-      </w:r>
-      <w:proofErr w:type="spellEnd"/>
-      <w:r>
-        <w:t xml:space="preserve"> tasks, until the entire deployment process is automated. Many teams already employ a build process in the form of a Word document or wiki entry, detailing the manual steps. It is only a matter of finding the corresponding </w:t>
-      </w:r>
-      <w:proofErr w:type="spellStart"/>
-      <w:r>
-        <w:t>NAnt</w:t>
-      </w:r>
-      <w:proofErr w:type="spellEnd"/>
-      <w:r>
-        <w:t xml:space="preserve"> task for each manual task, and the deployment is automated. If no </w:t>
-      </w:r>
-      <w:proofErr w:type="spellStart"/>
-      <w:r>
-        <w:t>NAnt</w:t>
-      </w:r>
-      <w:proofErr w:type="spellEnd"/>
-      <w:r>
-        <w:t xml:space="preserve"> task exists for a particular operation, </w:t>
-      </w:r>
-      <w:proofErr w:type="spellStart"/>
-      <w:r>
-        <w:t>NAnt</w:t>
-      </w:r>
-      <w:proofErr w:type="spellEnd"/>
-      <w:r>
-        <w:t xml:space="preserve"> provides the Exec task, which can execute anything that can execute in the command-line. The key </w:t>
-      </w:r>
-      <w:proofErr w:type="spellStart"/>
-      <w:r>
-        <w:t>NAnt</w:t>
-      </w:r>
-      <w:proofErr w:type="spellEnd"/>
-      <w:r>
-        <w:t xml:space="preserve"> tasks for deployments include:</w:t>
+        <w:lastRenderedPageBreak/>
+        <w:t>With a manual process in place, we can start automating one step at a time with NAnt tasks, until the entire deployment process is automated. Many teams already employ a build process in the form of a Word document or wiki entry, detailing the manual steps. It is only a matter of finding the corresponding NAnt task for each manual task, and the deployment is automated. If no NAnt task exists for a particular operation, NAnt provides the Exec task, which can execute anything that can execute in the command-line. The key NAnt tasks for deployments include:</w:t>
       </w:r>
     </w:p>
     <w:p>
       <w:pPr>
         <w:pStyle w:val="ListBullet"/>
       </w:pPr>
-      <w:proofErr w:type="gramStart"/>
       <w:r>
         <w:t>unzip</w:t>
       </w:r>
-      <w:proofErr w:type="gramEnd"/>
     </w:p>
     <w:p>
       <w:pPr>
         <w:pStyle w:val="ListBullet"/>
       </w:pPr>
-      <w:proofErr w:type="gramStart"/>
       <w:r>
         <w:t>copy</w:t>
       </w:r>
-      <w:proofErr w:type="gramEnd"/>
     </w:p>
     <w:p>
       <w:pPr>
         <w:pStyle w:val="ListBullet"/>
       </w:pPr>
-      <w:proofErr w:type="gramStart"/>
       <w:r>
         <w:t>exec</w:t>
       </w:r>
-      <w:proofErr w:type="gramEnd"/>
     </w:p>
     <w:p>
       <w:pPr>
         <w:pStyle w:val="ListBullet"/>
       </w:pPr>
-      <w:proofErr w:type="spellStart"/>
-      <w:proofErr w:type="gramStart"/>
       <w:r>
         <w:t>xmlpoke</w:t>
       </w:r>
-      <w:proofErr w:type="spellEnd"/>
-      <w:proofErr w:type="gramEnd"/>
     </w:p>
     <w:p>
       <w:pPr>
@@ -850,41 +773,27 @@
       <w:r>
         <w:t xml:space="preserve"> task is used for a variety of scenarios, such as restarting IIS, stopping and starting services, registering assemblies, and so on. The </w:t>
       </w:r>
-      <w:proofErr w:type="spellStart"/>
       <w:r>
         <w:rPr>
           <w:rStyle w:val="CodeinText"/>
         </w:rPr>
         <w:t>xmlpoke</w:t>
       </w:r>
-      <w:proofErr w:type="spellEnd"/>
       <w:r>
         <w:t xml:space="preserve"> task is used to manage deployment configurations by manipulating key configuration files, such as the </w:t>
       </w:r>
-      <w:proofErr w:type="spellStart"/>
       <w:r>
         <w:t>Web.config</w:t>
       </w:r>
-      <w:proofErr w:type="spellEnd"/>
-      <w:r>
-        <w:t xml:space="preserve"> file. In the next section, we’ll examine how to manage multiple deployment configurations with </w:t>
-      </w:r>
-      <w:proofErr w:type="spellStart"/>
-      <w:r>
-        <w:t>NAnt</w:t>
-      </w:r>
-      <w:proofErr w:type="spellEnd"/>
-      <w:r>
-        <w:t xml:space="preserve"> and </w:t>
-      </w:r>
-      <w:proofErr w:type="spellStart"/>
+      <w:r>
+        <w:t xml:space="preserve"> file. In the next section, we’ll examine how to manage multiple deployment configurations with NAnt and </w:t>
+      </w:r>
       <w:r>
         <w:rPr>
           <w:rStyle w:val="CodeinText"/>
         </w:rPr>
         <w:t>xmlpoke</w:t>
       </w:r>
-      <w:proofErr w:type="spellEnd"/>
       <w:r>
         <w:t>.</w:t>
       </w:r>
@@ -893,13 +802,13 @@
       <w:pPr>
         <w:pStyle w:val="Head2"/>
       </w:pPr>
-      <w:bookmarkStart w:id="10" w:name="_Toc208157401"/>
-      <w:bookmarkStart w:id="11" w:name="_Toc231699090"/>
+      <w:bookmarkStart w:id="14" w:name="_Toc208157401"/>
+      <w:bookmarkStart w:id="15" w:name="_Toc231699090"/>
       <w:r>
         <w:t>17.1.3 Managing environment configurations</w:t>
       </w:r>
-      <w:bookmarkEnd w:id="10"/>
-      <w:bookmarkEnd w:id="11"/>
+      <w:bookmarkEnd w:id="14"/>
+      <w:bookmarkEnd w:id="15"/>
       <w:r>
         <w:fldChar w:fldCharType="begin"/>
       </w:r>
@@ -923,94 +832,55 @@
         <w:pStyle w:val="Body"/>
       </w:pPr>
       <w:r>
-        <w:t xml:space="preserve">With </w:t>
-      </w:r>
-      <w:proofErr w:type="spellStart"/>
-      <w:r>
-        <w:t>NAnt</w:t>
-      </w:r>
-      <w:proofErr w:type="spellEnd"/>
-      <w:r>
-        <w:t xml:space="preserve">, managing all of these environment configurations is straightforward. Deployments are kicked off with a batch file, which merely starts </w:t>
-      </w:r>
-      <w:proofErr w:type="spellStart"/>
-      <w:r>
-        <w:t>NAnt</w:t>
-      </w:r>
-      <w:proofErr w:type="spellEnd"/>
-      <w:r>
-        <w:t>. The deployment package zip file contains:</w:t>
+        <w:t>With NAnt, managing all of these environment configurations is straightforward. Deployments are kicked off with a batch file, which merely starts NAnt. The deployment package zip file contains:</w:t>
       </w:r>
     </w:p>
     <w:p>
       <w:pPr>
         <w:pStyle w:val="ListBullet"/>
       </w:pPr>
-      <w:proofErr w:type="spellStart"/>
       <w:r>
         <w:t>Dev.bat</w:t>
       </w:r>
-      <w:proofErr w:type="spellEnd"/>
     </w:p>
     <w:p>
       <w:pPr>
         <w:pStyle w:val="ListBullet"/>
       </w:pPr>
-      <w:proofErr w:type="spellStart"/>
       <w:r>
         <w:t>CommonDeploy.bat</w:t>
       </w:r>
-      <w:proofErr w:type="spellEnd"/>
     </w:p>
     <w:p>
       <w:pPr>
         <w:pStyle w:val="ListBullet"/>
       </w:pPr>
-      <w:proofErr w:type="spellStart"/>
-      <w:proofErr w:type="gramStart"/>
       <w:r>
         <w:t>deployment.build</w:t>
       </w:r>
-      <w:proofErr w:type="spellEnd"/>
-      <w:proofErr w:type="gramEnd"/>
     </w:p>
     <w:p>
       <w:pPr>
         <w:pStyle w:val="ListBullet"/>
       </w:pPr>
-      <w:proofErr w:type="spellStart"/>
-      <w:r>
-        <w:t>NAnt</w:t>
-      </w:r>
-      <w:proofErr w:type="spellEnd"/>
-      <w:r>
-        <w:t>\</w:t>
+      <w:r>
+        <w:t>NAnt\</w:t>
       </w:r>
     </w:p>
     <w:p>
       <w:pPr>
         <w:pStyle w:val="ListBullet"/>
       </w:pPr>
-      <w:proofErr w:type="gramStart"/>
-      <w:r>
-        <w:t>website</w:t>
-      </w:r>
-      <w:proofErr w:type="gramEnd"/>
-      <w:r>
-        <w:t>\</w:t>
+      <w:r>
+        <w:t>website\</w:t>
       </w:r>
     </w:p>
     <w:p>
       <w:pPr>
         <w:pStyle w:val="ListBullet"/>
       </w:pPr>
-      <w:proofErr w:type="gramStart"/>
-      <w:r>
-        <w:t>database</w:t>
-      </w:r>
-      <w:proofErr w:type="gramEnd"/>
-      <w:r>
-        <w:t>\</w:t>
+      <w:r>
+        <w:t>database\</w:t>
       </w:r>
     </w:p>
     <w:p>
@@ -1018,53 +888,15 @@
         <w:pStyle w:val="Body1"/>
       </w:pPr>
       <w:r>
-        <w:t xml:space="preserve">The </w:t>
-      </w:r>
-      <w:proofErr w:type="spellStart"/>
-      <w:r>
-        <w:t>NAnt</w:t>
-      </w:r>
-      <w:proofErr w:type="spellEnd"/>
-      <w:r>
-        <w:t xml:space="preserve"> folder contains the entire runtime distribution of </w:t>
-      </w:r>
-      <w:proofErr w:type="spellStart"/>
-      <w:r>
-        <w:t>NAnt</w:t>
-      </w:r>
-      <w:proofErr w:type="spellEnd"/>
-      <w:r>
-        <w:t xml:space="preserve">.  We include the distribution to avoid an environmental setup step on every server to which we deploy. The website folder contains the complete application that we XCOPY deploy to the correct folder on the server. The </w:t>
-      </w:r>
-      <w:proofErr w:type="spellStart"/>
+        <w:lastRenderedPageBreak/>
+        <w:t xml:space="preserve">The NAnt folder contains the entire runtime distribution of NAnt.  We include the distribution to avoid an environmental setup step on every server to which we deploy. The website folder contains the complete application that we XCOPY deploy to the correct folder on the server. The </w:t>
+      </w:r>
       <w:r>
         <w:t>deployment.build</w:t>
       </w:r>
-      <w:proofErr w:type="spellEnd"/>
-      <w:r>
-        <w:t xml:space="preserve"> is the </w:t>
-      </w:r>
-      <w:proofErr w:type="spellStart"/>
-      <w:r>
-        <w:t>NAnt</w:t>
-      </w:r>
-      <w:proofErr w:type="spellEnd"/>
-      <w:r>
-        <w:t xml:space="preserve"> build script that contains the complete deployment script. The </w:t>
-      </w:r>
-      <w:proofErr w:type="spellStart"/>
-      <w:r>
-        <w:t>Dev.bat</w:t>
-      </w:r>
-      <w:proofErr w:type="spellEnd"/>
-      <w:r>
-        <w:t xml:space="preserve"> file is a </w:t>
-      </w:r>
-      <w:proofErr w:type="spellStart"/>
-      <w:r>
-        <w:t>bootstrapper</w:t>
-      </w:r>
-      <w:proofErr w:type="spellEnd"/>
+      <w:r>
+        <w:t xml:space="preserve"> is the NAnt build script that contains the complete deployment script. The Dev.bat file is a bootstrapper</w:t>
+      </w:r>
       <w:r>
         <w:fldChar w:fldCharType="begin"/>
       </w:r>
@@ -1081,39 +913,177 @@
         <w:fldChar w:fldCharType="end"/>
       </w:r>
       <w:r>
-        <w:t xml:space="preserve"> file that calls </w:t>
-      </w:r>
-      <w:proofErr w:type="spellStart"/>
+        <w:t xml:space="preserve"> file that calls CommonDeploy.bat. In listing 17.1, the bootstrapper file Dev.bat call overrides the deploy directory and connection string properties by setting environment variables, and then calls the CommonDeploy.bat script.</w:t>
+      </w:r>
+    </w:p>
+    <w:p>
+      <w:pPr>
+        <w:pStyle w:val="CodeListingCaption"/>
+      </w:pPr>
+      <w:r>
+        <w:t>Listing 17.1 Setting the environment configuration in Dev.bat</w:t>
+      </w:r>
+    </w:p>
+    <w:p>
+      <w:pPr>
+        <w:pStyle w:val="Code"/>
+      </w:pPr>
+      <w:r>
+        <w:t>SET driverClass=NHibernate.Driver.SqlClientDriver</w:t>
+      </w:r>
+    </w:p>
+    <w:p>
+      <w:pPr>
+        <w:pStyle w:val="Code"/>
+      </w:pPr>
+      <w:r>
+        <w:t>SET connectionString=Data Source=.\sqlexpress;Initial Catalog=TODO;uid=sa;pwd=TODO</w:t>
+      </w:r>
+    </w:p>
+    <w:p>
+      <w:pPr>
+        <w:pStyle w:val="Code"/>
+      </w:pPr>
+      <w:r>
+        <w:t>SET localConnectionString=Data Source=</w:t>
+      </w:r>
+      <w:r>
+        <w:t>.</w:t>
+      </w:r>
+      <w:r>
+        <w:t>\sqlexpress;Initial Catalog=TODO;uid=sa;pwd=TODO</w:t>
+      </w:r>
+    </w:p>
+    <w:p>
+      <w:pPr>
+        <w:pStyle w:val="Code"/>
+      </w:pPr>
+      <w:r>
+        <w:t>SET dialect=NHibernate.Dialect.MsSql2005Dialect</w:t>
+      </w:r>
+    </w:p>
+    <w:p>
+      <w:pPr>
+        <w:pStyle w:val="Code"/>
+      </w:pPr>
+      <w:r>
+        <w:t>SET websiteTargetDir=\\TODO</w:t>
+      </w:r>
+    </w:p>
+    <w:p>
+      <w:pPr>
+        <w:pStyle w:val="Code"/>
+      </w:pPr>
+    </w:p>
+    <w:p>
+      <w:pPr>
+        <w:pStyle w:val="Code"/>
+      </w:pPr>
+      <w:r>
+        <w:t>SET databaseServer=TODO\sqlexpress</w:t>
+      </w:r>
+    </w:p>
+    <w:p>
+      <w:pPr>
+        <w:pStyle w:val="Code"/>
+      </w:pPr>
+      <w:r>
+        <w:t>SET databaseName=TODO</w:t>
+      </w:r>
+    </w:p>
+    <w:p>
+      <w:pPr>
+        <w:pStyle w:val="Code"/>
+      </w:pPr>
+      <w:r>
+        <w:t>SET databaseIntegrated=false</w:t>
+      </w:r>
+    </w:p>
+    <w:p>
+      <w:pPr>
+        <w:pStyle w:val="Code"/>
+      </w:pPr>
+      <w:r>
+        <w:t>SET databaseUsername=sa</w:t>
+      </w:r>
+    </w:p>
+    <w:p>
+      <w:pPr>
+        <w:pStyle w:val="Code"/>
+      </w:pPr>
+      <w:r>
+        <w:t>SET databasePassword=TODO</w:t>
+      </w:r>
+    </w:p>
+    <w:p>
+      <w:pPr>
+        <w:pStyle w:val="Code"/>
+      </w:pPr>
+    </w:p>
+    <w:p>
+      <w:pPr>
+        <w:pStyle w:val="Code"/>
+      </w:pPr>
+      <w:r>
+        <w:t>SET shouldReloadDatabase=true</w:t>
+      </w:r>
+      <w:r>
+        <w:t xml:space="preserve">                                            #A</w:t>
+      </w:r>
+    </w:p>
+    <w:p>
+      <w:pPr>
+        <w:pStyle w:val="Code"/>
+      </w:pPr>
+    </w:p>
+    <w:p>
+      <w:pPr>
+        <w:pStyle w:val="Code"/>
+      </w:pPr>
       <w:r>
         <w:t>CommonDeploy.bat</w:t>
       </w:r>
-      <w:proofErr w:type="spellEnd"/>
-      <w:r>
-        <w:t xml:space="preserve">. In listing 17.1, the </w:t>
-      </w:r>
-      <w:proofErr w:type="spellStart"/>
-      <w:r>
-        <w:t>bootstrapper</w:t>
-      </w:r>
-      <w:proofErr w:type="spellEnd"/>
-      <w:r>
-        <w:t xml:space="preserve"> file </w:t>
-      </w:r>
-      <w:proofErr w:type="spellStart"/>
-      <w:r>
-        <w:t>Dev.bat</w:t>
-      </w:r>
-      <w:proofErr w:type="spellEnd"/>
-      <w:r>
-        <w:t xml:space="preserve"> call overrides the deploy directory and connection string properties by setting environment variables, and then calls the </w:t>
-      </w:r>
-      <w:proofErr w:type="spellStart"/>
-      <w:r>
-        <w:t>CommonDeploy.bat</w:t>
-      </w:r>
-      <w:proofErr w:type="spellEnd"/>
-      <w:r>
-        <w:t xml:space="preserve"> script.</w:t>
+    </w:p>
+    <w:p>
+      <w:pPr>
+        <w:pStyle w:val="ListNumbered"/>
+      </w:pPr>
+      <w:r>
+        <w:t xml:space="preserve"> </w:t>
+      </w:r>
+    </w:p>
+    <w:p>
+      <w:pPr>
+        <w:pStyle w:val="CodeAnnotation"/>
+      </w:pPr>
+      <w:r>
+        <w:t>#A SET command declares variables.</w:t>
+      </w:r>
+    </w:p>
+    <w:p>
+      <w:pPr>
+        <w:pStyle w:val="Body1"/>
+      </w:pPr>
+      <w:r>
+        <w:t>In the Dev.bat file, we set up the environment variables for the environment configuration values (some of which still need to be filled in). With one CommonDeploy.bat batch file that runs off environment variables, we can create additional bootstrapper batch files for each target environment. The end of the Dev.bat batch script</w:t>
+      </w:r>
+      <w:r>
+        <w:fldChar w:fldCharType="begin"/>
+      </w:r>
+      <w:r>
+        <w:instrText xml:space="preserve"> XE "</w:instrText>
+      </w:r>
+      <w:r>
+        <w:instrText>deployment:batch script</w:instrText>
+      </w:r>
+      <w:r>
+        <w:instrText xml:space="preserve">" </w:instrText>
+      </w:r>
+      <w:r>
+        <w:fldChar w:fldCharType="end"/>
+      </w:r>
+      <w:r>
+        <w:t xml:space="preserve"> calls into the CommonDeploy.bat script, which provides a common bootstrapper file on top of NAnt, shown in Listing 17.2 below.</w:t>
       </w:r>
     </w:p>
     <w:p>
@@ -1121,78 +1091,23 @@
         <w:pStyle w:val="CodeListingCaption"/>
       </w:pPr>
       <w:r>
-        <w:t xml:space="preserve">Listing 17.1 Setting the environment configuration in </w:t>
-      </w:r>
-      <w:proofErr w:type="spellStart"/>
-      <w:r>
-        <w:t>Dev.bat</w:t>
-      </w:r>
-      <w:proofErr w:type="spellEnd"/>
+        <w:t>Listing 17.2 Bootstrapper CommonDeploy.bat file overriding NAnt properties</w:t>
+      </w:r>
     </w:p>
     <w:p>
       <w:pPr>
         <w:pStyle w:val="Code"/>
       </w:pPr>
       <w:r>
-        <w:t xml:space="preserve">SET </w:t>
-      </w:r>
-      <w:proofErr w:type="spellStart"/>
-      <w:r>
-        <w:t>driverClass</w:t>
-      </w:r>
-      <w:proofErr w:type="spellEnd"/>
-      <w:r>
-        <w:t>=</w:t>
-      </w:r>
-      <w:proofErr w:type="spellStart"/>
-      <w:r>
-        <w:t>NHibernate.Driver.SqlClientDriver</w:t>
-      </w:r>
-      <w:proofErr w:type="spellEnd"/>
+        <w:t xml:space="preserve">nant\nant.exe </w:t>
+      </w:r>
     </w:p>
     <w:p>
       <w:pPr>
         <w:pStyle w:val="Code"/>
       </w:pPr>
       <w:r>
-        <w:t xml:space="preserve">SET </w:t>
-      </w:r>
-      <w:proofErr w:type="spellStart"/>
-      <w:r>
-        <w:t>connectionString</w:t>
-      </w:r>
-      <w:proofErr w:type="spellEnd"/>
-      <w:r>
-        <w:t>=Data Source=</w:t>
-      </w:r>
-      <w:proofErr w:type="gramStart"/>
-      <w:r>
-        <w:t>.\</w:t>
-      </w:r>
-      <w:proofErr w:type="spellStart"/>
-      <w:proofErr w:type="gramEnd"/>
-      <w:r>
-        <w:t>sqlexpress;Initial</w:t>
-      </w:r>
-      <w:proofErr w:type="spellEnd"/>
-      <w:r>
-        <w:t xml:space="preserve"> Catalog=</w:t>
-      </w:r>
-      <w:proofErr w:type="spellStart"/>
-      <w:r>
-        <w:t>TODO;uid</w:t>
-      </w:r>
-      <w:proofErr w:type="spellEnd"/>
-      <w:r>
-        <w:t>=</w:t>
-      </w:r>
-      <w:proofErr w:type="spellStart"/>
-      <w:r>
-        <w:t>sa;pwd</w:t>
-      </w:r>
-      <w:proofErr w:type="spellEnd"/>
-      <w:r>
-        <w:t>=TODO</w:t>
+        <w:t xml:space="preserve">-buildfile:deployment.build </w:t>
       </w:r>
     </w:p>
     <w:p>
@@ -1200,47 +1115,10 @@
         <w:pStyle w:val="Code"/>
       </w:pPr>
       <w:r>
-        <w:t xml:space="preserve">SET </w:t>
-      </w:r>
-      <w:proofErr w:type="spellStart"/>
-      <w:r>
-        <w:t>localConnectionString</w:t>
-      </w:r>
-      <w:proofErr w:type="spellEnd"/>
-      <w:r>
-        <w:t>=Data Source=</w:t>
-      </w:r>
-      <w:proofErr w:type="gramStart"/>
-      <w:r>
-        <w:t>.</w:t>
-      </w:r>
-      <w:r>
-        <w:t>\</w:t>
-      </w:r>
-      <w:proofErr w:type="spellStart"/>
-      <w:proofErr w:type="gramEnd"/>
-      <w:r>
-        <w:t>sqlexpress;Initial</w:t>
-      </w:r>
-      <w:proofErr w:type="spellEnd"/>
-      <w:r>
-        <w:t xml:space="preserve"> Catalog=</w:t>
-      </w:r>
-      <w:proofErr w:type="spellStart"/>
-      <w:r>
-        <w:t>TODO;uid</w:t>
-      </w:r>
-      <w:proofErr w:type="spellEnd"/>
-      <w:r>
-        <w:t>=</w:t>
-      </w:r>
-      <w:proofErr w:type="spellStart"/>
-      <w:r>
-        <w:t>sa;pwd</w:t>
-      </w:r>
-      <w:proofErr w:type="spellEnd"/>
-      <w:r>
-        <w:t>=TODO</w:t>
+        <w:t>-D:should.reload.database="%shouldReloadDatabase%"</w:t>
+      </w:r>
+      <w:r>
+        <w:t xml:space="preserve">                       #A</w:t>
       </w:r>
     </w:p>
     <w:p>
@@ -1248,7 +1126,7 @@
         <w:pStyle w:val="Code"/>
       </w:pPr>
       <w:r>
-        <w:t>SET dialect=NHibernate.Dialect.MsSql2005Dialect</w:t>
+        <w:t xml:space="preserve">-D:driver.class="%driverClass%" </w:t>
       </w:r>
     </w:p>
     <w:p>
@@ -1256,57 +1134,31 @@
         <w:pStyle w:val="Code"/>
       </w:pPr>
       <w:r>
-        <w:t xml:space="preserve">SET </w:t>
-      </w:r>
-      <w:proofErr w:type="spellStart"/>
-      <w:r>
-        <w:t>websiteTargetDir</w:t>
-      </w:r>
-      <w:proofErr w:type="spellEnd"/>
-      <w:r>
-        <w:t>=\\TODO</w:t>
+        <w:t xml:space="preserve">-D:connection.string="%connectionString%" </w:t>
       </w:r>
     </w:p>
     <w:p>
       <w:pPr>
         <w:pStyle w:val="Code"/>
       </w:pPr>
+      <w:r>
+        <w:t xml:space="preserve">-D:local.connection.string="%localConnectionString%" </w:t>
+      </w:r>
     </w:p>
     <w:p>
       <w:pPr>
         <w:pStyle w:val="Code"/>
       </w:pPr>
       <w:r>
-        <w:t xml:space="preserve">SET </w:t>
-      </w:r>
-      <w:proofErr w:type="spellStart"/>
-      <w:r>
-        <w:t>databaseServer</w:t>
-      </w:r>
-      <w:proofErr w:type="spellEnd"/>
-      <w:r>
-        <w:t>=TODO\</w:t>
-      </w:r>
-      <w:proofErr w:type="spellStart"/>
-      <w:r>
-        <w:t>sqlexpress</w:t>
-      </w:r>
-      <w:proofErr w:type="spellEnd"/>
+        <w:t xml:space="preserve">-D:dialect="%dialect%" </w:t>
+      </w:r>
     </w:p>
     <w:p>
       <w:pPr>
         <w:pStyle w:val="Code"/>
       </w:pPr>
       <w:r>
-        <w:t xml:space="preserve">SET </w:t>
-      </w:r>
-      <w:proofErr w:type="spellStart"/>
-      <w:r>
-        <w:t>databaseName</w:t>
-      </w:r>
-      <w:proofErr w:type="spellEnd"/>
-      <w:r>
-        <w:t>=TODO</w:t>
+        <w:t xml:space="preserve">-D:website.target.dir="%websiteTargetDir%" </w:t>
       </w:r>
     </w:p>
     <w:p>
@@ -1314,15 +1166,7 @@
         <w:pStyle w:val="Code"/>
       </w:pPr>
       <w:r>
-        <w:t xml:space="preserve">SET </w:t>
-      </w:r>
-      <w:proofErr w:type="spellStart"/>
-      <w:r>
-        <w:t>databaseIntegrated</w:t>
-      </w:r>
-      <w:proofErr w:type="spellEnd"/>
-      <w:r>
-        <w:t>=false</w:t>
+        <w:t xml:space="preserve">-D:database.server="%databaseServer%" </w:t>
       </w:r>
     </w:p>
     <w:p>
@@ -1330,175 +1174,74 @@
         <w:pStyle w:val="Code"/>
       </w:pPr>
       <w:r>
-        <w:t xml:space="preserve">SET </w:t>
-      </w:r>
-      <w:proofErr w:type="spellStart"/>
-      <w:r>
-        <w:t>databaseUsername</w:t>
-      </w:r>
-      <w:proofErr w:type="spellEnd"/>
-      <w:r>
-        <w:t>=</w:t>
-      </w:r>
-      <w:proofErr w:type="spellStart"/>
-      <w:proofErr w:type="gramStart"/>
-      <w:r>
-        <w:t>sa</w:t>
-      </w:r>
-      <w:proofErr w:type="spellEnd"/>
-      <w:proofErr w:type="gramEnd"/>
+        <w:t xml:space="preserve">-D:database.name="%databaseName%" </w:t>
+      </w:r>
     </w:p>
     <w:p>
       <w:pPr>
         <w:pStyle w:val="Code"/>
       </w:pPr>
       <w:r>
-        <w:t xml:space="preserve">SET </w:t>
-      </w:r>
-      <w:proofErr w:type="spellStart"/>
-      <w:r>
-        <w:t>databasePassword</w:t>
-      </w:r>
-      <w:proofErr w:type="spellEnd"/>
-      <w:r>
-        <w:t>=TODO</w:t>
+        <w:t xml:space="preserve">-D:database.integrated="%databaseIntegrated%" </w:t>
       </w:r>
     </w:p>
     <w:p>
       <w:pPr>
         <w:pStyle w:val="Code"/>
       </w:pPr>
+      <w:r>
+        <w:t xml:space="preserve">-D:database.username="%databaseUsername%" </w:t>
+      </w:r>
     </w:p>
     <w:p>
       <w:pPr>
         <w:pStyle w:val="Code"/>
       </w:pPr>
       <w:r>
-        <w:t xml:space="preserve">SET </w:t>
-      </w:r>
-      <w:proofErr w:type="spellStart"/>
-      <w:r>
-        <w:t>shouldReloadDatabase</w:t>
-      </w:r>
-      <w:proofErr w:type="spellEnd"/>
-      <w:r>
-        <w:t>=true</w:t>
-      </w:r>
-      <w:r>
-        <w:t xml:space="preserve">                                            #A</w:t>
+        <w:t xml:space="preserve">-D:database.password="%databasePassword%" </w:t>
       </w:r>
     </w:p>
     <w:p>
       <w:pPr>
         <w:pStyle w:val="Code"/>
       </w:pPr>
+      <w:r>
+        <w:lastRenderedPageBreak/>
+        <w:t xml:space="preserve">-D:test.database.name="%testDatabaseName%" </w:t>
+      </w:r>
     </w:p>
     <w:p>
       <w:pPr>
         <w:pStyle w:val="Code"/>
       </w:pPr>
-      <w:proofErr w:type="spellStart"/>
-      <w:r>
-        <w:t>CommonDeploy.bat</w:t>
-      </w:r>
-      <w:proofErr w:type="spellEnd"/>
-    </w:p>
-    <w:p>
-      <w:pPr>
-        <w:pStyle w:val="ListNumbered"/>
-      </w:pPr>
-      <w:r>
-        <w:t xml:space="preserve"> </w:t>
-      </w:r>
+      <w:r>
+        <w:t>-D:excel.server.path="%excelServerPath%"</w:t>
+      </w:r>
+    </w:p>
+    <w:p>
+      <w:pPr>
+        <w:pStyle w:val="Code"/>
+      </w:pPr>
     </w:p>
     <w:p>
       <w:pPr>
         <w:pStyle w:val="CodeAnnotation"/>
       </w:pPr>
       <w:r>
-        <w:t>#A SET command declares variables.</w:t>
-      </w:r>
+        <w:t>#A Use previously set environment variables</w:t>
+      </w:r>
+    </w:p>
+    <w:p>
+      <w:pPr>
+        <w:pStyle w:val="CodeAnnotation"/>
+      </w:pPr>
     </w:p>
     <w:p>
       <w:pPr>
         <w:pStyle w:val="Body1"/>
       </w:pPr>
       <w:r>
-        <w:t xml:space="preserve">In the </w:t>
-      </w:r>
-      <w:proofErr w:type="spellStart"/>
-      <w:r>
-        <w:t>Dev.bat</w:t>
-      </w:r>
-      <w:proofErr w:type="spellEnd"/>
-      <w:r>
-        <w:t xml:space="preserve"> file, we set up the environment variables for the environment configuration values (some of which still need to be filled in). With one </w:t>
-      </w:r>
-      <w:proofErr w:type="spellStart"/>
-      <w:r>
-        <w:t>CommonDeploy.bat</w:t>
-      </w:r>
-      <w:proofErr w:type="spellEnd"/>
-      <w:r>
-        <w:t xml:space="preserve"> batch file that runs off environment variables, we can create additional </w:t>
-      </w:r>
-      <w:proofErr w:type="spellStart"/>
-      <w:r>
-        <w:t>bootstrapper</w:t>
-      </w:r>
-      <w:proofErr w:type="spellEnd"/>
-      <w:r>
-        <w:t xml:space="preserve"> batch files for each target environment. The end of the </w:t>
-      </w:r>
-      <w:proofErr w:type="spellStart"/>
-      <w:r>
-        <w:t>Dev.bat</w:t>
-      </w:r>
-      <w:proofErr w:type="spellEnd"/>
-      <w:r>
-        <w:t xml:space="preserve"> batch script</w:t>
-      </w:r>
-      <w:r>
-        <w:fldChar w:fldCharType="begin"/>
-      </w:r>
-      <w:r>
-        <w:instrText xml:space="preserve"> XE "</w:instrText>
-      </w:r>
-      <w:r>
-        <w:instrText>deployment:batch script</w:instrText>
-      </w:r>
-      <w:r>
-        <w:instrText xml:space="preserve">" </w:instrText>
-      </w:r>
-      <w:r>
-        <w:fldChar w:fldCharType="end"/>
-      </w:r>
-      <w:r>
-        <w:t xml:space="preserve"> calls into the </w:t>
-      </w:r>
-      <w:proofErr w:type="spellStart"/>
-      <w:r>
-        <w:t>CommonDeploy.bat</w:t>
-      </w:r>
-      <w:proofErr w:type="spellEnd"/>
-      <w:r>
-        <w:t xml:space="preserve"> script, which provides a common </w:t>
-      </w:r>
-      <w:proofErr w:type="spellStart"/>
-      <w:r>
-        <w:t>bootstrapper</w:t>
-      </w:r>
-      <w:proofErr w:type="spellEnd"/>
-      <w:r>
-        <w:t xml:space="preserve"> file on top of </w:t>
-      </w:r>
-      <w:proofErr w:type="spellStart"/>
-      <w:r>
-        <w:t>NAnt</w:t>
-      </w:r>
-      <w:proofErr w:type="spellEnd"/>
-      <w:r>
-        <w:t>, shown in Listing 17.2 below.</w:t>
+        <w:t>This entire command is in a single CommonDeploy.bat file, calling NAnt, using environment variables set up by a previous environment-specific batch file (Dev.bat in our case). The “-D” command-line switches for NAnt allow us to override properties with the correct deployed values. Because our deployment database will most likely require a different connection string than our local configuration, we need to use NAnt to override this value during deployment. A portion of the deploy.build file is in Listing 17.3 below.</w:t>
       </w:r>
     </w:p>
     <w:p>
@@ -1506,94 +1249,31 @@
         <w:pStyle w:val="CodeListingCaption"/>
       </w:pPr>
       <w:r>
-        <w:t xml:space="preserve">Listing 17.2 </w:t>
-      </w:r>
-      <w:proofErr w:type="spellStart"/>
-      <w:r>
-        <w:t>Bootstrapper</w:t>
-      </w:r>
-      <w:proofErr w:type="spellEnd"/>
-      <w:r>
-        <w:t xml:space="preserve"> </w:t>
-      </w:r>
-      <w:proofErr w:type="spellStart"/>
-      <w:r>
-        <w:t>CommonDeploy.bat</w:t>
-      </w:r>
-      <w:proofErr w:type="spellEnd"/>
-      <w:r>
-        <w:t xml:space="preserve"> file overriding </w:t>
-      </w:r>
-      <w:proofErr w:type="spellStart"/>
-      <w:r>
-        <w:t>NAnt</w:t>
-      </w:r>
-      <w:proofErr w:type="spellEnd"/>
-      <w:r>
-        <w:t xml:space="preserve"> properties</w:t>
+        <w:t>Listing 17.3 Deployment.build NAnt script with the deploy target</w:t>
       </w:r>
     </w:p>
     <w:p>
       <w:pPr>
         <w:pStyle w:val="Code"/>
       </w:pPr>
-      <w:proofErr w:type="gramStart"/>
-      <w:r>
-        <w:t>nant</w:t>
-      </w:r>
-      <w:proofErr w:type="gramEnd"/>
-      <w:r>
-        <w:t xml:space="preserve">\nant.exe </w:t>
+      <w:r>
+        <w:t>&lt;target name="deploy"&gt;</w:t>
       </w:r>
     </w:p>
     <w:p>
       <w:pPr>
         <w:pStyle w:val="Code"/>
       </w:pPr>
-      <w:r>
-        <w:t>-</w:t>
-      </w:r>
-      <w:proofErr w:type="spellStart"/>
-      <w:proofErr w:type="gramStart"/>
-      <w:r>
-        <w:t>buildfile:deployment.build</w:t>
-      </w:r>
-      <w:proofErr w:type="spellEnd"/>
-      <w:proofErr w:type="gramEnd"/>
-      <w:r>
-        <w:t xml:space="preserve"> </w:t>
-      </w:r>
     </w:p>
     <w:p>
       <w:pPr>
         <w:pStyle w:val="Code"/>
       </w:pPr>
       <w:r>
-        <w:t>-</w:t>
-      </w:r>
-      <w:proofErr w:type="spellStart"/>
-      <w:r>
-        <w:t>D</w:t>
-      </w:r>
-      <w:proofErr w:type="gramStart"/>
-      <w:r>
-        <w:t>:should.reload.database</w:t>
-      </w:r>
-      <w:proofErr w:type="spellEnd"/>
-      <w:proofErr w:type="gramEnd"/>
-      <w:r>
-        <w:t>="%</w:t>
-      </w:r>
-      <w:proofErr w:type="spellStart"/>
-      <w:r>
-        <w:t>shouldReloadDatabase</w:t>
-      </w:r>
-      <w:proofErr w:type="spellEnd"/>
-      <w:r>
-        <w:t>%"</w:t>
-      </w:r>
-      <w:r>
-        <w:t xml:space="preserve">                       #A</w:t>
+        <w:t xml:space="preserve">    &lt;call target="rebuildDatabase" if="${should.reload.database}" /&gt;</w:t>
+      </w:r>
+      <w:r>
+        <w:t xml:space="preserve">     #A</w:t>
       </w:r>
     </w:p>
     <w:p>
@@ -1601,28 +1281,7 @@
         <w:pStyle w:val="Code"/>
       </w:pPr>
       <w:r>
-        <w:t>-</w:t>
-      </w:r>
-      <w:proofErr w:type="spellStart"/>
-      <w:r>
-        <w:t>D</w:t>
-      </w:r>
-      <w:proofErr w:type="gramStart"/>
-      <w:r>
-        <w:t>:driver.class</w:t>
-      </w:r>
-      <w:proofErr w:type="spellEnd"/>
-      <w:proofErr w:type="gramEnd"/>
-      <w:r>
-        <w:t>="%</w:t>
-      </w:r>
-      <w:proofErr w:type="spellStart"/>
-      <w:r>
-        <w:t>driverClass</w:t>
-      </w:r>
-      <w:proofErr w:type="spellEnd"/>
-      <w:r>
-        <w:t xml:space="preserve">%" </w:t>
+        <w:t xml:space="preserve">    </w:t>
       </w:r>
     </w:p>
     <w:p>
@@ -1630,28 +1289,10 @@
         <w:pStyle w:val="Code"/>
       </w:pPr>
       <w:r>
-        <w:t>-</w:t>
-      </w:r>
-      <w:proofErr w:type="spellStart"/>
-      <w:r>
-        <w:t>D</w:t>
-      </w:r>
-      <w:proofErr w:type="gramStart"/>
-      <w:r>
-        <w:t>:connection.string</w:t>
-      </w:r>
-      <w:proofErr w:type="spellEnd"/>
-      <w:proofErr w:type="gramEnd"/>
-      <w:r>
-        <w:t>="%</w:t>
-      </w:r>
-      <w:proofErr w:type="spellStart"/>
-      <w:r>
-        <w:t>connectionString</w:t>
-      </w:r>
-      <w:proofErr w:type="spellEnd"/>
-      <w:r>
-        <w:t xml:space="preserve">%" </w:t>
+        <w:t xml:space="preserve">    &lt;xmlpoke</w:t>
+      </w:r>
+      <w:r>
+        <w:t xml:space="preserve">                                                             #B</w:t>
       </w:r>
     </w:p>
     <w:p>
@@ -1659,28 +1300,7 @@
         <w:pStyle w:val="Code"/>
       </w:pPr>
       <w:r>
-        <w:t>-</w:t>
-      </w:r>
-      <w:proofErr w:type="spellStart"/>
-      <w:r>
-        <w:t>D</w:t>
-      </w:r>
-      <w:proofErr w:type="gramStart"/>
-      <w:r>
-        <w:t>:local.connection.string</w:t>
-      </w:r>
-      <w:proofErr w:type="spellEnd"/>
-      <w:proofErr w:type="gramEnd"/>
-      <w:r>
-        <w:t>="%</w:t>
-      </w:r>
-      <w:proofErr w:type="spellStart"/>
-      <w:r>
-        <w:t>localConnectionString</w:t>
-      </w:r>
-      <w:proofErr w:type="spellEnd"/>
-      <w:r>
-        <w:t xml:space="preserve">%" </w:t>
+        <w:t xml:space="preserve">        file="website/bin/hibernate.cfg.xml" </w:t>
       </w:r>
     </w:p>
     <w:p>
@@ -1688,20 +1308,7 @@
         <w:pStyle w:val="Code"/>
       </w:pPr>
       <w:r>
-        <w:t>-</w:t>
-      </w:r>
-      <w:proofErr w:type="spellStart"/>
-      <w:r>
-        <w:t>D</w:t>
-      </w:r>
-      <w:proofErr w:type="gramStart"/>
-      <w:r>
-        <w:t>:dialect</w:t>
-      </w:r>
-      <w:proofErr w:type="spellEnd"/>
-      <w:proofErr w:type="gramEnd"/>
-      <w:r>
-        <w:t xml:space="preserve">="%dialect%" </w:t>
+        <w:t xml:space="preserve">        xpath="${connection.string.path}" </w:t>
       </w:r>
     </w:p>
     <w:p>
@@ -1709,28 +1316,7 @@
         <w:pStyle w:val="Code"/>
       </w:pPr>
       <w:r>
-        <w:t>-</w:t>
-      </w:r>
-      <w:proofErr w:type="spellStart"/>
-      <w:r>
-        <w:t>D</w:t>
-      </w:r>
-      <w:proofErr w:type="gramStart"/>
-      <w:r>
-        <w:t>:website.target.dir</w:t>
-      </w:r>
-      <w:proofErr w:type="spellEnd"/>
-      <w:proofErr w:type="gramEnd"/>
-      <w:r>
-        <w:t>="%</w:t>
-      </w:r>
-      <w:proofErr w:type="spellStart"/>
-      <w:r>
-        <w:t>websiteTargetDir</w:t>
-      </w:r>
-      <w:proofErr w:type="spellEnd"/>
-      <w:r>
-        <w:t xml:space="preserve">%" </w:t>
+        <w:t xml:space="preserve">        value="${local.connection.string}"&gt;</w:t>
       </w:r>
     </w:p>
     <w:p>
@@ -1738,28 +1324,7 @@
         <w:pStyle w:val="Code"/>
       </w:pPr>
       <w:r>
-        <w:t>-</w:t>
-      </w:r>
-      <w:proofErr w:type="spellStart"/>
-      <w:r>
-        <w:t>D</w:t>
-      </w:r>
-      <w:proofErr w:type="gramStart"/>
-      <w:r>
-        <w:t>:database.server</w:t>
-      </w:r>
-      <w:proofErr w:type="spellEnd"/>
-      <w:proofErr w:type="gramEnd"/>
-      <w:r>
-        <w:t>="%</w:t>
-      </w:r>
-      <w:proofErr w:type="spellStart"/>
-      <w:r>
-        <w:t>databaseServer</w:t>
-      </w:r>
-      <w:proofErr w:type="spellEnd"/>
-      <w:r>
-        <w:t xml:space="preserve">%" </w:t>
+        <w:t xml:space="preserve">        &lt;namespaces&gt;</w:t>
       </w:r>
     </w:p>
     <w:p>
@@ -1767,28 +1332,7 @@
         <w:pStyle w:val="Code"/>
       </w:pPr>
       <w:r>
-        <w:t>-</w:t>
-      </w:r>
-      <w:proofErr w:type="spellStart"/>
-      <w:r>
-        <w:t>D</w:t>
-      </w:r>
-      <w:proofErr w:type="gramStart"/>
-      <w:r>
-        <w:t>:database.name</w:t>
-      </w:r>
-      <w:proofErr w:type="spellEnd"/>
-      <w:proofErr w:type="gramEnd"/>
-      <w:r>
-        <w:t>="%</w:t>
-      </w:r>
-      <w:proofErr w:type="spellStart"/>
-      <w:r>
-        <w:t>databaseName</w:t>
-      </w:r>
-      <w:proofErr w:type="spellEnd"/>
-      <w:r>
-        <w:t xml:space="preserve">%" </w:t>
+        <w:t xml:space="preserve">            &lt;namespace prefix="hbm" </w:t>
       </w:r>
     </w:p>
     <w:p>
@@ -1796,28 +1340,10 @@
         <w:pStyle w:val="Code"/>
       </w:pPr>
       <w:r>
-        <w:t>-</w:t>
-      </w:r>
-      <w:proofErr w:type="spellStart"/>
-      <w:r>
-        <w:t>D</w:t>
-      </w:r>
-      <w:proofErr w:type="gramStart"/>
-      <w:r>
-        <w:t>:database.integrated</w:t>
-      </w:r>
-      <w:proofErr w:type="spellEnd"/>
-      <w:proofErr w:type="gramEnd"/>
-      <w:r>
-        <w:t>="%</w:t>
-      </w:r>
-      <w:proofErr w:type="spellStart"/>
-      <w:r>
-        <w:t>databaseIntegrated</w:t>
-      </w:r>
-      <w:proofErr w:type="spellEnd"/>
-      <w:r>
-        <w:t xml:space="preserve">%" </w:t>
+        <w:t xml:space="preserve">                </w:t>
+      </w:r>
+      <w:r>
+        <w:t>uri="urn:nhibernate-configuration-2.2"&gt;&lt;/namespace&gt;</w:t>
       </w:r>
     </w:p>
     <w:p>
@@ -1825,28 +1351,7 @@
         <w:pStyle w:val="Code"/>
       </w:pPr>
       <w:r>
-        <w:t>-</w:t>
-      </w:r>
-      <w:proofErr w:type="spellStart"/>
-      <w:r>
-        <w:t>D</w:t>
-      </w:r>
-      <w:proofErr w:type="gramStart"/>
-      <w:r>
-        <w:t>:database.username</w:t>
-      </w:r>
-      <w:proofErr w:type="spellEnd"/>
-      <w:proofErr w:type="gramEnd"/>
-      <w:r>
-        <w:t>="%</w:t>
-      </w:r>
-      <w:proofErr w:type="spellStart"/>
-      <w:r>
-        <w:t>databaseUsername</w:t>
-      </w:r>
-      <w:proofErr w:type="spellEnd"/>
-      <w:r>
-        <w:t xml:space="preserve">%" </w:t>
+        <w:t xml:space="preserve">        &lt;/namespaces&gt;</w:t>
       </w:r>
     </w:p>
     <w:p>
@@ -1854,184 +1359,25 @@
         <w:pStyle w:val="Code"/>
       </w:pPr>
       <w:r>
-        <w:t>-</w:t>
-      </w:r>
-      <w:proofErr w:type="spellStart"/>
-      <w:r>
-        <w:t>D</w:t>
-      </w:r>
-      <w:proofErr w:type="gramStart"/>
-      <w:r>
-        <w:t>:database.password</w:t>
-      </w:r>
-      <w:proofErr w:type="spellEnd"/>
-      <w:proofErr w:type="gramEnd"/>
-      <w:r>
-        <w:t>="%</w:t>
-      </w:r>
-      <w:proofErr w:type="spellStart"/>
-      <w:r>
-        <w:t>databasePassword</w:t>
-      </w:r>
-      <w:proofErr w:type="spellEnd"/>
-      <w:r>
-        <w:t xml:space="preserve">%" </w:t>
+        <w:t xml:space="preserve">    &lt;/xmlpoke&gt;</w:t>
       </w:r>
     </w:p>
     <w:p>
       <w:pPr>
         <w:pStyle w:val="Code"/>
       </w:pPr>
-      <w:r>
-        <w:t>-</w:t>
-      </w:r>
-      <w:proofErr w:type="spellStart"/>
-      <w:r>
-        <w:t>D</w:t>
-      </w:r>
-      <w:proofErr w:type="gramStart"/>
-      <w:r>
-        <w:t>:test.database.name</w:t>
-      </w:r>
-      <w:proofErr w:type="spellEnd"/>
-      <w:proofErr w:type="gramEnd"/>
-      <w:r>
-        <w:t>="%</w:t>
-      </w:r>
-      <w:proofErr w:type="spellStart"/>
-      <w:r>
-        <w:t>testDatabaseName</w:t>
-      </w:r>
-      <w:proofErr w:type="spellEnd"/>
-      <w:r>
-        <w:t xml:space="preserve">%" </w:t>
-      </w:r>
     </w:p>
     <w:p>
       <w:pPr>
         <w:pStyle w:val="Code"/>
       </w:pPr>
-      <w:r>
-        <w:t>-</w:t>
-      </w:r>
-      <w:proofErr w:type="spellStart"/>
-      <w:r>
-        <w:t>D</w:t>
-      </w:r>
-      <w:proofErr w:type="gramStart"/>
-      <w:r>
-        <w:t>:excel.server.path</w:t>
-      </w:r>
-      <w:proofErr w:type="spellEnd"/>
-      <w:proofErr w:type="gramEnd"/>
-      <w:r>
-        <w:t>="%</w:t>
-      </w:r>
-      <w:proofErr w:type="spellStart"/>
-      <w:r>
-        <w:t>excelServerPath</w:t>
-      </w:r>
-      <w:proofErr w:type="spellEnd"/>
-      <w:r>
-        <w:t>%"</w:t>
-      </w:r>
     </w:p>
     <w:p>
       <w:pPr>
         <w:pStyle w:val="Code"/>
       </w:pPr>
-    </w:p>
-    <w:p>
-      <w:pPr>
-        <w:pStyle w:val="CodeAnnotation"/>
-      </w:pPr>
-      <w:r>
-        <w:t>#A Use previously set environment variables</w:t>
-      </w:r>
-    </w:p>
-    <w:p>
-      <w:pPr>
-        <w:pStyle w:val="CodeAnnotation"/>
-      </w:pPr>
-    </w:p>
-    <w:p>
-      <w:pPr>
-        <w:pStyle w:val="Body1"/>
-      </w:pPr>
-      <w:r>
-        <w:t xml:space="preserve">This entire command is in a single </w:t>
-      </w:r>
-      <w:proofErr w:type="spellStart"/>
-      <w:r>
-        <w:t>CommonDeploy.bat</w:t>
-      </w:r>
-      <w:proofErr w:type="spellEnd"/>
-      <w:r>
-        <w:t xml:space="preserve"> file, calling </w:t>
-      </w:r>
-      <w:proofErr w:type="spellStart"/>
-      <w:r>
-        <w:t>NAnt</w:t>
-      </w:r>
-      <w:proofErr w:type="spellEnd"/>
-      <w:r>
-        <w:t>, using environment variables set up by a previous environment-specific batch file (</w:t>
-      </w:r>
-      <w:proofErr w:type="spellStart"/>
-      <w:r>
-        <w:t>Dev.bat</w:t>
-      </w:r>
-      <w:proofErr w:type="spellEnd"/>
-      <w:r>
-        <w:t xml:space="preserve"> in our case). The “-D” command-line switches for </w:t>
-      </w:r>
-      <w:proofErr w:type="spellStart"/>
-      <w:r>
-        <w:t>NAnt</w:t>
-      </w:r>
-      <w:proofErr w:type="spellEnd"/>
-      <w:r>
-        <w:t xml:space="preserve"> allow us to override properties with the correct deployed values. Because our deployment database will most likely require a different connection string than our local configuration, we need to use </w:t>
-      </w:r>
-      <w:proofErr w:type="spellStart"/>
-      <w:r>
-        <w:t>NAnt</w:t>
-      </w:r>
-      <w:proofErr w:type="spellEnd"/>
-      <w:r>
-        <w:t xml:space="preserve"> to override this value during deployment. A portion of the </w:t>
-      </w:r>
-      <w:proofErr w:type="spellStart"/>
-      <w:r>
-        <w:t>deploy.build</w:t>
-      </w:r>
-      <w:proofErr w:type="spellEnd"/>
-      <w:r>
-        <w:t xml:space="preserve"> file is in Listing 17.3 below.</w:t>
-      </w:r>
-    </w:p>
-    <w:p>
-      <w:pPr>
-        <w:pStyle w:val="CodeListingCaption"/>
-      </w:pPr>
-      <w:r>
-        <w:t xml:space="preserve">Listing 17.3 </w:t>
-      </w:r>
-      <w:proofErr w:type="spellStart"/>
-      <w:r>
-        <w:t>Deployment.build</w:t>
-      </w:r>
-      <w:proofErr w:type="spellEnd"/>
-      <w:r>
-        <w:t xml:space="preserve"> </w:t>
-      </w:r>
-      <w:proofErr w:type="spellStart"/>
-      <w:r>
-        <w:t>NAnt</w:t>
-      </w:r>
-      <w:proofErr w:type="spellEnd"/>
-      <w:r>
-        <w:t xml:space="preserve"> script with the deploy target</w:t>
+      <w:r>
+        <w:t xml:space="preserve">    &lt;copy todir="${website.target.dir}" overwrite="true" </w:t>
       </w:r>
     </w:p>
     <w:p>
@@ -2039,297 +1385,10 @@
         <w:pStyle w:val="Code"/>
       </w:pPr>
       <w:r>
-        <w:t>&lt;</w:t>
-      </w:r>
-      <w:proofErr w:type="gramStart"/>
-      <w:r>
-        <w:t>target</w:t>
-      </w:r>
-      <w:proofErr w:type="gramEnd"/>
-      <w:r>
-        <w:t xml:space="preserve"> name="deploy"&gt;</w:t>
-      </w:r>
-    </w:p>
-    <w:p>
-      <w:pPr>
-        <w:pStyle w:val="Code"/>
-      </w:pPr>
-    </w:p>
-    <w:p>
-      <w:pPr>
-        <w:pStyle w:val="Code"/>
-      </w:pPr>
-      <w:r>
-        <w:t xml:space="preserve">    &lt;</w:t>
-      </w:r>
-      <w:proofErr w:type="gramStart"/>
-      <w:r>
-        <w:t>call</w:t>
-      </w:r>
-      <w:proofErr w:type="gramEnd"/>
-      <w:r>
-        <w:t xml:space="preserve"> target="</w:t>
-      </w:r>
-      <w:proofErr w:type="spellStart"/>
-      <w:r>
-        <w:t>rebuildDatabase</w:t>
-      </w:r>
-      <w:proofErr w:type="spellEnd"/>
-      <w:r>
-        <w:t>" if="${</w:t>
-      </w:r>
-      <w:proofErr w:type="spellStart"/>
-      <w:r>
-        <w:t>should.reload.database</w:t>
-      </w:r>
-      <w:proofErr w:type="spellEnd"/>
-      <w:r>
-        <w:t>}" /&gt;</w:t>
-      </w:r>
-      <w:r>
-        <w:t xml:space="preserve">     #A</w:t>
-      </w:r>
-    </w:p>
-    <w:p>
-      <w:pPr>
-        <w:pStyle w:val="Code"/>
-      </w:pPr>
-      <w:r>
-        <w:t xml:space="preserve">    </w:t>
-      </w:r>
-    </w:p>
-    <w:p>
-      <w:pPr>
-        <w:pStyle w:val="Code"/>
-      </w:pPr>
-      <w:r>
-        <w:t xml:space="preserve">    &lt;</w:t>
-      </w:r>
-      <w:proofErr w:type="spellStart"/>
-      <w:proofErr w:type="gramStart"/>
-      <w:r>
-        <w:t>xmlpoke</w:t>
-      </w:r>
-      <w:proofErr w:type="spellEnd"/>
-      <w:proofErr w:type="gramEnd"/>
-      <w:r>
-        <w:t xml:space="preserve">                                                             #B</w:t>
-      </w:r>
-    </w:p>
-    <w:p>
-      <w:pPr>
-        <w:pStyle w:val="Code"/>
-      </w:pPr>
-      <w:r>
         <w:t xml:space="preserve">        </w:t>
       </w:r>
-      <w:proofErr w:type="gramStart"/>
-      <w:r>
-        <w:t>file</w:t>
-      </w:r>
-      <w:proofErr w:type="gramEnd"/>
-      <w:r>
-        <w:t>="website/bin/</w:t>
-      </w:r>
-      <w:proofErr w:type="spellStart"/>
-      <w:r>
-        <w:t>hibernate.cfg.xml</w:t>
-      </w:r>
-      <w:proofErr w:type="spellEnd"/>
-      <w:r>
-        <w:t xml:space="preserve">" </w:t>
-      </w:r>
-    </w:p>
-    <w:p>
-      <w:pPr>
-        <w:pStyle w:val="Code"/>
-      </w:pPr>
-      <w:r>
-        <w:t xml:space="preserve">        </w:t>
-      </w:r>
-      <w:proofErr w:type="spellStart"/>
-      <w:proofErr w:type="gramStart"/>
-      <w:r>
-        <w:t>xpath</w:t>
-      </w:r>
-      <w:proofErr w:type="spellEnd"/>
-      <w:proofErr w:type="gramEnd"/>
-      <w:r>
-        <w:t>="${</w:t>
-      </w:r>
-      <w:proofErr w:type="spellStart"/>
-      <w:r>
-        <w:t>connection.string.path</w:t>
-      </w:r>
-      <w:proofErr w:type="spellEnd"/>
-      <w:r>
-        <w:t xml:space="preserve">}" </w:t>
-      </w:r>
-    </w:p>
-    <w:p>
-      <w:pPr>
-        <w:pStyle w:val="Code"/>
-      </w:pPr>
-      <w:r>
-        <w:t xml:space="preserve">        </w:t>
-      </w:r>
-      <w:proofErr w:type="gramStart"/>
-      <w:r>
-        <w:t>value</w:t>
-      </w:r>
-      <w:proofErr w:type="gramEnd"/>
-      <w:r>
-        <w:t>="${</w:t>
-      </w:r>
-      <w:proofErr w:type="spellStart"/>
-      <w:r>
-        <w:t>local.connection.string</w:t>
-      </w:r>
-      <w:proofErr w:type="spellEnd"/>
-      <w:r>
-        <w:t>}"&gt;</w:t>
-      </w:r>
-    </w:p>
-    <w:p>
-      <w:pPr>
-        <w:pStyle w:val="Code"/>
-      </w:pPr>
-      <w:r>
-        <w:t xml:space="preserve">        &lt;</w:t>
-      </w:r>
-      <w:proofErr w:type="gramStart"/>
-      <w:r>
-        <w:t>namespaces</w:t>
-      </w:r>
-      <w:proofErr w:type="gramEnd"/>
-      <w:r>
-        <w:t>&gt;</w:t>
-      </w:r>
-    </w:p>
-    <w:p>
-      <w:pPr>
-        <w:pStyle w:val="Code"/>
-      </w:pPr>
-      <w:r>
-        <w:t xml:space="preserve">            &lt;</w:t>
-      </w:r>
-      <w:proofErr w:type="gramStart"/>
-      <w:r>
-        <w:t>namespace</w:t>
-      </w:r>
-      <w:proofErr w:type="gramEnd"/>
-      <w:r>
-        <w:t xml:space="preserve"> prefix="</w:t>
-      </w:r>
-      <w:proofErr w:type="spellStart"/>
-      <w:r>
-        <w:t>hbm</w:t>
-      </w:r>
-      <w:proofErr w:type="spellEnd"/>
-      <w:r>
-        <w:t xml:space="preserve">" </w:t>
-      </w:r>
-    </w:p>
-    <w:p>
-      <w:pPr>
-        <w:pStyle w:val="Code"/>
-      </w:pPr>
-      <w:r>
-        <w:t xml:space="preserve">                </w:t>
-      </w:r>
-      <w:proofErr w:type="spellStart"/>
-      <w:proofErr w:type="gramStart"/>
-      <w:r>
-        <w:t>uri</w:t>
-      </w:r>
-      <w:proofErr w:type="spellEnd"/>
-      <w:proofErr w:type="gramEnd"/>
-      <w:r>
-        <w:t>="urn:nhibernate-configuration-2.2"&gt;&lt;/namespace&gt;</w:t>
-      </w:r>
-    </w:p>
-    <w:p>
-      <w:pPr>
-        <w:pStyle w:val="Code"/>
-      </w:pPr>
-      <w:r>
-        <w:t xml:space="preserve">        &lt;/namespaces&gt;</w:t>
-      </w:r>
-    </w:p>
-    <w:p>
-      <w:pPr>
-        <w:pStyle w:val="Code"/>
-      </w:pPr>
-      <w:r>
-        <w:t xml:space="preserve">    &lt;/</w:t>
-      </w:r>
-      <w:proofErr w:type="spellStart"/>
-      <w:r>
-        <w:t>xmlpoke</w:t>
-      </w:r>
-      <w:proofErr w:type="spellEnd"/>
-      <w:r>
-        <w:t>&gt;</w:t>
-      </w:r>
-    </w:p>
-    <w:p>
-      <w:pPr>
-        <w:pStyle w:val="Code"/>
-      </w:pPr>
-    </w:p>
-    <w:p>
-      <w:pPr>
-        <w:pStyle w:val="Code"/>
-      </w:pPr>
-    </w:p>
-    <w:p>
-      <w:pPr>
-        <w:pStyle w:val="Code"/>
-      </w:pPr>
-      <w:r>
-        <w:t xml:space="preserve">    &lt;</w:t>
-      </w:r>
-      <w:proofErr w:type="gramStart"/>
-      <w:r>
-        <w:t>copy</w:t>
-      </w:r>
-      <w:proofErr w:type="gramEnd"/>
-      <w:r>
-        <w:t xml:space="preserve"> </w:t>
-      </w:r>
-      <w:proofErr w:type="spellStart"/>
-      <w:r>
-        <w:t>todir</w:t>
-      </w:r>
-      <w:proofErr w:type="spellEnd"/>
-      <w:r>
-        <w:t>="${</w:t>
-      </w:r>
-      <w:proofErr w:type="spellStart"/>
-      <w:r>
-        <w:t>website.target.dir</w:t>
-      </w:r>
-      <w:proofErr w:type="spellEnd"/>
-      <w:r>
-        <w:t xml:space="preserve">}" overwrite="true" </w:t>
-      </w:r>
-    </w:p>
-    <w:p>
-      <w:pPr>
-        <w:pStyle w:val="Code"/>
-      </w:pPr>
-      <w:r>
-        <w:t xml:space="preserve">        </w:t>
-      </w:r>
-      <w:proofErr w:type="spellStart"/>
-      <w:proofErr w:type="gramStart"/>
-      <w:r>
-        <w:t>includeemptydirs</w:t>
-      </w:r>
-      <w:proofErr w:type="spellEnd"/>
-      <w:proofErr w:type="gramEnd"/>
-      <w:r>
-        <w:t>="true" &gt;</w:t>
+      <w:r>
+        <w:t>includeemptydirs="true" &gt;</w:t>
       </w:r>
       <w:r>
         <w:tab/>
@@ -2341,25 +1400,7 @@
         <w:pStyle w:val="Code"/>
       </w:pPr>
       <w:r>
-        <w:t xml:space="preserve">        &lt;</w:t>
-      </w:r>
-      <w:proofErr w:type="spellStart"/>
-      <w:proofErr w:type="gramStart"/>
-      <w:r>
-        <w:t>fileset</w:t>
-      </w:r>
-      <w:proofErr w:type="spellEnd"/>
-      <w:proofErr w:type="gramEnd"/>
-      <w:r>
-        <w:t xml:space="preserve"> </w:t>
-      </w:r>
-      <w:proofErr w:type="spellStart"/>
-      <w:r>
-        <w:t>basedir</w:t>
-      </w:r>
-      <w:proofErr w:type="spellEnd"/>
-      <w:r>
-        <w:t>="website"&gt;</w:t>
+        <w:t xml:space="preserve">        &lt;fileset basedir="website"&gt;</w:t>
       </w:r>
     </w:p>
     <w:p>
@@ -2367,15 +1408,7 @@
         <w:pStyle w:val="Code"/>
       </w:pPr>
       <w:r>
-        <w:t xml:space="preserve">            &lt;</w:t>
-      </w:r>
-      <w:proofErr w:type="gramStart"/>
-      <w:r>
-        <w:t>include</w:t>
-      </w:r>
-      <w:proofErr w:type="gramEnd"/>
-      <w:r>
-        <w:t xml:space="preserve"> name="**" /&gt;</w:t>
+        <w:t xml:space="preserve">            &lt;include name="**" /&gt;</w:t>
       </w:r>
     </w:p>
     <w:p>
@@ -2383,15 +1416,7 @@
         <w:pStyle w:val="Code"/>
       </w:pPr>
       <w:r>
-        <w:t xml:space="preserve">        &lt;/</w:t>
-      </w:r>
-      <w:proofErr w:type="spellStart"/>
-      <w:r>
-        <w:t>fileset</w:t>
-      </w:r>
-      <w:proofErr w:type="spellEnd"/>
-      <w:r>
-        <w:t>&gt;</w:t>
+        <w:t xml:space="preserve">        &lt;/fileset&gt;</w:t>
       </w:r>
     </w:p>
     <w:p>
@@ -2454,78 +1479,16 @@
         <w:pStyle w:val="Body1"/>
       </w:pPr>
       <w:r>
-        <w:t xml:space="preserve">The first items to notice in this </w:t>
-      </w:r>
-      <w:proofErr w:type="spellStart"/>
-      <w:r>
-        <w:t>NAnt</w:t>
-      </w:r>
-      <w:proofErr w:type="spellEnd"/>
-      <w:r>
-        <w:t xml:space="preserve"> script are the XML attribute values in the format </w:t>
+        <w:t xml:space="preserve">The first items to notice in this NAnt script are the XML attribute values in the format </w:t>
       </w:r>
       <w:r>
         <w:rPr>
           <w:rStyle w:val="CodeinText"/>
         </w:rPr>
-        <w:t>${</w:t>
-      </w:r>
-      <w:proofErr w:type="spellStart"/>
-      <w:r>
-        <w:rPr>
-          <w:rStyle w:val="CodeinText"/>
-        </w:rPr>
-        <w:t>some.value.here</w:t>
-      </w:r>
-      <w:proofErr w:type="spellEnd"/>
-      <w:r>
-        <w:rPr>
-          <w:rStyle w:val="CodeinText"/>
-        </w:rPr>
-        <w:t>}</w:t>
-      </w:r>
-      <w:r>
-        <w:t xml:space="preserve">. These are </w:t>
-      </w:r>
-      <w:proofErr w:type="spellStart"/>
-      <w:r>
-        <w:t>NAnt</w:t>
-      </w:r>
-      <w:proofErr w:type="spellEnd"/>
-      <w:r>
-        <w:t xml:space="preserve"> properties, whose values were defined earlier through our </w:t>
-      </w:r>
-      <w:proofErr w:type="spellStart"/>
-      <w:r>
-        <w:t>bootstrapper</w:t>
-      </w:r>
-      <w:proofErr w:type="spellEnd"/>
-      <w:r>
-        <w:t xml:space="preserve"> file. When the </w:t>
-      </w:r>
-      <w:proofErr w:type="spellStart"/>
-      <w:r>
-        <w:t>CommonDeploy.bat</w:t>
-      </w:r>
-      <w:proofErr w:type="spellEnd"/>
-      <w:r>
-        <w:t xml:space="preserve"> file executes, the command-line switches set these property values with the appropriate environmental settings. Finally, the “deploy” target performs the actual deployment. </w:t>
-      </w:r>
-      <w:proofErr w:type="gramStart"/>
-      <w:r>
-        <w:t>An</w:t>
-      </w:r>
-      <w:proofErr w:type="gramEnd"/>
-      <w:r>
-        <w:t xml:space="preserve"> </w:t>
-      </w:r>
-      <w:proofErr w:type="spellStart"/>
-      <w:r>
-        <w:t>NAnt</w:t>
-      </w:r>
-      <w:proofErr w:type="spellEnd"/>
-      <w:r>
-        <w:t xml:space="preserve"> target is a named group of tasks, similar to a method in C#.</w:t>
+        <w:t>${some.value.here}</w:t>
+      </w:r>
+      <w:r>
+        <w:t>. These are NAnt properties, whose values were defined earlier through our bootstrapper file. When the CommonDeploy.bat file executes, the command-line switches set these property values with the appropriate environmental settings. Finally, the “deploy” target performs the actual deployment. An NAnt target is a named group of tasks, similar to a method in C#.</w:t>
       </w:r>
     </w:p>
     <w:p>
@@ -2533,21 +1496,8 @@
         <w:pStyle w:val="Body"/>
       </w:pPr>
       <w:r>
-        <w:t xml:space="preserve">The actual </w:t>
-      </w:r>
-      <w:proofErr w:type="spellStart"/>
-      <w:r>
-        <w:t>CodeCampServer</w:t>
-      </w:r>
-      <w:proofErr w:type="spellEnd"/>
-      <w:r>
-        <w:t xml:space="preserve"> </w:t>
-      </w:r>
-      <w:proofErr w:type="spellStart"/>
-      <w:r>
-        <w:t>NAnt</w:t>
-      </w:r>
-      <w:proofErr w:type="spellEnd"/>
+        <w:t>The actual CodeCampServer NAnt</w:t>
+      </w:r>
       <w:r>
         <w:fldChar w:fldCharType="begin"/>
       </w:r>
@@ -2600,6 +1550,7 @@
         </w:numPr>
       </w:pPr>
       <w:r>
+        <w:lastRenderedPageBreak/>
         <w:t>Applies environmental configuration to various configuration files</w:t>
       </w:r>
     </w:p>
@@ -2640,39 +1591,7 @@
         <w:pStyle w:val="Body1"/>
       </w:pPr>
       <w:r>
-        <w:t xml:space="preserve">Each of </w:t>
-      </w:r>
-      <w:proofErr w:type="gramStart"/>
-      <w:r>
-        <w:t>step</w:t>
-      </w:r>
-      <w:proofErr w:type="gramEnd"/>
-      <w:r>
-        <w:t xml:space="preserve"> in the </w:t>
-      </w:r>
-      <w:proofErr w:type="spellStart"/>
-      <w:r>
-        <w:t>deployment.build</w:t>
-      </w:r>
-      <w:proofErr w:type="spellEnd"/>
-      <w:r>
-        <w:t xml:space="preserve"> script first echoes a message to the console, for informational and debugging purposes. Although </w:t>
-      </w:r>
-      <w:proofErr w:type="spellStart"/>
-      <w:r>
-        <w:t>CodeCampServer’s</w:t>
-      </w:r>
-      <w:proofErr w:type="spellEnd"/>
-      <w:r>
-        <w:t xml:space="preserve"> current build script is large, it was built up over time to support the various </w:t>
-      </w:r>
-      <w:proofErr w:type="gramStart"/>
-      <w:r>
-        <w:t>configuration</w:t>
-      </w:r>
-      <w:proofErr w:type="gramEnd"/>
-      <w:r>
-        <w:t xml:space="preserve"> and deployment needs. Deployment scripts can be as simple as copy and delete tasks; it depends on each deployment scenario.</w:t>
+        <w:t>Each of step in the deployment.build script first echoes a message to the console, for informational and debugging purposes. Although CodeCampServer’s current build script is large, it was built up over time to support the various configuration and deployment needs. Deployment scripts can be as simple as copy and delete tasks; it depends on each deployment scenario.</w:t>
       </w:r>
     </w:p>
     <w:p>
@@ -2687,30 +1606,18 @@
       <w:r>
         <w:t xml:space="preserve">17.1.4 </w:t>
       </w:r>
-      <w:commentRangeStart w:id="12"/>
+      <w:commentRangeStart w:id="16"/>
+      <w:commentRangeStart w:id="17"/>
       <w:r>
         <w:t xml:space="preserve">Enabling remote server deployments with </w:t>
       </w:r>
       <w:r>
-        <w:t xml:space="preserve">the Web Deployment Tool </w:t>
-      </w:r>
-      <w:proofErr w:type="gramStart"/>
-      <w:r>
-        <w:t xml:space="preserve">( </w:t>
-      </w:r>
-      <w:proofErr w:type="spellStart"/>
-      <w:r>
-        <w:t>MS</w:t>
-      </w:r>
-      <w:r>
-        <w:t>Deploy</w:t>
-      </w:r>
-      <w:proofErr w:type="spellEnd"/>
-      <w:proofErr w:type="gramEnd"/>
-      <w:r>
-        <w:t xml:space="preserve"> )</w:t>
-      </w:r>
-      <w:commentRangeEnd w:id="12"/>
+        <w:t>the Web Deployment Tool ( MS</w:t>
+      </w:r>
+      <w:r>
+        <w:t>Deploy )</w:t>
+      </w:r>
+      <w:commentRangeEnd w:id="16"/>
       <w:r>
         <w:rPr>
           <w:rStyle w:val="CommentReference"/>
@@ -2720,7 +1627,18 @@
           <w:vanish/>
           <w:color w:val="000000"/>
         </w:rPr>
-        <w:commentReference w:id="12"/>
+        <w:commentReference w:id="16"/>
+      </w:r>
+      <w:commentRangeEnd w:id="17"/>
+      <w:r>
+        <w:rPr>
+          <w:rFonts w:ascii="Verdana" w:hAnsi="Verdana"/>
+          <w:b w:val="0"/>
+          <w:i w:val="0"/>
+          <w:color w:val="000000"/>
+          <w:sz w:val="16"/>
+        </w:rPr>
+        <w:commentReference w:id="17"/>
       </w:r>
     </w:p>
     <w:p>
@@ -2728,23 +1646,7 @@
         <w:pStyle w:val="Body1"/>
       </w:pPr>
       <w:r>
-        <w:t>After getting a deployment script that can setup your application and database, the next step is to take on the challenge of pushing deployments to multiple servers.  The key takeaway is that by automating the task of deployment, you can eliminate all the manual steps that are error prone.  In order to eliminate the need to log on to servers one by one an additional technology is needed.  This is where Web Deployment Tool (</w:t>
-      </w:r>
-      <w:proofErr w:type="spellStart"/>
-      <w:r>
-        <w:t>MSDeploy</w:t>
-      </w:r>
-      <w:proofErr w:type="spellEnd"/>
-      <w:r>
-        <w:t xml:space="preserve">) comes into play.  This tool provides a host of features and functions, too numerous to put into this book.  The features that are most important related to </w:t>
-      </w:r>
-      <w:proofErr w:type="gramStart"/>
-      <w:r>
-        <w:t>this approach of deployment are</w:t>
-      </w:r>
-      <w:proofErr w:type="gramEnd"/>
-      <w:r>
-        <w:t>:</w:t>
+        <w:t>After getting a deployment script that can setup your application and database, the next step is to take on the challenge of pushing deployments to multiple servers.  The key takeaway is that by automating the task of deployment, you can eliminate all the manual steps that are error prone.  In order to eliminate the need to log on to servers one by one an additional technology is needed.  This is where Web Deployment Tool (MSDeploy) comes into play.  This tool provides a host of features and functions, too numerous to put into this book.  The features that are most important related to this approach of deployment are:</w:t>
       </w:r>
     </w:p>
     <w:p>
@@ -2772,28 +1674,25 @@
       <w:pPr>
         <w:pStyle w:val="Body1"/>
       </w:pPr>
-      <w:commentRangeStart w:id="13"/>
+      <w:commentRangeStart w:id="18"/>
+      <w:commentRangeStart w:id="19"/>
       <w:r>
         <w:t xml:space="preserve">These features support both enterprise and hosted environments, while reusing the deployments scripts as is that are used in the pre production environments.  Typically, for web applications there will be a development server that hosts the web application and database on the same machine. The Quality Assurance (QA) environment may be setup the same.  Than in the staging and production environments, more servers come into play.  There may be a separate database server, multiple web servers, and even an application server. Automating a deployment to multiple machines can become complex very quickly.  </w:t>
       </w:r>
-      <w:commentRangeEnd w:id="13"/>
+      <w:commentRangeEnd w:id="18"/>
       <w:r>
         <w:rPr>
           <w:rStyle w:val="CommentReference"/>
           <w:vanish/>
         </w:rPr>
-        <w:commentReference w:id="13"/>
-      </w:r>
-      <w:r>
-        <w:t xml:space="preserve">In order to reduce the complexity, </w:t>
-      </w:r>
-      <w:proofErr w:type="spellStart"/>
-      <w:r>
-        <w:t>MSDeploy</w:t>
-      </w:r>
-      <w:proofErr w:type="spellEnd"/>
-      <w:r>
-        <w:t xml:space="preserve"> can be used to fulfill the syncing of files to multiple machines and then executing the deployment script on each server and run remotely, so that they execute the same way that they would in the development environment.</w:t>
+        <w:commentReference w:id="18"/>
+      </w:r>
+      <w:commentRangeEnd w:id="19"/>
+      <w:r>
+        <w:commentReference w:id="19"/>
+      </w:r>
+      <w:r>
+        <w:t>In order to reduce the complexity, MSDeploy can be used to fulfill the syncing of files to multiple machines and then executing the deployment script on each server and run remotely, so that they execute the same way that they would in the development environment.</w:t>
       </w:r>
     </w:p>
     <w:p>
@@ -2809,70 +1708,7 @@
         <w:t>Listing 17.4 shows</w:t>
       </w:r>
       <w:r>
-        <w:t xml:space="preserve"> the command line arguments used to copy deployment files from a build server to a </w:t>
-      </w:r>
-      <w:proofErr w:type="spellStart"/>
-      <w:r>
-        <w:t>webserver</w:t>
-      </w:r>
-      <w:proofErr w:type="spellEnd"/>
-      <w:r>
-        <w:t xml:space="preserve"> and than running the deployment.  </w:t>
-      </w:r>
-      <w:commentRangeStart w:id="14"/>
-      <w:r>
-        <w:t xml:space="preserve">On line (A) </w:t>
-      </w:r>
-      <w:proofErr w:type="spellStart"/>
-      <w:r>
-        <w:t>msdeploy</w:t>
-      </w:r>
-      <w:proofErr w:type="spellEnd"/>
-      <w:r>
-        <w:t xml:space="preserve"> is being called with the sync verb using a source directory on a machine executing </w:t>
-      </w:r>
-      <w:proofErr w:type="spellStart"/>
-      <w:r>
-        <w:t>msdeploy</w:t>
-      </w:r>
-      <w:proofErr w:type="spellEnd"/>
-      <w:r>
-        <w:t xml:space="preserve">.  This command copies all the files inside the </w:t>
-      </w:r>
-      <w:proofErr w:type="spellStart"/>
-      <w:r>
-        <w:t>deploymentFiles</w:t>
-      </w:r>
-      <w:proofErr w:type="spellEnd"/>
-      <w:r>
-        <w:t xml:space="preserve"> directory.  In this case the server with the IP address 192.168.1.34 is the remote server.  On line (B) the sync verb is being called again but this time the source attribute</w:t>
-      </w:r>
-      <w:r>
-        <w:t xml:space="preserve"> is using the </w:t>
-      </w:r>
-      <w:proofErr w:type="spellStart"/>
-      <w:r>
-        <w:t>runCommand</w:t>
-      </w:r>
-      <w:proofErr w:type="spellEnd"/>
-      <w:r>
-        <w:t xml:space="preserve"> parameter.  This means that </w:t>
-      </w:r>
-      <w:proofErr w:type="spellStart"/>
-      <w:r>
-        <w:t>msdeploy</w:t>
-      </w:r>
-      <w:proofErr w:type="spellEnd"/>
-      <w:r>
-        <w:t xml:space="preserve"> will run the command c:\installs\dev.bat on the remote server as if you were logged onto the server with remote desktop.</w:t>
-      </w:r>
-      <w:commentRangeEnd w:id="14"/>
-      <w:r>
-        <w:rPr>
-          <w:rStyle w:val="CommentReference"/>
-          <w:vanish/>
-        </w:rPr>
-        <w:commentReference w:id="14"/>
+        <w:t xml:space="preserve"> the command line arguments used to copy deployment files from a build server to a webserver and than running the deployment.  </w:t>
       </w:r>
     </w:p>
     <w:p>
@@ -2890,21 +1726,15 @@
         <w:pStyle w:val="CodeListingCaption"/>
       </w:pPr>
       <w:r>
-        <w:t xml:space="preserve">Listing 17.4 Using </w:t>
-      </w:r>
-      <w:proofErr w:type="spellStart"/>
-      <w:r>
-        <w:t>MSDeploy</w:t>
-      </w:r>
-      <w:proofErr w:type="spellEnd"/>
-      <w:r>
-        <w:t xml:space="preserve"> to remotely execute a </w:t>
-      </w:r>
-      <w:commentRangeStart w:id="15"/>
+        <w:lastRenderedPageBreak/>
+        <w:t xml:space="preserve">Listing 17.4 Using MSDeploy to remotely execute a </w:t>
+      </w:r>
+      <w:commentRangeStart w:id="20"/>
+      <w:commentRangeStart w:id="21"/>
       <w:r>
         <w:t>deployment.</w:t>
       </w:r>
-      <w:commentRangeEnd w:id="15"/>
+      <w:commentRangeEnd w:id="20"/>
       <w:r>
         <w:rPr>
           <w:rStyle w:val="CommentReference"/>
@@ -2913,50 +1743,96 @@
           <w:vanish/>
           <w:color w:val="000000"/>
         </w:rPr>
-        <w:commentReference w:id="15"/>
+        <w:commentReference w:id="20"/>
+      </w:r>
+      <w:commentRangeEnd w:id="21"/>
+      <w:r>
+        <w:rPr>
+          <w:rFonts w:ascii="Verdana" w:hAnsi="Verdana"/>
+          <w:b w:val="0"/>
+          <w:color w:val="000000"/>
+          <w:sz w:val="16"/>
+        </w:rPr>
+        <w:commentReference w:id="21"/>
       </w:r>
     </w:p>
     <w:p>
       <w:pPr>
         <w:pStyle w:val="Code"/>
       </w:pPr>
-      <w:proofErr w:type="gramStart"/>
-      <w:r>
-        <w:t>msdeploy.exe</w:t>
-      </w:r>
-      <w:proofErr w:type="gramEnd"/>
-      <w:r>
-        <w:t xml:space="preserve">  </w:t>
-      </w:r>
-      <w:r>
-        <w:t>-</w:t>
-      </w:r>
-      <w:proofErr w:type="spellStart"/>
-      <w:r>
-        <w:t>verb:sync</w:t>
-      </w:r>
-      <w:proofErr w:type="spellEnd"/>
-      <w:r>
-        <w:t xml:space="preserve"> -</w:t>
-      </w:r>
-      <w:proofErr w:type="spellStart"/>
-      <w:r>
-        <w:t>source:dirPath</w:t>
-      </w:r>
-      <w:proofErr w:type="spellEnd"/>
+      <w:r>
+        <w:t xml:space="preserve">msdeploy.exe  </w:t>
+      </w:r>
+      <w:r>
+        <w:t>-verb:sync -source:dirPath</w:t>
+      </w:r>
+      <w:r>
+        <w:t>=deploymentFiles</w:t>
+      </w:r>
+      <w:r>
+        <w:t xml:space="preserve"> </w:t>
+      </w:r>
+      <w:r>
+        <w:t xml:space="preserve">          |A</w:t>
+      </w:r>
+    </w:p>
+    <w:p>
+      <w:pPr>
+        <w:pStyle w:val="Code"/>
+      </w:pPr>
+      <w:r>
+        <w:t>-dest:dirPath='</w:t>
+      </w:r>
+      <w:r>
+        <w:t>c:\installs</w:t>
+      </w:r>
+      <w:r>
+        <w:t>',computername=</w:t>
+      </w:r>
+      <w:r>
+        <w:t>192.168.1</w:t>
+      </w:r>
+      <w:r>
+        <w:t>.34</w:t>
+      </w:r>
+      <w:r>
+        <w:t xml:space="preserve">              |A</w:t>
+      </w:r>
+    </w:p>
+    <w:p>
+      <w:pPr>
+        <w:pStyle w:val="Code"/>
+      </w:pPr>
+      <w:r>
+        <w:br/>
+        <w:t xml:space="preserve">msdeploy.exe </w:t>
+      </w:r>
+      <w:r>
+        <w:t xml:space="preserve"> -verb:sync -source:runCommand</w:t>
+      </w:r>
+      <w:r>
+        <w:t xml:space="preserve"> </w:t>
+      </w:r>
       <w:r>
         <w:t>=</w:t>
       </w:r>
-      <w:proofErr w:type="spellStart"/>
-      <w:r>
-        <w:t>deploymentFiles</w:t>
-      </w:r>
-      <w:proofErr w:type="spellEnd"/>
       <w:r>
         <w:t xml:space="preserve"> </w:t>
       </w:r>
       <w:r>
-        <w:t xml:space="preserve">          |A</w:t>
+        <w:t>'</w:t>
+      </w:r>
+      <w:r>
+        <w:t>c:\install</w:t>
+      </w:r>
+      <w:r>
+        <w:t>s\dev.bat</w:t>
+      </w:r>
+      <w:r>
+        <w:t>'</w:t>
+      </w:r>
+      <w:r>
+        <w:t xml:space="preserve">  |B</w:t>
       </w:r>
     </w:p>
     <w:p>
@@ -2964,119 +1840,7 @@
         <w:pStyle w:val="Code"/>
       </w:pPr>
       <w:r>
-        <w:t>-</w:t>
-      </w:r>
-      <w:proofErr w:type="spellStart"/>
-      <w:proofErr w:type="gramStart"/>
-      <w:r>
-        <w:t>dest:dirPath</w:t>
-      </w:r>
-      <w:proofErr w:type="spellEnd"/>
-      <w:proofErr w:type="gramEnd"/>
-      <w:r>
-        <w:t>='</w:t>
-      </w:r>
-      <w:r>
-        <w:t>c:\</w:t>
-      </w:r>
-      <w:proofErr w:type="spellStart"/>
-      <w:r>
-        <w:t>installs</w:t>
-      </w:r>
-      <w:r>
-        <w:t>',computername</w:t>
-      </w:r>
-      <w:proofErr w:type="spellEnd"/>
-      <w:r>
-        <w:t>=</w:t>
-      </w:r>
-      <w:r>
-        <w:t>192.168.1</w:t>
-      </w:r>
-      <w:r>
-        <w:t>.34</w:t>
-      </w:r>
-      <w:r>
-        <w:t xml:space="preserve">              |A</w:t>
-      </w:r>
-    </w:p>
-    <w:p>
-      <w:pPr>
-        <w:pStyle w:val="Code"/>
-      </w:pPr>
-      <w:r>
-        <w:br/>
-      </w:r>
-      <w:proofErr w:type="gramStart"/>
-      <w:r>
-        <w:t>msdeploy.exe</w:t>
-      </w:r>
-      <w:proofErr w:type="gramEnd"/>
-      <w:r>
-        <w:t xml:space="preserve"> </w:t>
-      </w:r>
-      <w:r>
-        <w:t xml:space="preserve"> -</w:t>
-      </w:r>
-      <w:proofErr w:type="spellStart"/>
-      <w:r>
-        <w:t>verb:sync</w:t>
-      </w:r>
-      <w:proofErr w:type="spellEnd"/>
-      <w:r>
-        <w:t xml:space="preserve"> -</w:t>
-      </w:r>
-      <w:proofErr w:type="spellStart"/>
-      <w:r>
-        <w:t>source:runCommand</w:t>
-      </w:r>
-      <w:proofErr w:type="spellEnd"/>
-      <w:r>
-        <w:t xml:space="preserve"> </w:t>
-      </w:r>
-      <w:r>
-        <w:t>=</w:t>
-      </w:r>
-      <w:r>
-        <w:t xml:space="preserve"> </w:t>
-      </w:r>
-      <w:r>
-        <w:t>'</w:t>
-      </w:r>
-      <w:r>
-        <w:t>c:\install</w:t>
-      </w:r>
-      <w:r>
-        <w:t>s\</w:t>
-      </w:r>
-      <w:proofErr w:type="spellStart"/>
-      <w:r>
-        <w:t>dev.bat</w:t>
-      </w:r>
-      <w:proofErr w:type="spellEnd"/>
-      <w:r>
-        <w:t>'</w:t>
-      </w:r>
-      <w:r>
-        <w:t xml:space="preserve">  |B</w:t>
-      </w:r>
-    </w:p>
-    <w:p>
-      <w:pPr>
-        <w:pStyle w:val="Code"/>
-      </w:pPr>
-      <w:r>
-        <w:t>, -</w:t>
-      </w:r>
-      <w:proofErr w:type="spellStart"/>
-      <w:proofErr w:type="gramStart"/>
-      <w:r>
-        <w:t>dest:auto,computername</w:t>
-      </w:r>
-      <w:proofErr w:type="spellEnd"/>
-      <w:proofErr w:type="gramEnd"/>
-      <w:r>
-        <w:t>=</w:t>
+        <w:t>, -dest:auto,computername=</w:t>
       </w:r>
       <w:r>
         <w:t>192.168.1.34                                |B</w:t>
@@ -3094,76 +1858,62 @@
     </w:p>
     <w:p>
       <w:pPr>
-        <w:pStyle w:val="Body1"/>
-      </w:pPr>
-      <w:r>
-        <w:t xml:space="preserve">Using a technology like </w:t>
-      </w:r>
-      <w:proofErr w:type="spellStart"/>
-      <w:r>
-        <w:t>MSDeploy</w:t>
-      </w:r>
-      <w:proofErr w:type="spellEnd"/>
-      <w:r>
-        <w:t xml:space="preserve"> can greatly simplify a complex deployment.  By running each command locally on each server in the deployment scripts will run consistently from the development environment through the production environment.  The real advantage is that the calls to </w:t>
-      </w:r>
-      <w:proofErr w:type="spellStart"/>
-      <w:r>
-        <w:t>MSDeploy</w:t>
-      </w:r>
-      <w:proofErr w:type="spellEnd"/>
-      <w:r>
-        <w:t xml:space="preserve"> can be scripted which means a multi server deployment can be totally automated and repeatable.  Scripting this type of deployment also means that from a single machine you can monitor a deployment and see the results of each script consolidated in your desktop.</w:t>
+        <w:pStyle w:val="Body"/>
+      </w:pPr>
+      <w:commentRangeStart w:id="22"/>
+      <w:commentRangeStart w:id="23"/>
+      <w:r>
+        <w:t xml:space="preserve">On line </w:t>
+      </w:r>
+      <w:r>
+        <w:rPr>
+          <w:rStyle w:val="Bold"/>
+        </w:rPr>
+        <w:t>(A)</w:t>
+      </w:r>
+      <w:r>
+        <w:t xml:space="preserve"> msdeploy is being called with the sync verb using a source directory on a machine executing msdeploy.  This command copies all the files inside the deploymentFiles directory.  In this case the server with the IP address 192.168.1.34 is the remote server.  On line </w:t>
+      </w:r>
+      <w:r>
+        <w:rPr>
+          <w:rStyle w:val="Bold"/>
+        </w:rPr>
+        <w:t>(B)</w:t>
+      </w:r>
+      <w:r>
+        <w:t xml:space="preserve"> the sync verb is being called again but this time the source attribute is using the runCommand parameter.  This means that msdeploy will run the command c:\installs\dev.bat on the remote server as if you were logged onto the server with remote desktop.</w:t>
+      </w:r>
+      <w:commentRangeEnd w:id="22"/>
+      <w:r>
+        <w:commentReference w:id="22"/>
+      </w:r>
+      <w:commentRangeEnd w:id="23"/>
+      <w:r>
+        <w:commentReference w:id="23"/>
+      </w:r>
+      <w:r>
+        <w:t xml:space="preserve">  </w:t>
+      </w:r>
+      <w:r>
+        <w:t>Using a technology like MSDeploy can greatly simplify a complex deployment.  By running each command locally on each server in the deployment scripts will run consistently from the development environment through the production environment.  The real advantage is that the calls to MSDeploy can be scripted which means a multi server deployment can be totally automated and repeatable.  Scripting this type of deployment also means that from a single machine you can monitor a deployment and see the results of each script consolidated in your desktop.</w:t>
       </w:r>
     </w:p>
     <w:p>
       <w:pPr>
         <w:pStyle w:val="Head1"/>
       </w:pPr>
-      <w:bookmarkStart w:id="16" w:name="_Toc231699091"/>
+      <w:bookmarkStart w:id="24" w:name="_Toc231699091"/>
       <w:r>
         <w:t>Summary</w:t>
       </w:r>
-      <w:bookmarkEnd w:id="16"/>
+      <w:bookmarkEnd w:id="24"/>
     </w:p>
     <w:p>
       <w:pPr>
         <w:pStyle w:val="Body"/>
       </w:pPr>
       <w:r>
-        <w:t xml:space="preserve">When we configure our environment, we must devise a reliable deployment strategy to ensure the right application is deployed with the correct configuration. At the heart of a solid deployment strategy is continuous integration, which includes practices such as automated deployments and self-testing builds. With free, widely used open source tools such as CruiseControl.NET, </w:t>
-      </w:r>
-      <w:proofErr w:type="spellStart"/>
-      <w:r>
-        <w:t>NAnt</w:t>
-      </w:r>
-      <w:proofErr w:type="spellEnd"/>
-      <w:r>
-        <w:t xml:space="preserve">, </w:t>
-      </w:r>
-      <w:proofErr w:type="spellStart"/>
-      <w:r>
-        <w:t>NUnit</w:t>
-      </w:r>
-      <w:proofErr w:type="spellEnd"/>
-      <w:r>
-        <w:t xml:space="preserve">, and others, we can build an automated build and deployment server. By packaging </w:t>
-      </w:r>
-      <w:proofErr w:type="spellStart"/>
-      <w:r>
-        <w:t>NAnt</w:t>
-      </w:r>
-      <w:proofErr w:type="spellEnd"/>
-      <w:r>
-        <w:t xml:space="preserve">, a build script and a bootstrap batch file, we can harness the flexibility and power of </w:t>
-      </w:r>
-      <w:proofErr w:type="spellStart"/>
-      <w:r>
-        <w:t>NAnt</w:t>
-      </w:r>
-      <w:proofErr w:type="spellEnd"/>
-      <w:r>
-        <w:t xml:space="preserve"> to deploy and configure our application to multiple environments, up to and including production.</w:t>
+        <w:t>When we configure our environment, we must devise a reliable deployment strategy to ensure the right application is deployed with the correct configuration. At the heart of a solid deployment strategy is continuous integration, which includes practices such as automated deployments and self-testing builds. With free, widely used open source tools such as CruiseControl.NET, NAnt, NUnit, and others, we can build an automated build and deployment server. By packaging NAnt, a build script and a bootstrap batch file, we can harness the flexibility and power of NAnt to deploy and configure our application to multiple environments, up to and including production.</w:t>
       </w:r>
       <w:r>
         <w:t xml:space="preserve">   By layering on the Web Deployment Tool to reduce the friction of copying and executing the build scripts across multiple servers, we can have a totally automated solution that is repeatable and reliable.</w:t>
@@ -3178,7 +1928,7 @@
         <w:numRestart w:val="eachSect"/>
       </w:footnotePr>
       <w:pgSz w:w="10627" w:h="13320" w:code="13"/>
-      <w:pgMar w:top="1800" w:right="1080" w:bottom="1080" w:left="1987" w:gutter="0"/>
+      <w:pgMar w:top="1800" w:right="1080" w:bottom="1080" w:left="1987" w:header="720" w:footer="720" w:gutter="0"/>
       <w:pgNumType w:start="1" w:chapSep="period"/>
       <w:cols w:space="0"/>
       <w:noEndnote/>
@@ -3189,7 +1939,7 @@
 </file>
 
 <file path=word/comments.xml><?xml version="1.0" encoding="utf-8"?>
-<w:comments xmlns:mo="http://schemas.microsoft.com/office/mac/office/2008/main" xmlns:ve="http://schemas.openxmlformats.org/markup-compatibility/2006" xmlns:mv="urn:schemas-microsoft-com:mac:vml" xmlns:o="urn:schemas-microsoft-com:office:office" xmlns:r="http://schemas.openxmlformats.org/officeDocument/2006/relationships" xmlns:m="http://schemas.openxmlformats.org/officeDocument/2006/math" xmlns:v="urn:schemas-microsoft-com:vml" xmlns:wp="http://schemas.openxmlformats.org/drawingml/2006/wordprocessingDrawing" xmlns:w10="urn:schemas-microsoft-com:office:word" xmlns:w="http://schemas.openxmlformats.org/wordprocessingml/2006/main" xmlns:wne="http://schemas.microsoft.com/office/word/2006/wordml">
+<w:comments xmlns:ve="http://schemas.openxmlformats.org/markup-compatibility/2006" xmlns:o="urn:schemas-microsoft-com:office:office" xmlns:r="http://schemas.openxmlformats.org/officeDocument/2006/relationships" xmlns:m="http://schemas.openxmlformats.org/officeDocument/2006/math" xmlns:v="urn:schemas-microsoft-com:vml" xmlns:wp="http://schemas.openxmlformats.org/drawingml/2006/wordprocessingDrawing" xmlns:w10="urn:schemas-microsoft-com:office:word" xmlns:w="http://schemas.openxmlformats.org/wordprocessingml/2006/main" xmlns:wne="http://schemas.microsoft.com/office/word/2006/wordml">
   <w:comment w:id="0" w:author="Katharine Osborne" w:date="2010-02-07T00:10:00Z" w:initials="KO">
     <w:p>
       <w:pPr>
@@ -3219,7 +1969,17 @@
       </w:r>
     </w:p>
   </w:comment>
-  <w:comment w:id="1" w:author="Katharine Osborne" w:date="2010-02-07T00:11:00Z" w:initials="KO">
+  <w:comment w:id="1" w:author="Jeffrey" w:date="2010-03-05T21:39:00Z" w:initials="J">
+    <w:p>
+      <w:r>
+        <w:annotationRef/>
+      </w:r>
+      <w:r>
+        <w:t>Chapter 6 was hosting.  We accidentally duplicated some deployment content in Chapter 6.  That content is going to be removed.  Deployment belongs in this chapter.  Only hosting belongs in chapter 6.</w:t>
+      </w:r>
+    </w:p>
+  </w:comment>
+  <w:comment w:id="2" w:author="Katharine Osborne" w:date="2010-02-07T00:11:00Z" w:initials="KO">
     <w:p>
       <w:pPr>
         <w:pStyle w:val="CommentText"/>
@@ -3235,7 +1995,17 @@
       </w:r>
     </w:p>
   </w:comment>
-  <w:comment w:id="2" w:author="Katharine Osborne" w:date="2010-02-07T00:12:00Z" w:initials="KO">
+  <w:comment w:id="3" w:author="Jeffrey" w:date="2010-03-05T21:39:00Z" w:initials="J">
+    <w:p>
+      <w:r>
+        <w:annotationRef/>
+      </w:r>
+      <w:r>
+        <w:t>Yep.  Chapter 6 is being fixed.</w:t>
+      </w:r>
+    </w:p>
+  </w:comment>
+  <w:comment w:id="4" w:author="Katharine Osborne" w:date="2010-02-07T00:12:00Z" w:initials="KO">
     <w:p>
       <w:pPr>
         <w:pStyle w:val="CommentText"/>
@@ -3251,7 +2021,17 @@
       </w:r>
     </w:p>
   </w:comment>
-  <w:comment w:id="3" w:author="Katharine Osborne" w:date="2010-02-07T00:12:00Z" w:initials="KO">
+  <w:comment w:id="5" w:author="Jeffrey" w:date="2010-03-05T21:39:00Z" w:initials="J">
+    <w:p>
+      <w:r>
+        <w:annotationRef/>
+      </w:r>
+      <w:r>
+        <w:t>Done</w:t>
+      </w:r>
+    </w:p>
+  </w:comment>
+  <w:comment w:id="6" w:author="Katharine Osborne" w:date="2010-02-07T00:12:00Z" w:initials="KO">
     <w:p>
       <w:pPr>
         <w:pStyle w:val="CommentText"/>
@@ -3270,7 +2050,17 @@
       </w:r>
     </w:p>
   </w:comment>
-  <w:comment w:id="12" w:author="Katharine Osborne" w:date="2010-02-07T00:13:00Z" w:initials="KO">
+  <w:comment w:id="7" w:author="Jeffrey" w:date="2010-03-05T21:40:00Z" w:initials="J">
+    <w:p>
+      <w:r>
+        <w:annotationRef/>
+      </w:r>
+      <w:r>
+        <w:t>Yep</w:t>
+      </w:r>
+    </w:p>
+  </w:comment>
+  <w:comment w:id="16" w:author="Katharine Osborne" w:date="2010-02-07T00:13:00Z" w:initials="KO">
     <w:p>
       <w:pPr>
         <w:pStyle w:val="CommentText"/>
@@ -3289,7 +2079,17 @@
       </w:r>
     </w:p>
   </w:comment>
-  <w:comment w:id="13" w:author="Katharine Osborne" w:date="2010-02-07T00:19:00Z" w:initials="KO">
+  <w:comment w:id="17" w:author="Jeffrey" w:date="2010-03-05T21:40:00Z" w:initials="J">
+    <w:p>
+      <w:r>
+        <w:annotationRef/>
+      </w:r>
+      <w:r>
+        <w:t>Deployment is this chapter.  Chapter 6 is only hosting.</w:t>
+      </w:r>
+    </w:p>
+  </w:comment>
+  <w:comment w:id="18" w:author="Katharine Osborne" w:date="2010-02-07T00:19:00Z" w:initials="KO">
     <w:p>
       <w:pPr>
         <w:pStyle w:val="CommentText"/>
@@ -3313,7 +2113,17 @@
       </w:r>
     </w:p>
   </w:comment>
-  <w:comment w:id="14" w:author="Katharine Osborne" w:date="2010-02-07T00:19:00Z" w:initials="KO">
+  <w:comment w:id="19" w:author="Jeffrey" w:date="2010-03-05T21:40:00Z" w:initials="J">
+    <w:p>
+      <w:r>
+        <w:annotationRef/>
+      </w:r>
+      <w:r>
+        <w:t>It would be a nice touch, but we are pressed for time.</w:t>
+      </w:r>
+    </w:p>
+  </w:comment>
+  <w:comment w:id="20" w:author="Katharine Osborne" w:date="2010-02-07T00:20:00Z" w:initials="KO">
     <w:p>
       <w:pPr>
         <w:pStyle w:val="CommentText"/>
@@ -3325,11 +2135,21 @@
         <w:annotationRef/>
       </w:r>
       <w:r>
-        <w:t>This should come after the code listing.</w:t>
+        <w:t>Code listing titles should not end in a period.</w:t>
       </w:r>
     </w:p>
   </w:comment>
-  <w:comment w:id="15" w:author="Katharine Osborne" w:date="2010-02-07T00:20:00Z" w:initials="KO">
+  <w:comment w:id="21" w:author="Jeffrey" w:date="2010-03-05T21:41:00Z" w:initials="J">
+    <w:p>
+      <w:r>
+        <w:annotationRef/>
+      </w:r>
+      <w:r>
+        <w:t>fixed</w:t>
+      </w:r>
+    </w:p>
+  </w:comment>
+  <w:comment w:id="22" w:author="Katharine Osborne" w:date="2010-03-05T21:41:00Z" w:initials="KO">
     <w:p>
       <w:pPr>
         <w:pStyle w:val="CommentText"/>
@@ -3341,10 +2161,17 @@
         <w:annotationRef/>
       </w:r>
       <w:r>
-        <w:t xml:space="preserve">Code listing titles should not end in a </w:t>
-      </w:r>
-      <w:r>
-        <w:t>period.</w:t>
+        <w:t>This should come after the code listing.</w:t>
+      </w:r>
+    </w:p>
+  </w:comment>
+  <w:comment w:id="23" w:author="Jeffrey" w:date="2010-03-05T21:41:00Z" w:initials="J">
+    <w:p>
+      <w:r>
+        <w:annotationRef/>
+      </w:r>
+      <w:r>
+        <w:t>Done</w:t>
       </w:r>
     </w:p>
   </w:comment>
@@ -3479,7 +2306,7 @@
 </file>
 
 <file path=word/endnotes.xml><?xml version="1.0" encoding="utf-8"?>
-<w:endnotes xmlns:mo="http://schemas.microsoft.com/office/mac/office/2008/main" xmlns:ve="http://schemas.openxmlformats.org/markup-compatibility/2006" xmlns:mv="urn:schemas-microsoft-com:mac:vml" xmlns:o="urn:schemas-microsoft-com:office:office" xmlns:r="http://schemas.openxmlformats.org/officeDocument/2006/relationships" xmlns:m="http://schemas.openxmlformats.org/officeDocument/2006/math" xmlns:v="urn:schemas-microsoft-com:vml" xmlns:wp="http://schemas.openxmlformats.org/drawingml/2006/wordprocessingDrawing" xmlns:w10="urn:schemas-microsoft-com:office:word" xmlns:w="http://schemas.openxmlformats.org/wordprocessingml/2006/main" xmlns:wne="http://schemas.microsoft.com/office/word/2006/wordml">
+<w:endnotes xmlns:ve="http://schemas.openxmlformats.org/markup-compatibility/2006" xmlns:o="urn:schemas-microsoft-com:office:office" xmlns:r="http://schemas.openxmlformats.org/officeDocument/2006/relationships" xmlns:m="http://schemas.openxmlformats.org/officeDocument/2006/math" xmlns:v="urn:schemas-microsoft-com:vml" xmlns:wp="http://schemas.openxmlformats.org/drawingml/2006/wordprocessingDrawing" xmlns:w10="urn:schemas-microsoft-com:office:word" xmlns:w="http://schemas.openxmlformats.org/wordprocessingml/2006/main" xmlns:wne="http://schemas.microsoft.com/office/word/2006/wordml">
   <w:endnote w:type="separator" w:id="-1">
     <w:p>
       <w:r>
@@ -3500,7 +2327,7 @@
 </file>
 
 <file path=word/footer1.xml><?xml version="1.0" encoding="utf-8"?>
-<w:ftr xmlns:mo="http://schemas.microsoft.com/office/mac/office/2008/main" xmlns:ve="http://schemas.openxmlformats.org/markup-compatibility/2006" xmlns:mv="urn:schemas-microsoft-com:mac:vml" xmlns:o="urn:schemas-microsoft-com:office:office" xmlns:r="http://schemas.openxmlformats.org/officeDocument/2006/relationships" xmlns:m="http://schemas.openxmlformats.org/officeDocument/2006/math" xmlns:v="urn:schemas-microsoft-com:vml" xmlns:wp="http://schemas.openxmlformats.org/drawingml/2006/wordprocessingDrawing" xmlns:w10="urn:schemas-microsoft-com:office:word" xmlns:w="http://schemas.openxmlformats.org/wordprocessingml/2006/main" xmlns:wne="http://schemas.microsoft.com/office/word/2006/wordml">
+<w:ftr xmlns:ve="http://schemas.openxmlformats.org/markup-compatibility/2006" xmlns:o="urn:schemas-microsoft-com:office:office" xmlns:r="http://schemas.openxmlformats.org/officeDocument/2006/relationships" xmlns:m="http://schemas.openxmlformats.org/officeDocument/2006/math" xmlns:v="urn:schemas-microsoft-com:vml" xmlns:wp="http://schemas.openxmlformats.org/drawingml/2006/wordprocessingDrawing" xmlns:w10="urn:schemas-microsoft-com:office:word" xmlns:w="http://schemas.openxmlformats.org/wordprocessingml/2006/main" xmlns:wne="http://schemas.microsoft.com/office/word/2006/wordml">
   <w:p>
     <w:pPr>
       <w:pStyle w:val="Body1"/>
@@ -3530,7 +2357,7 @@
 </file>
 
 <file path=word/footer2.xml><?xml version="1.0" encoding="utf-8"?>
-<w:ftr xmlns:mo="http://schemas.microsoft.com/office/mac/office/2008/main" xmlns:ve="http://schemas.openxmlformats.org/markup-compatibility/2006" xmlns:mv="urn:schemas-microsoft-com:mac:vml" xmlns:o="urn:schemas-microsoft-com:office:office" xmlns:r="http://schemas.openxmlformats.org/officeDocument/2006/relationships" xmlns:m="http://schemas.openxmlformats.org/officeDocument/2006/math" xmlns:v="urn:schemas-microsoft-com:vml" xmlns:wp="http://schemas.openxmlformats.org/drawingml/2006/wordprocessingDrawing" xmlns:w10="urn:schemas-microsoft-com:office:word" xmlns:w="http://schemas.openxmlformats.org/wordprocessingml/2006/main" xmlns:wne="http://schemas.microsoft.com/office/word/2006/wordml">
+<w:ftr xmlns:ve="http://schemas.openxmlformats.org/markup-compatibility/2006" xmlns:o="urn:schemas-microsoft-com:office:office" xmlns:r="http://schemas.openxmlformats.org/officeDocument/2006/relationships" xmlns:m="http://schemas.openxmlformats.org/officeDocument/2006/math" xmlns:v="urn:schemas-microsoft-com:vml" xmlns:wp="http://schemas.openxmlformats.org/drawingml/2006/wordprocessingDrawing" xmlns:w10="urn:schemas-microsoft-com:office:word" xmlns:w="http://schemas.openxmlformats.org/wordprocessingml/2006/main" xmlns:wne="http://schemas.microsoft.com/office/word/2006/wordml">
   <w:p>
     <w:r>
       <w:pgNum/>
@@ -3540,7 +2367,7 @@
 </file>
 
 <file path=word/footnotes.xml><?xml version="1.0" encoding="utf-8"?>
-<w:footnotes xmlns:mo="http://schemas.microsoft.com/office/mac/office/2008/main" xmlns:ve="http://schemas.openxmlformats.org/markup-compatibility/2006" xmlns:mv="urn:schemas-microsoft-com:mac:vml" xmlns:o="urn:schemas-microsoft-com:office:office" xmlns:r="http://schemas.openxmlformats.org/officeDocument/2006/relationships" xmlns:m="http://schemas.openxmlformats.org/officeDocument/2006/math" xmlns:v="urn:schemas-microsoft-com:vml" xmlns:wp="http://schemas.openxmlformats.org/drawingml/2006/wordprocessingDrawing" xmlns:w10="urn:schemas-microsoft-com:office:word" xmlns:w="http://schemas.openxmlformats.org/wordprocessingml/2006/main" xmlns:wne="http://schemas.microsoft.com/office/word/2006/wordml">
+<w:footnotes xmlns:ve="http://schemas.openxmlformats.org/markup-compatibility/2006" xmlns:o="urn:schemas-microsoft-com:office:office" xmlns:r="http://schemas.openxmlformats.org/officeDocument/2006/relationships" xmlns:m="http://schemas.openxmlformats.org/officeDocument/2006/math" xmlns:v="urn:schemas-microsoft-com:vml" xmlns:wp="http://schemas.openxmlformats.org/drawingml/2006/wordprocessingDrawing" xmlns:w10="urn:schemas-microsoft-com:office:word" xmlns:w="http://schemas.openxmlformats.org/wordprocessingml/2006/main" xmlns:wne="http://schemas.microsoft.com/office/word/2006/wordml">
   <w:footnote w:type="separator" w:id="-1">
     <w:p>
       <w:r>
@@ -3561,7 +2388,7 @@
 </file>
 
 <file path=word/header1.xml><?xml version="1.0" encoding="utf-8"?>
-<w:hdr xmlns:mo="http://schemas.microsoft.com/office/mac/office/2008/main" xmlns:ve="http://schemas.openxmlformats.org/markup-compatibility/2006" xmlns:mv="urn:schemas-microsoft-com:mac:vml" xmlns:o="urn:schemas-microsoft-com:office:office" xmlns:r="http://schemas.openxmlformats.org/officeDocument/2006/relationships" xmlns:m="http://schemas.openxmlformats.org/officeDocument/2006/math" xmlns:v="urn:schemas-microsoft-com:vml" xmlns:wp="http://schemas.openxmlformats.org/drawingml/2006/wordprocessingDrawing" xmlns:w10="urn:schemas-microsoft-com:office:word" xmlns:w="http://schemas.openxmlformats.org/wordprocessingml/2006/main" xmlns:wne="http://schemas.microsoft.com/office/word/2006/wordml">
+<w:hdr xmlns:ve="http://schemas.openxmlformats.org/markup-compatibility/2006" xmlns:o="urn:schemas-microsoft-com:office:office" xmlns:r="http://schemas.openxmlformats.org/officeDocument/2006/relationships" xmlns:m="http://schemas.openxmlformats.org/officeDocument/2006/math" xmlns:v="urn:schemas-microsoft-com:vml" xmlns:wp="http://schemas.openxmlformats.org/drawingml/2006/wordprocessingDrawing" xmlns:w10="urn:schemas-microsoft-com:office:word" xmlns:w="http://schemas.openxmlformats.org/wordprocessingml/2006/main" xmlns:wne="http://schemas.microsoft.com/office/word/2006/wordml">
   <w:p>
     <w:pPr>
       <w:pStyle w:val="Body1"/>
@@ -3618,7 +2445,7 @@
         <w:rPr>
           <w:noProof/>
         </w:rPr>
-        <w:t>1/17/2010</w:t>
+        <w:t>2/7/2010</w:t>
       </w:r>
     </w:fldSimple>
   </w:p>
@@ -3626,7 +2453,7 @@
 </file>
 
 <file path=word/header2.xml><?xml version="1.0" encoding="utf-8"?>
-<w:hdr xmlns:mo="http://schemas.microsoft.com/office/mac/office/2008/main" xmlns:ve="http://schemas.openxmlformats.org/markup-compatibility/2006" xmlns:mv="urn:schemas-microsoft-com:mac:vml" xmlns:o="urn:schemas-microsoft-com:office:office" xmlns:r="http://schemas.openxmlformats.org/officeDocument/2006/relationships" xmlns:m="http://schemas.openxmlformats.org/officeDocument/2006/math" xmlns:v="urn:schemas-microsoft-com:vml" xmlns:wp="http://schemas.openxmlformats.org/drawingml/2006/wordprocessingDrawing" xmlns:w10="urn:schemas-microsoft-com:office:word" xmlns:w="http://schemas.openxmlformats.org/wordprocessingml/2006/main" xmlns:wne="http://schemas.microsoft.com/office/word/2006/wordml">
+<w:hdr xmlns:ve="http://schemas.openxmlformats.org/markup-compatibility/2006" xmlns:o="urn:schemas-microsoft-com:office:office" xmlns:r="http://schemas.openxmlformats.org/officeDocument/2006/relationships" xmlns:m="http://schemas.openxmlformats.org/officeDocument/2006/math" xmlns:v="urn:schemas-microsoft-com:vml" xmlns:wp="http://schemas.openxmlformats.org/drawingml/2006/wordprocessingDrawing" xmlns:w10="urn:schemas-microsoft-com:office:word" xmlns:w="http://schemas.openxmlformats.org/wordprocessingml/2006/main" xmlns:wne="http://schemas.microsoft.com/office/word/2006/wordml">
   <w:p>
     <w:pPr>
       <w:pStyle w:val="Body1"/>
@@ -3644,7 +2471,7 @@
         <w:rPr>
           <w:noProof/>
         </w:rPr>
-        <w:t>1/17/2010</w:t>
+        <w:t>2/7/2010</w:t>
       </w:r>
     </w:fldSimple>
     <w:r>
@@ -3673,7 +2500,7 @@
         <w:rPr>
           <w:noProof/>
         </w:rPr>
-        <w:t>7</w:t>
+        <w:t>1</w:t>
       </w:r>
     </w:fldSimple>
   </w:p>
@@ -3681,7 +2508,7 @@
 </file>
 
 <file path=word/numbering.xml><?xml version="1.0" encoding="utf-8"?>
-<w:numbering xmlns:mo="http://schemas.microsoft.com/office/mac/office/2008/main" xmlns:ve="http://schemas.openxmlformats.org/markup-compatibility/2006" xmlns:mv="urn:schemas-microsoft-com:mac:vml" xmlns:o="urn:schemas-microsoft-com:office:office" xmlns:r="http://schemas.openxmlformats.org/officeDocument/2006/relationships" xmlns:m="http://schemas.openxmlformats.org/officeDocument/2006/math" xmlns:v="urn:schemas-microsoft-com:vml" xmlns:wp="http://schemas.openxmlformats.org/drawingml/2006/wordprocessingDrawing" xmlns:w10="urn:schemas-microsoft-com:office:word" xmlns:w="http://schemas.openxmlformats.org/wordprocessingml/2006/main" xmlns:wne="http://schemas.microsoft.com/office/word/2006/wordml">
+<w:numbering xmlns:ve="http://schemas.openxmlformats.org/markup-compatibility/2006" xmlns:o="urn:schemas-microsoft-com:office:office" xmlns:r="http://schemas.openxmlformats.org/officeDocument/2006/relationships" xmlns:m="http://schemas.openxmlformats.org/officeDocument/2006/math" xmlns:v="urn:schemas-microsoft-com:vml" xmlns:wp="http://schemas.openxmlformats.org/drawingml/2006/wordprocessingDrawing" xmlns:w10="urn:schemas-microsoft-com:office:word" xmlns:w="http://schemas.openxmlformats.org/wordprocessingml/2006/main" xmlns:wne="http://schemas.microsoft.com/office/word/2006/wordml">
   <w:abstractNum w:abstractNumId="0">
     <w:nsid w:val="FFFFFF7C"/>
     <w:multiLevelType w:val="singleLevel"/>
@@ -5595,7 +4422,7 @@
     </w:rPrDefault>
     <w:pPrDefault/>
   </w:docDefaults>
-  <w:latentStyles w:defLockedState="1" w:defUIPriority="0" w:defSemiHidden="0" w:defUnhideWhenUsed="0" w:defQFormat="0" w:count="276">
+  <w:latentStyles w:defLockedState="1" w:defUIPriority="0" w:defSemiHidden="0" w:defUnhideWhenUsed="0" w:defQFormat="0" w:count="267">
     <w:lsdException w:name="Normal" w:locked="0"/>
     <w:lsdException w:name="heading 1" w:locked="0"/>
     <w:lsdException w:name="heading 3" w:locked="0"/>
@@ -5919,11 +4746,13 @@
   </w:style>
   <w:style w:type="character" w:default="1" w:styleId="DefaultParagraphFont">
     <w:name w:val="Default Paragraph Font"/>
+    <w:uiPriority w:val="1"/>
     <w:semiHidden/>
     <w:unhideWhenUsed/>
   </w:style>
   <w:style w:type="table" w:default="1" w:styleId="TableNormal">
     <w:name w:val="Normal Table"/>
+    <w:uiPriority w:val="99"/>
     <w:semiHidden/>
     <w:unhideWhenUsed/>
     <w:qFormat/>
@@ -5939,6 +4768,7 @@
   </w:style>
   <w:style w:type="numbering" w:default="1" w:styleId="NoList">
     <w:name w:val="No List"/>
+    <w:uiPriority w:val="99"/>
     <w:semiHidden/>
     <w:unhideWhenUsed/>
   </w:style>
@@ -7826,7 +6656,7 @@
 </file>
 
 <file path=customXml/itemProps1.xml><?xml version="1.0" encoding="utf-8"?>
-<ds:datastoreItem xmlns:ds="http://schemas.openxmlformats.org/officeDocument/2006/customXml" ds:itemID="{EB0AA986-51DD-D041-9D34-372D0D6ED385}">
+<ds:datastoreItem xmlns:ds="http://schemas.openxmlformats.org/officeDocument/2006/customXml" ds:itemID="{E3C4646C-AB42-49BD-ABF7-E968950F318B}">
   <ds:schemaRefs>
     <ds:schemaRef ds:uri="http://schemas.openxmlformats.org/officeDocument/2006/bibliography"/>
   </ds:schemaRefs>

</xml_diff>

<commit_message>
Updates back from Manning
</commit_message>
<xml_diff>
--- a/manuscript/Chapter17/MVC2iA_CH_17.docx
+++ b/manuscript/Chapter17/MVC2iA_CH_17.docx
@@ -6,42 +6,32 @@
       <w:pPr>
         <w:pStyle w:val="COChapterNumber"/>
       </w:pPr>
+      <w:commentRangeStart w:id="0"/>
       <w:r>
         <w:t>1</w:t>
       </w:r>
       <w:r>
         <w:t>7</w:t>
       </w:r>
-    </w:p>
-    <w:p>
-      <w:pPr>
-        <w:pStyle w:val="COChapterTitle"/>
-      </w:pPr>
-      <w:commentRangeStart w:id="0"/>
-      <w:commentRangeStart w:id="1"/>
-      <w:r>
-        <w:t>Deployment Techniques</w:t>
-      </w:r>
       <w:commentRangeEnd w:id="0"/>
       <w:r>
         <w:rPr>
-          <w:rStyle w:val="CommentReference"/>
           <w:rFonts w:ascii="Verdana" w:hAnsi="Verdana"/>
+          <w:b w:val="0"/>
           <w:i w:val="0"/>
-          <w:vanish/>
           <w:color w:val="000000"/>
+          <w:spacing w:val="0"/>
+          <w:sz w:val="16"/>
         </w:rPr>
         <w:commentReference w:id="0"/>
       </w:r>
-      <w:commentRangeEnd w:id="1"/>
-      <w:r>
-        <w:rPr>
-          <w:rFonts w:ascii="Verdana" w:hAnsi="Verdana"/>
-          <w:i w:val="0"/>
-          <w:color w:val="000000"/>
-          <w:sz w:val="16"/>
-        </w:rPr>
-        <w:commentReference w:id="1"/>
+    </w:p>
+    <w:p>
+      <w:pPr>
+        <w:pStyle w:val="COChapterTitle"/>
+      </w:pPr>
+      <w:r>
+        <w:t>Deployment Techniques</w:t>
       </w:r>
     </w:p>
     <w:p>
@@ -91,32 +81,7 @@
         <w:pStyle w:val="Body"/>
       </w:pPr>
       <w:r>
-        <w:t xml:space="preserve">Beyond server environment and hosting scenarios, deploying an application presents an entirely different set of challenges. </w:t>
-      </w:r>
-      <w:commentRangeStart w:id="2"/>
-      <w:commentRangeStart w:id="3"/>
-      <w:r>
-        <w:t xml:space="preserve">Manual deployments are wrought with problems, as human errors become more prevalent. Automation eliminates these twelfth-hour problems by removing the human factor from deployments. </w:t>
-      </w:r>
-      <w:commentRangeEnd w:id="2"/>
-      <w:r>
-        <w:rPr>
-          <w:rStyle w:val="CommentReference"/>
-          <w:vanish/>
-        </w:rPr>
-        <w:commentReference w:id="2"/>
-      </w:r>
-      <w:commentRangeEnd w:id="3"/>
-      <w:r>
-        <w:commentReference w:id="3"/>
-      </w:r>
-      <w:r>
-        <w:t xml:space="preserve">Each deployment environment is slightly different, because connection strings, configuration settings, and server environments can vary. By introducing change management into our automated deployment process, we can ensure we install the correct application with the correct environment </w:t>
-      </w:r>
-      <w:commentRangeStart w:id="4"/>
-      <w:commentRangeStart w:id="5"/>
-      <w:r>
-        <w:t>settings.</w:t>
+        <w:t>Beyond server environment and hosting scenarios, deploying an application presents an entirely different set of challenges. Manual deployments are wrought with problems, as human errors become more prevalent. Automation eliminates these twelfth-hour problems by removing the human factor from deployments. Each deployment environment is slightly different, because connection strings, configuration settings, and server environments can vary. By introducing change management into our automated deployment process, we can ensure we install the correct application with the correct environment settings.</w:t>
       </w:r>
     </w:p>
     <w:p>
@@ -124,22 +89,7 @@
         <w:pStyle w:val="Body"/>
       </w:pPr>
       <w:r>
-        <w:t xml:space="preserve">In </w:t>
-      </w:r>
-      <w:commentRangeEnd w:id="4"/>
-      <w:r>
-        <w:rPr>
-          <w:rStyle w:val="CommentReference"/>
-          <w:vanish/>
-        </w:rPr>
-        <w:commentReference w:id="4"/>
-      </w:r>
-      <w:commentRangeEnd w:id="5"/>
-      <w:r>
-        <w:commentReference w:id="5"/>
-      </w:r>
-      <w:r>
-        <w:t xml:space="preserve">this chapter the reader will learn how to simplify deployment through an </w:t>
+        <w:t xml:space="preserve">In this chapter the reader will learn how to simplify deployment through an </w:t>
       </w:r>
       <w:r>
         <w:rPr>
@@ -151,27 +101,7 @@
         <w:t xml:space="preserve"> deployment strategy, and automate deployment through build automation tools. With these build automation tools, the reader will see how to take advantage of configuration management to automate configuration changes to the various deployment environments.</w:t>
       </w:r>
       <w:r>
-        <w:t xml:space="preserve"> After utilizing these techniques on a local machine, the next logical step is to add remote deployment capabilities.  </w:t>
-      </w:r>
-      <w:commentRangeStart w:id="6"/>
-      <w:commentRangeStart w:id="7"/>
-      <w:r>
-        <w:t>A demonstration of using the Web Deployment Tool to take an existing local deployment and give it remote server capabilities will be presented</w:t>
-      </w:r>
-      <w:commentRangeEnd w:id="6"/>
-      <w:r>
-        <w:rPr>
-          <w:rStyle w:val="CommentReference"/>
-          <w:vanish/>
-        </w:rPr>
-        <w:commentReference w:id="6"/>
-      </w:r>
-      <w:commentRangeEnd w:id="7"/>
-      <w:r>
-        <w:commentReference w:id="7"/>
-      </w:r>
-      <w:r>
-        <w:t>.</w:t>
+        <w:t xml:space="preserve"> After utilizing these techniques on a local machine, the next logical step is to add remote deployment capabilities.  A demonstration of using the Web Deployment Tool to take an existing local deployment and give it remote server capabilities will be presented.</w:t>
       </w:r>
     </w:p>
     <w:p>
@@ -194,8 +124,8 @@
           <w:sz w:val="24"/>
         </w:rPr>
       </w:pPr>
-      <w:bookmarkStart w:id="8" w:name="_Toc208157398"/>
-      <w:bookmarkStart w:id="9" w:name="_Toc231699087"/>
+      <w:bookmarkStart w:id="1" w:name="_Toc208157398"/>
+      <w:bookmarkStart w:id="2" w:name="_Toc231699087"/>
       <w:r>
         <w:br w:type="page"/>
       </w:r>
@@ -214,8 +144,8 @@
       <w:r>
         <w:t>1 Automating deployments</w:t>
       </w:r>
-      <w:bookmarkEnd w:id="8"/>
-      <w:bookmarkEnd w:id="9"/>
+      <w:bookmarkEnd w:id="1"/>
+      <w:bookmarkEnd w:id="2"/>
       <w:r>
         <w:fldChar w:fldCharType="begin"/>
       </w:r>
@@ -247,13 +177,13 @@
       <w:pPr>
         <w:pStyle w:val="Head2"/>
       </w:pPr>
-      <w:bookmarkStart w:id="10" w:name="_Toc208157399"/>
-      <w:bookmarkStart w:id="11" w:name="_Toc231699088"/>
+      <w:bookmarkStart w:id="3" w:name="_Toc208157399"/>
+      <w:bookmarkStart w:id="4" w:name="_Toc231699088"/>
       <w:r>
         <w:t>17.1.1 Employing continuous integration</w:t>
       </w:r>
-      <w:bookmarkEnd w:id="10"/>
-      <w:bookmarkEnd w:id="11"/>
+      <w:bookmarkEnd w:id="3"/>
+      <w:bookmarkEnd w:id="4"/>
       <w:r>
         <w:fldChar w:fldCharType="begin"/>
       </w:r>
@@ -315,7 +245,15 @@
         <w:pStyle w:val="ListBullet"/>
       </w:pPr>
       <w:r>
-        <w:t>Maintain a single source repository (use source control).</w:t>
+        <w:t>Maintain a single source repository (use source control)</w:t>
+      </w:r>
+      <w:commentRangeStart w:id="5"/>
+      <w:r>
+        <w:t>.</w:t>
+      </w:r>
+      <w:commentRangeEnd w:id="5"/>
+      <w:r>
+        <w:commentReference w:id="5"/>
       </w:r>
     </w:p>
     <w:p>
@@ -525,13 +463,13 @@
       <w:pPr>
         <w:pStyle w:val="Head2"/>
       </w:pPr>
-      <w:bookmarkStart w:id="12" w:name="_Toc208157400"/>
-      <w:bookmarkStart w:id="13" w:name="_Toc231699089"/>
+      <w:bookmarkStart w:id="6" w:name="_Toc208157400"/>
+      <w:bookmarkStart w:id="7" w:name="_Toc231699089"/>
       <w:r>
         <w:t>17.1.2 Enabling push-button XCOPY deployments</w:t>
       </w:r>
-      <w:bookmarkEnd w:id="12"/>
-      <w:bookmarkEnd w:id="13"/>
+      <w:bookmarkEnd w:id="6"/>
+      <w:bookmarkEnd w:id="7"/>
       <w:r>
         <w:fldChar w:fldCharType="begin"/>
       </w:r>
@@ -704,7 +642,38 @@
       </w:pPr>
       <w:r>
         <w:lastRenderedPageBreak/>
-        <w:t>With a manual process in place, we can start automating one step at a time with NAnt tasks, until the entire deployment process is automated. Many teams already employ a build process in the form of a Word document or wiki entry, detailing the manual steps. It is only a matter of finding the corresponding NAnt task for each manual task, and the deployment is automated. If no NAnt task exists for a particular operation, NAnt provides the Exec task, which can execute anything that can execute in the command-line. The key NAnt tasks for deployments include:</w:t>
+        <w:t xml:space="preserve">With a manual process in place, we can start automating one step at a time with NAnt tasks, until the entire deployment process is automated. Many teams already employ a build process in the form of a Word document or wiki entry, detailing the manual steps. It is only a matter of finding the corresponding NAnt task for each manual task, and the deployment is automated. If no NAnt task exists for a particular operation, NAnt provides the </w:t>
+      </w:r>
+      <w:ins w:id="8" w:author="JSkinner" w:date="2010-03-14T18:31:00Z">
+        <w:r>
+          <w:rPr>
+            <w:rStyle w:val="CodeinText"/>
+          </w:rPr>
+          <w:t>e</w:t>
+        </w:r>
+      </w:ins>
+      <w:del w:id="9" w:author="JSkinner" w:date="2010-03-14T18:31:00Z">
+        <w:r>
+          <w:rPr>
+            <w:rStyle w:val="CodeinText"/>
+            <w:rPrChange w:id="10" w:author="JSkinner" w:date="2010-03-14T18:30:00Z">
+              <w:rPr/>
+            </w:rPrChange>
+          </w:rPr>
+          <w:delText>E</w:delText>
+        </w:r>
+      </w:del>
+      <w:r>
+        <w:rPr>
+          <w:rStyle w:val="CodeinText"/>
+          <w:rPrChange w:id="11" w:author="JSkinner" w:date="2010-03-14T18:30:00Z">
+            <w:rPr/>
+          </w:rPrChange>
+        </w:rPr>
+        <w:t>xec</w:t>
+      </w:r>
+      <w:r>
+        <w:t xml:space="preserve"> task, which can execute anything that can execute in the command-line. The key NAnt tasks for deployments include:</w:t>
       </w:r>
     </w:p>
     <w:p>
@@ -802,13 +771,13 @@
       <w:pPr>
         <w:pStyle w:val="Head2"/>
       </w:pPr>
-      <w:bookmarkStart w:id="14" w:name="_Toc208157401"/>
-      <w:bookmarkStart w:id="15" w:name="_Toc231699090"/>
+      <w:bookmarkStart w:id="12" w:name="_Toc208157401"/>
+      <w:bookmarkStart w:id="13" w:name="_Toc231699090"/>
       <w:r>
         <w:t>17.1.3 Managing environment configurations</w:t>
       </w:r>
-      <w:bookmarkEnd w:id="14"/>
-      <w:bookmarkEnd w:id="15"/>
+      <w:bookmarkEnd w:id="12"/>
+      <w:bookmarkEnd w:id="13"/>
       <w:r>
         <w:fldChar w:fldCharType="begin"/>
       </w:r>
@@ -928,6 +897,7 @@
       <w:pPr>
         <w:pStyle w:val="Code"/>
       </w:pPr>
+      <w:commentRangeStart w:id="14"/>
       <w:r>
         <w:t>SET driverClass=NHibernate.Driver.SqlClientDriver</w:t>
       </w:r>
@@ -970,10 +940,18 @@
         <w:t>SET websiteTargetDir=\\TODO</w:t>
       </w:r>
     </w:p>
+    <w:commentRangeEnd w:id="14"/>
     <w:p>
       <w:pPr>
         <w:pStyle w:val="Code"/>
       </w:pPr>
+      <w:r>
+        <w:rPr>
+          <w:rFonts w:ascii="Verdana" w:hAnsi="Verdana"/>
+          <w:snapToGrid/>
+        </w:rPr>
+        <w:commentReference w:id="14"/>
+      </w:r>
     </w:p>
     <w:p>
       <w:pPr>
@@ -1047,6 +1025,16 @@
     <w:p>
       <w:pPr>
         <w:pStyle w:val="ListNumbered"/>
+        <w:numPr>
+          <w:ilvl w:val="0"/>
+          <w:numId w:val="0"/>
+        </w:numPr>
+        <w:ind w:left="540"/>
+        <w:pPrChange w:id="15" w:author="JSkinner" w:date="2010-03-14T18:33:00Z">
+          <w:pPr>
+            <w:pStyle w:val="ListNumbered"/>
+          </w:pPr>
+        </w:pPrChange>
       </w:pPr>
       <w:r>
         <w:t xml:space="preserve"> </w:t>
@@ -1495,6 +1483,7 @@
       <w:pPr>
         <w:pStyle w:val="Body"/>
       </w:pPr>
+      <w:commentRangeStart w:id="16"/>
       <w:r>
         <w:t>The actual CodeCampServer NAnt</w:t>
       </w:r>
@@ -1594,105 +1583,96 @@
         <w:t>Each of step in the deployment.build script first echoes a message to the console, for informational and debugging purposes. Although CodeCampServer’s current build script is large, it was built up over time to support the various configuration and deployment needs. Deployment scripts can be as simple as copy and delete tasks; it depends on each deployment scenario.</w:t>
       </w:r>
     </w:p>
+    <w:commentRangeEnd w:id="16"/>
     <w:p>
       <w:pPr>
         <w:pStyle w:val="Body"/>
       </w:pPr>
+      <w:r>
+        <w:commentReference w:id="16"/>
+      </w:r>
     </w:p>
     <w:p>
       <w:pPr>
         <w:pStyle w:val="Head1"/>
       </w:pPr>
       <w:r>
-        <w:t xml:space="preserve">17.1.4 </w:t>
-      </w:r>
-      <w:commentRangeStart w:id="16"/>
+        <w:t xml:space="preserve">17.1.4 Enabling remote server deployments with </w:t>
+      </w:r>
+      <w:r>
+        <w:t>the Web Deployment Tool ( MS</w:t>
+      </w:r>
+      <w:r>
+        <w:t>Deploy )</w:t>
+      </w:r>
+    </w:p>
+    <w:p>
+      <w:pPr>
+        <w:pStyle w:val="Body1"/>
+      </w:pPr>
+      <w:r>
+        <w:t xml:space="preserve">After getting a deployment script that can setup your application and database, the next step is to take on the challenge of pushing deployments to multiple servers.  The key takeaway is that by automating the task of deployment, you can eliminate all the manual steps that are error prone.  In order to eliminate the need to log on to servers one by one an additional technology is needed.  This is where </w:t>
+      </w:r>
       <w:commentRangeStart w:id="17"/>
       <w:r>
-        <w:t xml:space="preserve">Enabling remote server deployments with </w:t>
-      </w:r>
-      <w:r>
-        <w:t>the Web Deployment Tool ( MS</w:t>
-      </w:r>
-      <w:r>
-        <w:t>Deploy )</w:t>
-      </w:r>
-      <w:commentRangeEnd w:id="16"/>
-      <w:r>
-        <w:rPr>
-          <w:rStyle w:val="CommentReference"/>
-          <w:rFonts w:ascii="Verdana" w:hAnsi="Verdana"/>
-          <w:b w:val="0"/>
-          <w:i w:val="0"/>
-          <w:vanish/>
-          <w:color w:val="000000"/>
-        </w:rPr>
-        <w:commentReference w:id="16"/>
+        <w:t>Web Deployment Tool (MSDeploy) comes into play</w:t>
       </w:r>
       <w:commentRangeEnd w:id="17"/>
       <w:r>
-        <w:rPr>
-          <w:rFonts w:ascii="Verdana" w:hAnsi="Verdana"/>
-          <w:b w:val="0"/>
-          <w:i w:val="0"/>
-          <w:color w:val="000000"/>
-          <w:sz w:val="16"/>
-        </w:rPr>
         <w:commentReference w:id="17"/>
       </w:r>
+      <w:r>
+        <w:t>.  This tool provides a host of features and functions, too numerous to put into this book.  The features that are most important related to this approach of deployment are:</w:t>
+      </w:r>
+    </w:p>
+    <w:p>
+      <w:pPr>
+        <w:pStyle w:val="ListBullet"/>
+      </w:pPr>
+      <w:r>
+        <w:t xml:space="preserve">The ability to sync files over </w:t>
+      </w:r>
+      <w:del w:id="18" w:author="JSkinner" w:date="2010-03-14T18:40:00Z">
+        <w:r>
+          <w:delText>http</w:delText>
+        </w:r>
+      </w:del>
+      <w:ins w:id="19" w:author="JSkinner" w:date="2010-03-14T18:40:00Z">
+        <w:r>
+          <w:t>HTTP</w:t>
+        </w:r>
+      </w:ins>
+    </w:p>
+    <w:p>
+      <w:pPr>
+        <w:pStyle w:val="ListBullet"/>
+      </w:pPr>
+      <w:r>
+        <w:t>The ability to execute a remote command.</w:t>
+      </w:r>
     </w:p>
     <w:p>
       <w:pPr>
         <w:pStyle w:val="Body1"/>
       </w:pPr>
-      <w:r>
-        <w:t>After getting a deployment script that can setup your application and database, the next step is to take on the challenge of pushing deployments to multiple servers.  The key takeaway is that by automating the task of deployment, you can eliminate all the manual steps that are error prone.  In order to eliminate the need to log on to servers one by one an additional technology is needed.  This is where Web Deployment Tool (MSDeploy) comes into play.  This tool provides a host of features and functions, too numerous to put into this book.  The features that are most important related to this approach of deployment are:</w:t>
-      </w:r>
-    </w:p>
-    <w:p>
-      <w:pPr>
-        <w:pStyle w:val="ListBullet"/>
-      </w:pPr>
-      <w:r>
-        <w:t>The ability to sync files over http</w:t>
-      </w:r>
-    </w:p>
-    <w:p>
-      <w:pPr>
-        <w:pStyle w:val="ListBullet"/>
-      </w:pPr>
-      <w:r>
-        <w:t>The ability to execute a remote command.</w:t>
-      </w:r>
     </w:p>
     <w:p>
       <w:pPr>
         <w:pStyle w:val="Body1"/>
       </w:pPr>
-    </w:p>
-    <w:p>
-      <w:pPr>
-        <w:pStyle w:val="Body1"/>
-      </w:pPr>
-      <w:commentRangeStart w:id="18"/>
-      <w:commentRangeStart w:id="19"/>
-      <w:r>
-        <w:t xml:space="preserve">These features support both enterprise and hosted environments, while reusing the deployments scripts as is that are used in the pre production environments.  Typically, for web applications there will be a development server that hosts the web application and database on the same machine. The Quality Assurance (QA) environment may be setup the same.  Than in the staging and production environments, more servers come into play.  There may be a separate database server, multiple web servers, and even an application server. Automating a deployment to multiple machines can become complex very quickly.  </w:t>
-      </w:r>
-      <w:commentRangeEnd w:id="18"/>
-      <w:r>
-        <w:rPr>
-          <w:rStyle w:val="CommentReference"/>
-          <w:vanish/>
-        </w:rPr>
-        <w:commentReference w:id="18"/>
-      </w:r>
-      <w:commentRangeEnd w:id="19"/>
-      <w:r>
-        <w:commentReference w:id="19"/>
-      </w:r>
-      <w:r>
-        <w:t>In order to reduce the complexity, MSDeploy can be used to fulfill the syncing of files to multiple machines and then executing the deployment script on each server and run remotely, so that they execute the same way that they would in the development environment.</w:t>
+      <w:r>
+        <w:t xml:space="preserve">These features support both enterprise and hosted environments, </w:t>
+      </w:r>
+      <w:commentRangeStart w:id="20"/>
+      <w:r>
+        <w:t>while reusing the deployments scripts as is that are used in the pre production environments</w:t>
+      </w:r>
+      <w:commentRangeEnd w:id="20"/>
+      <w:r>
+        <w:commentReference w:id="20"/>
+      </w:r>
+      <w:r>
+        <w:t>.  Typically, for web applications there will be a development server that hosts the web application and database on the same machine. The Quality Assurance (QA) environment may be setup the same.  Than in the staging and production environments, more servers come into play.  There may be a separate database server, multiple web servers, and even an application server. Automating a deployment to multiple machines can become complex very quickly.  In order to reduce the complexity, MSDeploy can be used to fulfill the syncing of files to multiple machines and then executing the deployment script on each server and run remotely, so that they execute the same way that they would in the development environment.</w:t>
       </w:r>
     </w:p>
     <w:p>
@@ -1708,7 +1688,28 @@
         <w:t>Listing 17.4 shows</w:t>
       </w:r>
       <w:r>
-        <w:t xml:space="preserve"> the command line arguments used to copy deployment files from a build server to a webserver and than running the deployment.  </w:t>
+        <w:t xml:space="preserve"> the command line arguments used to copy deployment files from a build server to a web</w:t>
+      </w:r>
+      <w:ins w:id="21" w:author="JSkinner" w:date="2010-03-14T18:43:00Z">
+        <w:r>
+          <w:t xml:space="preserve"> </w:t>
+        </w:r>
+      </w:ins>
+      <w:r>
+        <w:t xml:space="preserve">server and </w:t>
+      </w:r>
+      <w:del w:id="22" w:author="JSkinner" w:date="2010-03-14T18:43:00Z">
+        <w:r>
+          <w:delText xml:space="preserve">than </w:delText>
+        </w:r>
+      </w:del>
+      <w:ins w:id="23" w:author="JSkinner" w:date="2010-03-14T18:43:00Z">
+        <w:r>
+          <w:t xml:space="preserve">then </w:t>
+        </w:r>
+      </w:ins>
+      <w:r>
+        <w:t xml:space="preserve">running the deployment.  </w:t>
       </w:r>
     </w:p>
     <w:p>
@@ -1727,33 +1728,7 @@
       </w:pPr>
       <w:r>
         <w:lastRenderedPageBreak/>
-        <w:t xml:space="preserve">Listing 17.4 Using MSDeploy to remotely execute a </w:t>
-      </w:r>
-      <w:commentRangeStart w:id="20"/>
-      <w:commentRangeStart w:id="21"/>
-      <w:r>
-        <w:t>deployment.</w:t>
-      </w:r>
-      <w:commentRangeEnd w:id="20"/>
-      <w:r>
-        <w:rPr>
-          <w:rStyle w:val="CommentReference"/>
-          <w:rFonts w:ascii="Verdana" w:hAnsi="Verdana"/>
-          <w:b w:val="0"/>
-          <w:vanish/>
-          <w:color w:val="000000"/>
-        </w:rPr>
-        <w:commentReference w:id="20"/>
-      </w:r>
-      <w:commentRangeEnd w:id="21"/>
-      <w:r>
-        <w:rPr>
-          <w:rFonts w:ascii="Verdana" w:hAnsi="Verdana"/>
-          <w:b w:val="0"/>
-          <w:color w:val="000000"/>
-          <w:sz w:val="16"/>
-        </w:rPr>
-        <w:commentReference w:id="21"/>
+        <w:t>Listing 17.4 Using MSDeploy to remotely execute a deployment.</w:t>
       </w:r>
     </w:p>
     <w:p>
@@ -1860,8 +1835,7 @@
       <w:pPr>
         <w:pStyle w:val="Body"/>
       </w:pPr>
-      <w:commentRangeStart w:id="22"/>
-      <w:commentRangeStart w:id="23"/>
+      <w:commentRangeStart w:id="24"/>
       <w:r>
         <w:t xml:space="preserve">On line </w:t>
       </w:r>
@@ -1872,7 +1846,15 @@
         <w:t>(A)</w:t>
       </w:r>
       <w:r>
-        <w:t xml:space="preserve"> msdeploy is being called with the sync verb using a source directory on a machine executing msdeploy.  This command copies all the files inside the deploymentFiles directory.  In this case the server with the IP address 192.168.1.34 is the remote server.  On line </w:t>
+        <w:t xml:space="preserve"> msdeploy is being called with the sync verb using a source directory on a machine executing msdeploy.  This command copies all the files inside the deploymentFiles directory</w:t>
+      </w:r>
+      <w:ins w:id="25" w:author="JSkinner" w:date="2010-03-14T18:45:00Z">
+        <w:r>
+          <w:t xml:space="preserve"> to the remote server</w:t>
+        </w:r>
+      </w:ins>
+      <w:r>
+        <w:t xml:space="preserve">.  In this case the server with the IP address 192.168.1.34 is the remote server.  On line </w:t>
       </w:r>
       <w:r>
         <w:rPr>
@@ -1883,30 +1865,34 @@
       <w:r>
         <w:t xml:space="preserve"> the sync verb is being called again but this time the source attribute is using the runCommand parameter.  This means that msdeploy will run the command c:\installs\dev.bat on the remote server as if you were logged onto the server with remote desktop.</w:t>
       </w:r>
-      <w:commentRangeEnd w:id="22"/>
-      <w:r>
-        <w:commentReference w:id="22"/>
-      </w:r>
-      <w:commentRangeEnd w:id="23"/>
-      <w:r>
-        <w:commentReference w:id="23"/>
+      <w:commentRangeEnd w:id="24"/>
+      <w:r>
+        <w:commentReference w:id="24"/>
       </w:r>
       <w:r>
         <w:t xml:space="preserve">  </w:t>
       </w:r>
       <w:r>
-        <w:t>Using a technology like MSDeploy can greatly simplify a complex deployment.  By running each command locally on each server in the deployment scripts will run consistently from the development environment through the production environment.  The real advantage is that the calls to MSDeploy can be scripted which means a multi server deployment can be totally automated and repeatable.  Scripting this type of deployment also means that from a single machine you can monitor a deployment and see the results of each script consolidated in your desktop.</w:t>
+        <w:t>Using a technology like MSDeploy can greatly simplify a complex deployment.  By running each command locally on each server in the deployment</w:t>
+      </w:r>
+      <w:ins w:id="26" w:author="JSkinner" w:date="2010-03-14T18:49:00Z">
+        <w:r>
+          <w:t>,</w:t>
+        </w:r>
+      </w:ins>
+      <w:r>
+        <w:t xml:space="preserve"> scripts will run consistently from the development environment through the production environment.  The real advantage is that the calls to MSDeploy can be scripted which means a multi server deployment can be totally automated and repeatable.  Scripting this type of deployment also means that from a single machine you can monitor a deployment and see the results of each script consolidated in your desktop.</w:t>
       </w:r>
     </w:p>
     <w:p>
       <w:pPr>
         <w:pStyle w:val="Head1"/>
       </w:pPr>
-      <w:bookmarkStart w:id="24" w:name="_Toc231699091"/>
+      <w:bookmarkStart w:id="27" w:name="_Toc231699091"/>
       <w:r>
         <w:t>Summary</w:t>
       </w:r>
-      <w:bookmarkEnd w:id="24"/>
+      <w:bookmarkEnd w:id="27"/>
     </w:p>
     <w:p>
       <w:pPr>
@@ -1940,238 +1926,109 @@
 
 <file path=word/comments.xml><?xml version="1.0" encoding="utf-8"?>
 <w:comments xmlns:ve="http://schemas.openxmlformats.org/markup-compatibility/2006" xmlns:o="urn:schemas-microsoft-com:office:office" xmlns:r="http://schemas.openxmlformats.org/officeDocument/2006/relationships" xmlns:m="http://schemas.openxmlformats.org/officeDocument/2006/math" xmlns:v="urn:schemas-microsoft-com:vml" xmlns:wp="http://schemas.openxmlformats.org/drawingml/2006/wordprocessingDrawing" xmlns:w10="urn:schemas-microsoft-com:office:word" xmlns:w="http://schemas.openxmlformats.org/wordprocessingml/2006/main" xmlns:wne="http://schemas.microsoft.com/office/word/2006/wordml">
-  <w:comment w:id="0" w:author="Katharine Osborne" w:date="2010-02-07T00:10:00Z" w:initials="KO">
-    <w:p>
-      <w:pPr>
-        <w:pStyle w:val="CommentText"/>
-      </w:pPr>
+  <w:comment w:id="0" w:author="JSkinner" w:date="2010-03-14T18:32:00Z" w:initials="JS">
+    <w:p>
+      <w:r>
+        <w:annotationRef/>
+      </w:r>
+      <w:r>
+        <w:t>There don't seem to be any samples for this chapter. Maybe some nant scripts would be useful?</w:t>
+      </w:r>
+    </w:p>
+  </w:comment>
+  <w:comment w:id="5" w:author="JSkinner" w:date="2010-03-14T18:09:00Z" w:initials="JS">
+    <w:p>
+      <w:r>
+        <w:annotationRef/>
+      </w:r>
+      <w:r>
+        <w:t xml:space="preserve">I didn't think bulleted list items were supposed to end with periods. </w:t>
+      </w:r>
+    </w:p>
+  </w:comment>
+  <w:comment w:id="14" w:author="JSkinner" w:date="2010-03-14T18:35:00Z" w:initials="JS">
+    <w:p>
+      <w:r>
+        <w:annotationRef/>
+      </w:r>
+      <w:r>
+        <w:t>Do you think that including these NHibernate-related bits could be overcomplicating the example? At the very least, I think it should have some explanation</w:t>
+      </w:r>
+    </w:p>
+  </w:comment>
+  <w:comment w:id="16" w:author="JSkinner" w:date="2010-03-14T18:40:00Z" w:initials="JS">
+    <w:p>
+      <w:r>
+        <w:annotationRef/>
+      </w:r>
+      <w:r>
+        <w:t>We still have references to CodeCampServer. I thought these where supposed to be removed?</w:t>
+      </w:r>
+    </w:p>
+  </w:comment>
+  <w:comment w:id="17" w:author="JSkinner" w:date="2010-03-14T18:41:00Z" w:initials="JS">
+    <w:p>
+      <w:r>
+        <w:annotationRef/>
+      </w:r>
+      <w:r>
+        <w:t>Consider adding a URL to tell the reader where they can download MSDeploy and where they can go to find out more about it.</w:t>
+      </w:r>
+    </w:p>
+  </w:comment>
+  <w:comment w:id="20" w:author="JSkinner" w:date="2010-03-14T18:42:00Z" w:initials="JS">
+    <w:p>
+      <w:r>
+        <w:annotationRef/>
+      </w:r>
+      <w:r>
+        <w:t>Not quite sure what you mean by this</w:t>
+      </w:r>
+    </w:p>
+  </w:comment>
+  <w:comment w:id="24" w:author="JSkinner" w:date="2010-03-14T18:50:00Z" w:initials="JS">
+    <w:p>
+      <w:r>
+        <w:annotationRef/>
+      </w:r>
+      <w:r>
+        <w:t xml:space="preserve">This section doesn't read very well and the use of cueballs in the text makes it sound a little clumsy. </w:t>
+      </w:r>
+    </w:p>
+    <w:p/>
+    <w:p>
+      <w:r>
+        <w:t xml:space="preserve"> Here's a possible alternative:</w:t>
+      </w:r>
+    </w:p>
+    <w:p/>
+    <w:p>
+      <w:r>
+        <w:t xml:space="preserve">"Firstly, MSDeploy is called with the sync verb specifying a source directory on the local machine </w:t>
+      </w:r>
       <w:r>
         <w:rPr>
-          <w:rStyle w:val="CommentReference"/>
+          <w:rStyle w:val="Bold"/>
         </w:rPr>
-        <w:annotationRef/>
-      </w:r>
-      <w:r>
-        <w:t>Wasn’t this covered in chapter 6?</w:t>
-      </w:r>
-    </w:p>
-    <w:p>
-      <w:pPr>
-        <w:pStyle w:val="CommentText"/>
-      </w:pPr>
-    </w:p>
-    <w:p>
-      <w:pPr>
-        <w:pStyle w:val="CommentText"/>
-      </w:pPr>
-      <w:r>
-        <w:t>Should the material from the previous chapter be integrated with this chapter? Why is it separate?</w:t>
-      </w:r>
-    </w:p>
-  </w:comment>
-  <w:comment w:id="1" w:author="Jeffrey" w:date="2010-03-05T21:39:00Z" w:initials="J">
-    <w:p>
-      <w:r>
-        <w:annotationRef/>
-      </w:r>
-      <w:r>
-        <w:t>Chapter 6 was hosting.  We accidentally duplicated some deployment content in Chapter 6.  That content is going to be removed.  Deployment belongs in this chapter.  Only hosting belongs in chapter 6.</w:t>
-      </w:r>
-    </w:p>
-  </w:comment>
-  <w:comment w:id="2" w:author="Katharine Osborne" w:date="2010-02-07T00:11:00Z" w:initials="KO">
-    <w:p>
-      <w:pPr>
-        <w:pStyle w:val="CommentText"/>
-      </w:pPr>
+        <w:t>(A)</w:t>
+      </w:r>
+      <w:r>
+        <w:t xml:space="preserve">. This command copies all the files inside the deploymentFiles directory (C:\installs) to the remote server (in this case, the computer with the IP address 192.168.1.34". </w:t>
+      </w:r>
+    </w:p>
+    <w:p/>
+    <w:p>
+      <w:r>
+        <w:t xml:space="preserve">Next, MSDeploy is again being called with the sync verb but this time the runCommand argument is specified </w:t>
+      </w:r>
       <w:r>
         <w:rPr>
-          <w:rStyle w:val="CommentReference"/>
+          <w:rStyle w:val="Bold"/>
         </w:rPr>
-        <w:annotationRef/>
-      </w:r>
-      <w:r>
-        <w:t>This is nearly verbatim from something in chapter 6. Was this an oversight when chapters got moved around?</w:t>
-      </w:r>
-    </w:p>
-  </w:comment>
-  <w:comment w:id="3" w:author="Jeffrey" w:date="2010-03-05T21:39:00Z" w:initials="J">
-    <w:p>
-      <w:r>
-        <w:annotationRef/>
-      </w:r>
-      <w:r>
-        <w:t>Yep.  Chapter 6 is being fixed.</w:t>
-      </w:r>
-    </w:p>
-  </w:comment>
-  <w:comment w:id="4" w:author="Katharine Osborne" w:date="2010-02-07T00:12:00Z" w:initials="KO">
-    <w:p>
-      <w:pPr>
-        <w:pStyle w:val="CommentText"/>
-      </w:pPr>
-      <w:r>
-        <w:rPr>
-          <w:rStyle w:val="CommentReference"/>
-        </w:rPr>
-        <w:annotationRef/>
-      </w:r>
-      <w:r>
-        <w:t>Remove all bare new lines.</w:t>
-      </w:r>
-    </w:p>
-  </w:comment>
-  <w:comment w:id="5" w:author="Jeffrey" w:date="2010-03-05T21:39:00Z" w:initials="J">
-    <w:p>
-      <w:r>
-        <w:annotationRef/>
-      </w:r>
-      <w:r>
-        <w:t>Done</w:t>
-      </w:r>
-    </w:p>
-  </w:comment>
-  <w:comment w:id="6" w:author="Katharine Osborne" w:date="2010-02-07T00:12:00Z" w:initials="KO">
-    <w:p>
-      <w:pPr>
-        <w:pStyle w:val="CommentText"/>
-        <w:rPr>
-          <w:rStyle w:val="Italics"/>
-        </w:rPr>
-      </w:pPr>
-      <w:r>
-        <w:rPr>
-          <w:rStyle w:val="CommentReference"/>
-        </w:rPr>
-        <w:annotationRef/>
-      </w:r>
-      <w:r>
-        <w:t>This seems like it’s new, but the rest is in chapter 6.</w:t>
-      </w:r>
-    </w:p>
-  </w:comment>
-  <w:comment w:id="7" w:author="Jeffrey" w:date="2010-03-05T21:40:00Z" w:initials="J">
-    <w:p>
-      <w:r>
-        <w:annotationRef/>
-      </w:r>
-      <w:r>
-        <w:t>Yep</w:t>
-      </w:r>
-    </w:p>
-  </w:comment>
-  <w:comment w:id="16" w:author="Katharine Osborne" w:date="2010-02-07T00:13:00Z" w:initials="KO">
-    <w:p>
-      <w:pPr>
-        <w:pStyle w:val="CommentText"/>
-        <w:rPr>
-          <w:rStyle w:val="Italics"/>
-        </w:rPr>
-      </w:pPr>
-      <w:r>
-        <w:rPr>
-          <w:rStyle w:val="CommentReference"/>
-        </w:rPr>
-        <w:annotationRef/>
-      </w:r>
-      <w:r>
-        <w:t>Okay, now this is new stuff. If this is all that is new, maybe this part should be moved to chapter 6?</w:t>
-      </w:r>
-    </w:p>
-  </w:comment>
-  <w:comment w:id="17" w:author="Jeffrey" w:date="2010-03-05T21:40:00Z" w:initials="J">
-    <w:p>
-      <w:r>
-        <w:annotationRef/>
-      </w:r>
-      <w:r>
-        <w:t>Deployment is this chapter.  Chapter 6 is only hosting.</w:t>
-      </w:r>
-    </w:p>
-  </w:comment>
-  <w:comment w:id="18" w:author="Katharine Osborne" w:date="2010-02-07T00:19:00Z" w:initials="KO">
-    <w:p>
-      <w:pPr>
-        <w:pStyle w:val="CommentText"/>
-        <w:rPr>
-          <w:rStyle w:val="Italics"/>
-          <w:i w:val="0"/>
-        </w:rPr>
-      </w:pPr>
-      <w:r>
-        <w:rPr>
-          <w:rStyle w:val="CommentReference"/>
-        </w:rPr>
-        <w:annotationRef/>
-      </w:r>
-      <w:r>
-        <w:rPr>
-          <w:rStyle w:val="Italics"/>
-          <w:i w:val="0"/>
-        </w:rPr>
-        <w:t>It might be helpful to include a diagram showing this setup. What do you think?</w:t>
-      </w:r>
-    </w:p>
-  </w:comment>
-  <w:comment w:id="19" w:author="Jeffrey" w:date="2010-03-05T21:40:00Z" w:initials="J">
-    <w:p>
-      <w:r>
-        <w:annotationRef/>
-      </w:r>
-      <w:r>
-        <w:t>It would be a nice touch, but we are pressed for time.</w:t>
-      </w:r>
-    </w:p>
-  </w:comment>
-  <w:comment w:id="20" w:author="Katharine Osborne" w:date="2010-02-07T00:20:00Z" w:initials="KO">
-    <w:p>
-      <w:pPr>
-        <w:pStyle w:val="CommentText"/>
-      </w:pPr>
-      <w:r>
-        <w:rPr>
-          <w:rStyle w:val="CommentReference"/>
-        </w:rPr>
-        <w:annotationRef/>
-      </w:r>
-      <w:r>
-        <w:t>Code listing titles should not end in a period.</w:t>
-      </w:r>
-    </w:p>
-  </w:comment>
-  <w:comment w:id="21" w:author="Jeffrey" w:date="2010-03-05T21:41:00Z" w:initials="J">
-    <w:p>
-      <w:r>
-        <w:annotationRef/>
-      </w:r>
-      <w:r>
-        <w:t>fixed</w:t>
-      </w:r>
-    </w:p>
-  </w:comment>
-  <w:comment w:id="22" w:author="Katharine Osborne" w:date="2010-03-05T21:41:00Z" w:initials="KO">
-    <w:p>
-      <w:pPr>
-        <w:pStyle w:val="CommentText"/>
-      </w:pPr>
-      <w:r>
-        <w:rPr>
-          <w:rStyle w:val="CommentReference"/>
-        </w:rPr>
-        <w:annotationRef/>
-      </w:r>
-      <w:r>
-        <w:t>This should come after the code listing.</w:t>
-      </w:r>
-    </w:p>
-  </w:comment>
-  <w:comment w:id="23" w:author="Jeffrey" w:date="2010-03-05T21:41:00Z" w:initials="J">
-    <w:p>
-      <w:r>
-        <w:annotationRef/>
-      </w:r>
-      <w:r>
-        <w:t>Done</w:t>
+        <w:t>(B)</w:t>
+      </w:r>
+      <w:r>
+        <w:t>. This means that MSDeploy will execute the batch file at c:\installs\dev.bat on the remote server in the same way that you would run it if logged in via remote desktop."</w:t>
       </w:r>
     </w:p>
   </w:comment>
@@ -2397,24 +2254,14 @@
         <w:tab w:val="right" w:pos="7200"/>
       </w:tabs>
     </w:pPr>
-    <w:r>
-      <w:fldChar w:fldCharType="begin"/>
-    </w:r>
-    <w:r>
-      <w:instrText xml:space="preserve">PAGE  </w:instrText>
-    </w:r>
-    <w:r>
-      <w:fldChar w:fldCharType="separate"/>
-    </w:r>
-    <w:r>
-      <w:rPr>
-        <w:noProof/>
-      </w:rPr>
-      <w:t>8</w:t>
-    </w:r>
-    <w:r>
-      <w:fldChar w:fldCharType="end"/>
-    </w:r>
+    <w:fldSimple w:instr="PAGE  ">
+      <w:r>
+        <w:rPr>
+          <w:noProof/>
+        </w:rPr>
+        <w:t>8</w:t>
+      </w:r>
+    </w:fldSimple>
     <w:r>
       <w:tab/>
     </w:r>
@@ -2445,7 +2292,7 @@
         <w:rPr>
           <w:noProof/>
         </w:rPr>
-        <w:t>2/7/2010</w:t>
+        <w:t>3/10/2010</w:t>
       </w:r>
     </w:fldSimple>
   </w:p>
@@ -2471,7 +2318,7 @@
         <w:rPr>
           <w:noProof/>
         </w:rPr>
-        <w:t>2/7/2010</w:t>
+        <w:t>3/10/2010</w:t>
       </w:r>
     </w:fldSimple>
     <w:r>
@@ -2500,7 +2347,7 @@
         <w:rPr>
           <w:noProof/>
         </w:rPr>
-        <w:t>1</w:t>
+        <w:t>7</w:t>
       </w:r>
     </w:fldSimple>
   </w:p>
@@ -6363,6 +6210,16 @@
       <w:rFonts w:ascii="Times New Roman" w:hAnsi="Times New Roman"/>
       <w:sz w:val="24"/>
       <w:szCs w:val="24"/>
+    </w:rPr>
+  </w:style>
+  <w:style w:type="paragraph" w:styleId="Revision">
+    <w:name w:val="Revision"/>
+    <w:hidden/>
+    <w:uiPriority w:val="99"/>
+    <w:semiHidden/>
+    <w:rsid w:val="00A0065C"/>
+    <w:rPr>
+      <w:color w:val="000000"/>
     </w:rPr>
   </w:style>
 </w:styles>
@@ -6656,7 +6513,7 @@
 </file>
 
 <file path=customXml/itemProps1.xml><?xml version="1.0" encoding="utf-8"?>
-<ds:datastoreItem xmlns:ds="http://schemas.openxmlformats.org/officeDocument/2006/customXml" ds:itemID="{E3C4646C-AB42-49BD-ABF7-E968950F318B}">
+<ds:datastoreItem xmlns:ds="http://schemas.openxmlformats.org/officeDocument/2006/customXml" ds:itemID="{6739B828-E939-4C65-8974-911E8D93633F}">
   <ds:schemaRefs>
     <ds:schemaRef ds:uri="http://schemas.openxmlformats.org/officeDocument/2006/bibliography"/>
   </ds:schemaRefs>

</xml_diff>

<commit_message>
chapter 17 indexed and has TE comment responses
</commit_message>
<xml_diff>
--- a/manuscript/Chapter17/MVC2iA_CH_17.docx
+++ b/manuscript/Chapter17/MVC2iA_CH_17.docx
@@ -6,25 +6,12 @@
       <w:pPr>
         <w:pStyle w:val="COChapterNumber"/>
       </w:pPr>
-      <w:commentRangeStart w:id="0"/>
       <w:r>
         <w:t>1</w:t>
       </w:r>
       <w:r>
         <w:t>7</w:t>
       </w:r>
-      <w:commentRangeEnd w:id="0"/>
-      <w:r>
-        <w:rPr>
-          <w:rFonts w:ascii="Verdana" w:hAnsi="Verdana"/>
-          <w:b w:val="0"/>
-          <w:i w:val="0"/>
-          <w:color w:val="000000"/>
-          <w:spacing w:val="0"/>
-          <w:sz w:val="16"/>
-        </w:rPr>
-        <w:commentReference w:id="0"/>
-      </w:r>
     </w:p>
     <w:p>
       <w:pPr>
@@ -49,6 +36,21 @@
       <w:r>
         <w:t>Leaning on continuous integration</w:t>
       </w:r>
+      <w:r>
+        <w:fldChar w:fldCharType="begin"/>
+      </w:r>
+      <w:r>
+        <w:instrText xml:space="preserve"> XE "</w:instrText>
+      </w:r>
+      <w:r>
+        <w:instrText>continuous integration</w:instrText>
+      </w:r>
+      <w:r>
+        <w:instrText xml:space="preserve">" </w:instrText>
+      </w:r>
+      <w:r>
+        <w:fldChar w:fldCharType="end"/>
+      </w:r>
     </w:p>
     <w:p>
       <w:pPr>
@@ -57,13 +59,61 @@
       <w:r>
         <w:t>Creating push-button deployments</w:t>
       </w:r>
+      <w:r>
+        <w:fldChar w:fldCharType="begin"/>
+      </w:r>
+      <w:r>
+        <w:instrText xml:space="preserve"> XE "</w:instrText>
+      </w:r>
+      <w:r>
+        <w:instrText>deployments</w:instrText>
+      </w:r>
+      <w:r>
+        <w:instrText xml:space="preserve">" </w:instrText>
+      </w:r>
+      <w:r>
+        <w:fldChar w:fldCharType="end"/>
+      </w:r>
     </w:p>
     <w:p>
       <w:pPr>
         <w:pStyle w:val="ListBullet"/>
       </w:pPr>
       <w:r>
-        <w:t>Automating remote server deployments</w:t>
+        <w:t>Automating</w:t>
+      </w:r>
+      <w:r>
+        <w:fldChar w:fldCharType="begin"/>
+      </w:r>
+      <w:r>
+        <w:instrText xml:space="preserve"> XE "</w:instrText>
+      </w:r>
+      <w:r>
+        <w:instrText>Automating</w:instrText>
+      </w:r>
+      <w:r>
+        <w:instrText xml:space="preserve">" </w:instrText>
+      </w:r>
+      <w:r>
+        <w:fldChar w:fldCharType="end"/>
+      </w:r>
+      <w:r>
+        <w:t xml:space="preserve"> remote server deployments</w:t>
+      </w:r>
+      <w:r>
+        <w:fldChar w:fldCharType="begin"/>
+      </w:r>
+      <w:r>
+        <w:instrText xml:space="preserve"> XE "</w:instrText>
+      </w:r>
+      <w:r>
+        <w:instrText>deployments</w:instrText>
+      </w:r>
+      <w:r>
+        <w:instrText xml:space="preserve">" </w:instrText>
+      </w:r>
+      <w:r>
+        <w:fldChar w:fldCharType="end"/>
       </w:r>
     </w:p>
     <w:p>
@@ -81,7 +131,193 @@
         <w:pStyle w:val="Body"/>
       </w:pPr>
       <w:r>
-        <w:t>Beyond server environment and hosting scenarios, deploying an application presents an entirely different set of challenges. Manual deployments are wrought with problems, as human errors become more prevalent. Automation eliminates these twelfth-hour problems by removing the human factor from deployments. Each deployment environment is slightly different, because connection strings, configuration settings, and server environments can vary. By introducing change management into our automated deployment process, we can ensure we install the correct application with the correct environment settings.</w:t>
+        <w:t>Beyond server environment and hosting</w:t>
+      </w:r>
+      <w:r>
+        <w:fldChar w:fldCharType="begin"/>
+      </w:r>
+      <w:r>
+        <w:instrText xml:space="preserve"> XE "</w:instrText>
+      </w:r>
+      <w:r>
+        <w:instrText>hosting</w:instrText>
+      </w:r>
+      <w:r>
+        <w:instrText xml:space="preserve">" </w:instrText>
+      </w:r>
+      <w:r>
+        <w:fldChar w:fldCharType="end"/>
+      </w:r>
+      <w:r>
+        <w:t xml:space="preserve"> scenarios, deploying</w:t>
+      </w:r>
+      <w:r>
+        <w:fldChar w:fldCharType="begin"/>
+      </w:r>
+      <w:r>
+        <w:instrText xml:space="preserve"> XE "</w:instrText>
+      </w:r>
+      <w:r>
+        <w:instrText>deploying</w:instrText>
+      </w:r>
+      <w:r>
+        <w:instrText xml:space="preserve">" </w:instrText>
+      </w:r>
+      <w:r>
+        <w:fldChar w:fldCharType="end"/>
+      </w:r>
+      <w:r>
+        <w:t xml:space="preserve"> an application presents an entirely different set of challenges. Manual deployments</w:t>
+      </w:r>
+      <w:r>
+        <w:fldChar w:fldCharType="begin"/>
+      </w:r>
+      <w:r>
+        <w:instrText xml:space="preserve"> XE "</w:instrText>
+      </w:r>
+      <w:r>
+        <w:instrText>deployments</w:instrText>
+      </w:r>
+      <w:r>
+        <w:instrText xml:space="preserve">" </w:instrText>
+      </w:r>
+      <w:r>
+        <w:fldChar w:fldCharType="end"/>
+      </w:r>
+      <w:r>
+        <w:t xml:space="preserve"> are wrought with problems, as human errors become more prevalent. Automation eliminates these </w:t>
+      </w:r>
+      <w:r>
+        <w:t>eleventh</w:t>
+      </w:r>
+      <w:r>
+        <w:t>-hour problems by removing the human factor from deployments. Each deployment environment</w:t>
+      </w:r>
+      <w:r>
+        <w:fldChar w:fldCharType="begin"/>
+      </w:r>
+      <w:r>
+        <w:instrText xml:space="preserve"> XE "</w:instrText>
+      </w:r>
+      <w:r>
+        <w:instrText>deployment environment</w:instrText>
+      </w:r>
+      <w:r>
+        <w:instrText xml:space="preserve">" </w:instrText>
+      </w:r>
+      <w:r>
+        <w:fldChar w:fldCharType="end"/>
+      </w:r>
+      <w:r>
+        <w:t xml:space="preserve"> is slightly different, because connection strings</w:t>
+      </w:r>
+      <w:r>
+        <w:fldChar w:fldCharType="begin"/>
+      </w:r>
+      <w:r>
+        <w:instrText xml:space="preserve"> XE "</w:instrText>
+      </w:r>
+      <w:r>
+        <w:instrText>connection strings</w:instrText>
+      </w:r>
+      <w:r>
+        <w:instrText xml:space="preserve">" </w:instrText>
+      </w:r>
+      <w:r>
+        <w:fldChar w:fldCharType="end"/>
+      </w:r>
+      <w:r>
+        <w:t>, configuration settings</w:t>
+      </w:r>
+      <w:r>
+        <w:fldChar w:fldCharType="begin"/>
+      </w:r>
+      <w:r>
+        <w:instrText xml:space="preserve"> XE "</w:instrText>
+      </w:r>
+      <w:r>
+        <w:instrText>configuration settings</w:instrText>
+      </w:r>
+      <w:r>
+        <w:instrText xml:space="preserve">" </w:instrText>
+      </w:r>
+      <w:r>
+        <w:fldChar w:fldCharType="end"/>
+      </w:r>
+      <w:r>
+        <w:t>, and server environments</w:t>
+      </w:r>
+      <w:r>
+        <w:fldChar w:fldCharType="begin"/>
+      </w:r>
+      <w:r>
+        <w:instrText xml:space="preserve"> XE "</w:instrText>
+      </w:r>
+      <w:r>
+        <w:instrText>server environments</w:instrText>
+      </w:r>
+      <w:r>
+        <w:instrText xml:space="preserve">" </w:instrText>
+      </w:r>
+      <w:r>
+        <w:fldChar w:fldCharType="end"/>
+      </w:r>
+      <w:r>
+        <w:t xml:space="preserve"> can vary. By introducing change management</w:t>
+      </w:r>
+      <w:r>
+        <w:fldChar w:fldCharType="begin"/>
+      </w:r>
+      <w:r>
+        <w:instrText xml:space="preserve"> XE "</w:instrText>
+      </w:r>
+      <w:r>
+        <w:instrText>change management</w:instrText>
+      </w:r>
+      <w:r>
+        <w:instrText xml:space="preserve">" </w:instrText>
+      </w:r>
+      <w:r>
+        <w:fldChar w:fldCharType="end"/>
+      </w:r>
+      <w:r>
+        <w:t xml:space="preserve"> into our automated deployment process</w:t>
+      </w:r>
+      <w:r>
+        <w:fldChar w:fldCharType="begin"/>
+      </w:r>
+      <w:r>
+        <w:instrText xml:space="preserve"> XE "</w:instrText>
+      </w:r>
+      <w:r>
+        <w:instrText>automated deployment process</w:instrText>
+      </w:r>
+      <w:r>
+        <w:instrText xml:space="preserve">" </w:instrText>
+      </w:r>
+      <w:r>
+        <w:fldChar w:fldCharType="end"/>
+      </w:r>
+      <w:r>
+        <w:t>, we can ensure we install the correct application with the correct environment settings</w:t>
+      </w:r>
+      <w:r>
+        <w:fldChar w:fldCharType="begin"/>
+      </w:r>
+      <w:r>
+        <w:instrText xml:space="preserve"> XE "</w:instrText>
+      </w:r>
+      <w:r>
+        <w:instrText>environment settings</w:instrText>
+      </w:r>
+      <w:r>
+        <w:instrText xml:space="preserve">" </w:instrText>
+      </w:r>
+      <w:r>
+        <w:fldChar w:fldCharType="end"/>
+      </w:r>
+      <w:r>
+        <w:t>.</w:t>
       </w:r>
     </w:p>
     <w:p>
@@ -89,7 +325,25 @@
         <w:pStyle w:val="Body"/>
       </w:pPr>
       <w:r>
-        <w:t xml:space="preserve">In this chapter the reader will learn how to simplify deployment through an </w:t>
+        <w:t>In this chapter the reader will learn how to simplify deployment</w:t>
+      </w:r>
+      <w:r>
+        <w:fldChar w:fldCharType="begin"/>
+      </w:r>
+      <w:r>
+        <w:instrText xml:space="preserve"> XE "</w:instrText>
+      </w:r>
+      <w:r>
+        <w:instrText>simplify deployment</w:instrText>
+      </w:r>
+      <w:r>
+        <w:instrText xml:space="preserve">" </w:instrText>
+      </w:r>
+      <w:r>
+        <w:fldChar w:fldCharType="end"/>
+      </w:r>
+      <w:r>
+        <w:t xml:space="preserve"> through an </w:t>
       </w:r>
       <w:r>
         <w:rPr>
@@ -98,10 +352,70 @@
         <w:t>xcopy</w:t>
       </w:r>
       <w:r>
-        <w:t xml:space="preserve"> deployment strategy, and automate deployment through build automation tools. With these build automation tools, the reader will see how to take advantage of configuration management to automate configuration changes to the various deployment environments.</w:t>
-      </w:r>
-      <w:r>
-        <w:t xml:space="preserve"> After utilizing these techniques on a local machine, the next logical step is to add remote deployment capabilities.  A demonstration of using the Web Deployment Tool to take an existing local deployment and give it remote server capabilities will be presented.</w:t>
+        <w:rPr>
+          <w:rStyle w:val="CodeinText"/>
+        </w:rPr>
+        <w:fldChar w:fldCharType="begin"/>
+      </w:r>
+      <w:r>
+        <w:instrText xml:space="preserve"> XE "</w:instrText>
+      </w:r>
+      <w:r>
+        <w:rPr>
+          <w:rStyle w:val="CodeinText"/>
+        </w:rPr>
+        <w:instrText>xcopy</w:instrText>
+      </w:r>
+      <w:r>
+        <w:instrText xml:space="preserve">" </w:instrText>
+      </w:r>
+      <w:r>
+        <w:rPr>
+          <w:rStyle w:val="CodeinText"/>
+        </w:rPr>
+        <w:fldChar w:fldCharType="end"/>
+      </w:r>
+      <w:r>
+        <w:t xml:space="preserve"> deployment strategy, and automate deployment through build automation</w:t>
+      </w:r>
+      <w:r>
+        <w:fldChar w:fldCharType="begin"/>
+      </w:r>
+      <w:r>
+        <w:instrText xml:space="preserve"> XE "</w:instrText>
+      </w:r>
+      <w:r>
+        <w:instrText>build automation</w:instrText>
+      </w:r>
+      <w:r>
+        <w:instrText xml:space="preserve">" </w:instrText>
+      </w:r>
+      <w:r>
+        <w:fldChar w:fldCharType="end"/>
+      </w:r>
+      <w:r>
+        <w:t xml:space="preserve"> tools. With these build automation tools, the reader will see how to take advantage of configuration management to automate configuration changes to the various deployment environments.</w:t>
+      </w:r>
+      <w:r>
+        <w:t xml:space="preserve"> After utilizing these techniques on a local machine, the next logical step is to add remote deployment capabilities.  A demonstration of using the Web Deployment Tool</w:t>
+      </w:r>
+      <w:r>
+        <w:fldChar w:fldCharType="begin"/>
+      </w:r>
+      <w:r>
+        <w:instrText xml:space="preserve"> XE "</w:instrText>
+      </w:r>
+      <w:r>
+        <w:instrText>Web Deployment Tool</w:instrText>
+      </w:r>
+      <w:r>
+        <w:instrText xml:space="preserve">" </w:instrText>
+      </w:r>
+      <w:r>
+        <w:fldChar w:fldCharType="end"/>
+      </w:r>
+      <w:r>
+        <w:t xml:space="preserve"> to take an existing local deployment and give it remote server capabilities will be presented.</w:t>
       </w:r>
     </w:p>
     <w:p>
@@ -124,8 +438,8 @@
           <w:sz w:val="24"/>
         </w:rPr>
       </w:pPr>
-      <w:bookmarkStart w:id="1" w:name="_Toc208157398"/>
-      <w:bookmarkStart w:id="2" w:name="_Toc231699087"/>
+      <w:bookmarkStart w:id="0" w:name="_Toc208157398"/>
+      <w:bookmarkStart w:id="1" w:name="_Toc231699087"/>
       <w:r>
         <w:br w:type="page"/>
       </w:r>
@@ -142,21 +456,119 @@
         <w:t>.</w:t>
       </w:r>
       <w:r>
-        <w:t>1 Automating deployments</w:t>
-      </w:r>
+        <w:t>1 Automating</w:t>
+      </w:r>
+      <w:r>
+        <w:fldChar w:fldCharType="begin"/>
+      </w:r>
+      <w:r>
+        <w:instrText xml:space="preserve"> XE "</w:instrText>
+      </w:r>
+      <w:r>
+        <w:instrText>Automating</w:instrText>
+      </w:r>
+      <w:r>
+        <w:instrText xml:space="preserve">" </w:instrText>
+      </w:r>
+      <w:r>
+        <w:fldChar w:fldCharType="end"/>
+      </w:r>
+      <w:r>
+        <w:t xml:space="preserve"> deployments</w:t>
+      </w:r>
+      <w:bookmarkEnd w:id="0"/>
       <w:bookmarkEnd w:id="1"/>
+      <w:r>
+        <w:fldChar w:fldCharType="begin"/>
+      </w:r>
+      <w:r>
+        <w:instrText xml:space="preserve"> XE "</w:instrText>
+      </w:r>
+      <w:r>
+        <w:instrText>&lt;$startrange&gt;</w:instrText>
+      </w:r>
+      <w:r>
+        <w:instrText>deployment:automation</w:instrText>
+      </w:r>
+      <w:r>
+        <w:instrText xml:space="preserve">" </w:instrText>
+      </w:r>
+      <w:r>
+        <w:fldChar w:fldCharType="end"/>
+      </w:r>
+    </w:p>
+    <w:p>
+      <w:pPr>
+        <w:pStyle w:val="Body1"/>
+      </w:pPr>
+      <w:r>
+        <w:t>On launch night, tensions are high as the smallest mistake could bring your website down. To eliminate the human mistakes that inevitably occur, we would like to automate as much as possible. Ideally, we could simply push a button, and our website would be updated in moments. How this happens depends largely on the deployment environment</w:t>
+      </w:r>
+      <w:r>
+        <w:fldChar w:fldCharType="begin"/>
+      </w:r>
+      <w:r>
+        <w:instrText xml:space="preserve"> XE "</w:instrText>
+      </w:r>
+      <w:r>
+        <w:instrText>deployment environment</w:instrText>
+      </w:r>
+      <w:r>
+        <w:instrText xml:space="preserve">" </w:instrText>
+      </w:r>
+      <w:r>
+        <w:fldChar w:fldCharType="end"/>
+      </w:r>
+      <w:r>
+        <w:t>. Regardless of the deployment environment, any good deployment strategy requires the use of continuous integration</w:t>
+      </w:r>
+      <w:r>
+        <w:fldChar w:fldCharType="begin"/>
+      </w:r>
+      <w:r>
+        <w:instrText xml:space="preserve"> XE "</w:instrText>
+      </w:r>
+      <w:r>
+        <w:instrText>continuous integration</w:instrText>
+      </w:r>
+      <w:r>
+        <w:instrText xml:space="preserve">" </w:instrText>
+      </w:r>
+      <w:r>
+        <w:fldChar w:fldCharType="end"/>
+      </w:r>
+      <w:r>
+        <w:t>.</w:t>
+      </w:r>
+    </w:p>
+    <w:p>
+      <w:pPr>
+        <w:pStyle w:val="Head2"/>
+      </w:pPr>
+      <w:bookmarkStart w:id="2" w:name="_Toc208157399"/>
+      <w:bookmarkStart w:id="3" w:name="_Toc231699088"/>
+      <w:r>
+        <w:t>17.1.1 Employing continuous integration</w:t>
+      </w:r>
       <w:bookmarkEnd w:id="2"/>
-      <w:r>
-        <w:fldChar w:fldCharType="begin"/>
-      </w:r>
-      <w:r>
-        <w:instrText xml:space="preserve"> XE "</w:instrText>
-      </w:r>
-      <w:r>
-        <w:instrText>&lt;$startrange&gt;</w:instrText>
-      </w:r>
-      <w:r>
-        <w:instrText>deployment:automation</w:instrText>
+      <w:bookmarkEnd w:id="3"/>
+      <w:r>
+        <w:fldChar w:fldCharType="begin"/>
+      </w:r>
+      <w:r>
+        <w:instrText xml:space="preserve"> XE "integration:continuous" </w:instrText>
+      </w:r>
+      <w:r>
+        <w:fldChar w:fldCharType="end"/>
+      </w:r>
+      <w:r>
+        <w:fldChar w:fldCharType="begin"/>
+      </w:r>
+      <w:r>
+        <w:instrText xml:space="preserve"> XE "</w:instrText>
+      </w:r>
+      <w:r>
+        <w:instrText>continuous integration</w:instrText>
       </w:r>
       <w:r>
         <w:instrText xml:space="preserve">" </w:instrText>
@@ -170,28 +582,7 @@
         <w:pStyle w:val="Body1"/>
       </w:pPr>
       <w:r>
-        <w:t>On launch night, tensions are high as the smallest mistake could bring your website down. To eliminate the human mistakes that inevitably occur, we would like to automate as much as possible. Ideally, we could simply push a button, and our website would be updated in moments. How this happens depends largely on the deployment environment. Regardless of the deployment environment, any good deployment strategy requires the use of continuous integration.</w:t>
-      </w:r>
-    </w:p>
-    <w:p>
-      <w:pPr>
-        <w:pStyle w:val="Head2"/>
-      </w:pPr>
-      <w:bookmarkStart w:id="3" w:name="_Toc208157399"/>
-      <w:bookmarkStart w:id="4" w:name="_Toc231699088"/>
-      <w:r>
-        <w:t>17.1.1 Employing continuous integration</w:t>
-      </w:r>
-      <w:bookmarkEnd w:id="3"/>
-      <w:bookmarkEnd w:id="4"/>
-      <w:r>
-        <w:fldChar w:fldCharType="begin"/>
-      </w:r>
-      <w:r>
-        <w:instrText xml:space="preserve"> XE "integration:continuous" </w:instrText>
-      </w:r>
-      <w:r>
-        <w:fldChar w:fldCharType="end"/>
+        <w:t>Working in an environment without an automated integration process can be hectic, and nerve-racking. Because “it works on my machine” does not suffice in a deployment scenario, we need a set of practices to ensure our code always works, and is always ready to deploy. To achieve continuous integration</w:t>
       </w:r>
       <w:r>
         <w:fldChar w:fldCharType="begin"/>
@@ -208,13 +599,8 @@
       <w:r>
         <w:fldChar w:fldCharType="end"/>
       </w:r>
-    </w:p>
-    <w:p>
-      <w:pPr>
-        <w:pStyle w:val="Body1"/>
-      </w:pPr>
-      <w:r>
-        <w:t>Working in an environment without an automated integration process can be hectic, and nerve-racking. Because “it works on my machine” does not suffice in a deployment scenario, we need a set of practices to ensure our code always works, and is always ready to deploy. To achieve continuous integration, Martin Fowler</w:t>
+      <w:r>
+        <w:t>, Martin Fowler</w:t>
       </w:r>
       <w:r>
         <w:fldChar w:fldCharType="begin"/>
@@ -228,7 +614,7 @@
       <w:r>
         <w:t xml:space="preserve"> laid out a set of practices to adhere to (from </w:t>
       </w:r>
-      <w:hyperlink r:id="rId10" w:history="1">
+      <w:hyperlink r:id="rId9" w:history="1">
         <w:r>
           <w:rPr>
             <w:rStyle w:val="Hyperlink"/>
@@ -245,23 +631,56 @@
         <w:pStyle w:val="ListBullet"/>
       </w:pPr>
       <w:r>
-        <w:t>Maintain a single source repository (use source control)</w:t>
-      </w:r>
-      <w:commentRangeStart w:id="5"/>
-      <w:r>
-        <w:t>.</w:t>
-      </w:r>
-      <w:commentRangeEnd w:id="5"/>
+        <w:t>Maintain a single source repository (use source control</w:t>
+      </w:r>
+      <w:r>
+        <w:fldChar w:fldCharType="begin"/>
+      </w:r>
+      <w:r>
+        <w:instrText xml:space="preserve"> XE "</w:instrText>
+      </w:r>
+      <w:r>
+        <w:instrText>source control</w:instrText>
+      </w:r>
+      <w:r>
+        <w:instrText xml:space="preserve">" </w:instrText>
+      </w:r>
+      <w:r>
+        <w:fldChar w:fldCharType="end"/>
+      </w:r>
+      <w:r>
+        <w:t>)</w:t>
+      </w:r>
+      <w:commentRangeStart w:id="4"/>
       <w:r>
         <w:commentReference w:id="5"/>
       </w:r>
+      <w:commentRangeEnd w:id="4"/>
+      <w:r>
+        <w:commentReference w:id="4"/>
+      </w:r>
     </w:p>
     <w:p>
       <w:pPr>
         <w:pStyle w:val="ListBullet"/>
       </w:pPr>
       <w:r>
-        <w:t>Automate the build.</w:t>
+        <w:t>Automate the build</w:t>
+      </w:r>
+      <w:r>
+        <w:fldChar w:fldCharType="begin"/>
+      </w:r>
+      <w:r>
+        <w:instrText xml:space="preserve"> XE "</w:instrText>
+      </w:r>
+      <w:r>
+        <w:instrText>Automate the build</w:instrText>
+      </w:r>
+      <w:r>
+        <w:instrText xml:space="preserve">" </w:instrText>
+      </w:r>
+      <w:r>
+        <w:fldChar w:fldCharType="end"/>
       </w:r>
     </w:p>
     <w:p>
@@ -269,7 +688,22 @@
         <w:pStyle w:val="ListBullet"/>
       </w:pPr>
       <w:r>
-        <w:t>Make your build self-testing.</w:t>
+        <w:t>Make your build self-testing</w:t>
+      </w:r>
+      <w:r>
+        <w:fldChar w:fldCharType="begin"/>
+      </w:r>
+      <w:r>
+        <w:instrText xml:space="preserve"> XE "</w:instrText>
+      </w:r>
+      <w:r>
+        <w:instrText>testing</w:instrText>
+      </w:r>
+      <w:r>
+        <w:instrText xml:space="preserve">" </w:instrText>
+      </w:r>
+      <w:r>
+        <w:fldChar w:fldCharType="end"/>
       </w:r>
     </w:p>
     <w:p>
@@ -277,7 +711,7 @@
         <w:pStyle w:val="ListBullet"/>
       </w:pPr>
       <w:r>
-        <w:t>Make sure everyone commits every day.</w:t>
+        <w:t>Make sure everyone commits every day</w:t>
       </w:r>
     </w:p>
     <w:p>
@@ -285,7 +719,22 @@
         <w:pStyle w:val="ListBullet"/>
       </w:pPr>
       <w:r>
-        <w:t>Every commit should build the mainline on an integration machine.</w:t>
+        <w:t>Every commit should build the mainline on an integration machine</w:t>
+      </w:r>
+      <w:r>
+        <w:fldChar w:fldCharType="begin"/>
+      </w:r>
+      <w:r>
+        <w:instrText xml:space="preserve"> XE "</w:instrText>
+      </w:r>
+      <w:r>
+        <w:instrText>integration machine</w:instrText>
+      </w:r>
+      <w:r>
+        <w:instrText xml:space="preserve">" </w:instrText>
+      </w:r>
+      <w:r>
+        <w:fldChar w:fldCharType="end"/>
       </w:r>
     </w:p>
     <w:p>
@@ -293,7 +742,7 @@
         <w:pStyle w:val="ListBullet"/>
       </w:pPr>
       <w:r>
-        <w:t>Keep the build fast.</w:t>
+        <w:t>Keep the build fast</w:t>
       </w:r>
     </w:p>
     <w:p>
@@ -301,7 +750,22 @@
         <w:pStyle w:val="ListBullet"/>
       </w:pPr>
       <w:r>
-        <w:t>Test in a clone of a production environment.</w:t>
+        <w:t>Test in a clone of a production environment</w:t>
+      </w:r>
+      <w:r>
+        <w:fldChar w:fldCharType="begin"/>
+      </w:r>
+      <w:r>
+        <w:instrText xml:space="preserve"> XE "</w:instrText>
+      </w:r>
+      <w:r>
+        <w:instrText>production environment</w:instrText>
+      </w:r>
+      <w:r>
+        <w:instrText xml:space="preserve">" </w:instrText>
+      </w:r>
+      <w:r>
+        <w:fldChar w:fldCharType="end"/>
       </w:r>
     </w:p>
     <w:p>
@@ -309,7 +773,7 @@
         <w:pStyle w:val="ListBullet"/>
       </w:pPr>
       <w:r>
-        <w:t>Make it easy for anyone to get the latest executable.</w:t>
+        <w:t>Make it easy for anyone to get the latest executable</w:t>
       </w:r>
     </w:p>
     <w:p>
@@ -317,7 +781,7 @@
         <w:pStyle w:val="ListBullet"/>
       </w:pPr>
       <w:r>
-        <w:t>Ensure everyone can see what’s happening.</w:t>
+        <w:t>Ensure everyone can see what’s happening</w:t>
       </w:r>
     </w:p>
     <w:p>
@@ -325,7 +789,22 @@
         <w:pStyle w:val="ListBullet"/>
       </w:pPr>
       <w:r>
-        <w:t>Automate deployment.</w:t>
+        <w:t>Automate deployment</w:t>
+      </w:r>
+      <w:r>
+        <w:fldChar w:fldCharType="begin"/>
+      </w:r>
+      <w:r>
+        <w:instrText xml:space="preserve"> XE "</w:instrText>
+      </w:r>
+      <w:r>
+        <w:instrText>Automate deployment</w:instrText>
+      </w:r>
+      <w:r>
+        <w:instrText xml:space="preserve">" </w:instrText>
+      </w:r>
+      <w:r>
+        <w:fldChar w:fldCharType="end"/>
       </w:r>
     </w:p>
     <w:p>
@@ -333,7 +812,25 @@
         <w:pStyle w:val="Body1"/>
       </w:pPr>
       <w:r>
-        <w:t>We won’t cover all of the continuous integration practices in this book, as entire books have been written on this topic. In addition to adhering to these practices, the “check-in dance</w:t>
+        <w:t>We won’t cover all of the continuous integration</w:t>
+      </w:r>
+      <w:r>
+        <w:fldChar w:fldCharType="begin"/>
+      </w:r>
+      <w:r>
+        <w:instrText xml:space="preserve"> XE "</w:instrText>
+      </w:r>
+      <w:r>
+        <w:instrText>continuous integration</w:instrText>
+      </w:r>
+      <w:r>
+        <w:instrText xml:space="preserve">" </w:instrText>
+      </w:r>
+      <w:r>
+        <w:fldChar w:fldCharType="end"/>
+      </w:r>
+      <w:r>
+        <w:t xml:space="preserve"> practices in this book, as entire books have been written on this topic. In addition to adhering to these practices, the “check-in dance</w:t>
       </w:r>
       <w:r>
         <w:fldChar w:fldCharType="begin"/>
@@ -345,7 +842,7 @@
         <w:instrText>check-in dance</w:instrText>
       </w:r>
       <w:r>
-        <w:instrText xml:space="preserve">:steps" </w:instrText>
+        <w:instrText xml:space="preserve">" </w:instrText>
       </w:r>
       <w:r>
         <w:fldChar w:fldCharType="end"/>
@@ -359,7 +856,7 @@
         <w:pStyle w:val="ListNumbered"/>
       </w:pPr>
       <w:r>
-        <w:t>Run the local build.</w:t>
+        <w:t>Run the local build</w:t>
       </w:r>
     </w:p>
     <w:p>
@@ -367,7 +864,7 @@
         <w:pStyle w:val="ListNumbered"/>
       </w:pPr>
       <w:r>
-        <w:t>Announce to the team you are integrating (for large changes).</w:t>
+        <w:t>Announce to the team you are integrating (for large changes)</w:t>
       </w:r>
     </w:p>
     <w:p>
@@ -375,7 +872,7 @@
         <w:pStyle w:val="ListNumbered"/>
       </w:pPr>
       <w:r>
-        <w:t>Pull down the latest version of the mainline. Merge any conflicts.</w:t>
+        <w:t>Pull down the latest version of the mainline. Merge any conflicts</w:t>
       </w:r>
     </w:p>
     <w:p>
@@ -383,7 +880,7 @@
         <w:pStyle w:val="ListNumbered"/>
       </w:pPr>
       <w:r>
-        <w:t>Run the local build.</w:t>
+        <w:t>Run the local build</w:t>
       </w:r>
     </w:p>
     <w:p>
@@ -391,7 +888,7 @@
         <w:pStyle w:val="ListNumbered"/>
       </w:pPr>
       <w:r>
-        <w:t>If successful, commit the changes, providing a descriptive comment.</w:t>
+        <w:t>If successful, commit the changes, providing a descriptive comment</w:t>
       </w:r>
     </w:p>
     <w:p>
@@ -416,7 +913,25 @@
       </w:pPr>
       <w:r>
         <w:lastRenderedPageBreak/>
-        <w:t>Depending on the development environment, there are several continuous integration server tools and technologies to employ. One popular continuous integration stack includes:</w:t>
+        <w:t>Depending on the development environment, there are several continuous integration</w:t>
+      </w:r>
+      <w:r>
+        <w:fldChar w:fldCharType="begin"/>
+      </w:r>
+      <w:r>
+        <w:instrText xml:space="preserve"> XE "</w:instrText>
+      </w:r>
+      <w:r>
+        <w:instrText>continuous integration</w:instrText>
+      </w:r>
+      <w:r>
+        <w:instrText xml:space="preserve">" </w:instrText>
+      </w:r>
+      <w:r>
+        <w:fldChar w:fldCharType="end"/>
+      </w:r>
+      <w:r>
+        <w:t xml:space="preserve"> server tools and technologies to employ. One popular continuous integration stack includes:</w:t>
       </w:r>
     </w:p>
     <w:p>
@@ -424,7 +939,58 @@
         <w:pStyle w:val="ListBullet"/>
       </w:pPr>
       <w:r>
-        <w:t>Subversion (SVN) for source control</w:t>
+        <w:t>Subversion</w:t>
+      </w:r>
+      <w:r>
+        <w:fldChar w:fldCharType="begin"/>
+      </w:r>
+      <w:r>
+        <w:instrText xml:space="preserve"> XE "</w:instrText>
+      </w:r>
+      <w:r>
+        <w:instrText>Subversion</w:instrText>
+      </w:r>
+      <w:r>
+        <w:instrText xml:space="preserve">" </w:instrText>
+      </w:r>
+      <w:r>
+        <w:fldChar w:fldCharType="end"/>
+      </w:r>
+      <w:r>
+        <w:t xml:space="preserve"> (SVN</w:t>
+      </w:r>
+      <w:r>
+        <w:fldChar w:fldCharType="begin"/>
+      </w:r>
+      <w:r>
+        <w:instrText xml:space="preserve"> XE "</w:instrText>
+      </w:r>
+      <w:r>
+        <w:instrText>SVN</w:instrText>
+      </w:r>
+      <w:r>
+        <w:instrText xml:space="preserve">" </w:instrText>
+      </w:r>
+      <w:r>
+        <w:fldChar w:fldCharType="end"/>
+      </w:r>
+      <w:r>
+        <w:t>) for source control</w:t>
+      </w:r>
+      <w:r>
+        <w:fldChar w:fldCharType="begin"/>
+      </w:r>
+      <w:r>
+        <w:instrText xml:space="preserve"> XE "</w:instrText>
+      </w:r>
+      <w:r>
+        <w:instrText>source control</w:instrText>
+      </w:r>
+      <w:r>
+        <w:instrText xml:space="preserve">" </w:instrText>
+      </w:r>
+      <w:r>
+        <w:fldChar w:fldCharType="end"/>
       </w:r>
     </w:p>
     <w:p>
@@ -432,7 +998,40 @@
         <w:pStyle w:val="ListBullet"/>
       </w:pPr>
       <w:r>
-        <w:t>NAnt for build automation</w:t>
+        <w:t>NAnt</w:t>
+      </w:r>
+      <w:r>
+        <w:fldChar w:fldCharType="begin"/>
+      </w:r>
+      <w:r>
+        <w:instrText xml:space="preserve"> XE "</w:instrText>
+      </w:r>
+      <w:r>
+        <w:instrText>NAnt</w:instrText>
+      </w:r>
+      <w:r>
+        <w:instrText xml:space="preserve">" </w:instrText>
+      </w:r>
+      <w:r>
+        <w:fldChar w:fldCharType="end"/>
+      </w:r>
+      <w:r>
+        <w:t xml:space="preserve"> for build automation</w:t>
+      </w:r>
+      <w:r>
+        <w:fldChar w:fldCharType="begin"/>
+      </w:r>
+      <w:r>
+        <w:instrText xml:space="preserve"> XE "</w:instrText>
+      </w:r>
+      <w:r>
+        <w:instrText>build automation</w:instrText>
+      </w:r>
+      <w:r>
+        <w:instrText xml:space="preserve">" </w:instrText>
+      </w:r>
+      <w:r>
+        <w:fldChar w:fldCharType="end"/>
       </w:r>
     </w:p>
     <w:p>
@@ -440,7 +1039,40 @@
         <w:pStyle w:val="ListBullet"/>
       </w:pPr>
       <w:r>
-        <w:t>NUnit for testing</w:t>
+        <w:t>NUnit</w:t>
+      </w:r>
+      <w:r>
+        <w:fldChar w:fldCharType="begin"/>
+      </w:r>
+      <w:r>
+        <w:instrText xml:space="preserve"> XE "</w:instrText>
+      </w:r>
+      <w:r>
+        <w:instrText>NUnit</w:instrText>
+      </w:r>
+      <w:r>
+        <w:instrText xml:space="preserve">" </w:instrText>
+      </w:r>
+      <w:r>
+        <w:fldChar w:fldCharType="end"/>
+      </w:r>
+      <w:r>
+        <w:t xml:space="preserve"> for testing</w:t>
+      </w:r>
+      <w:r>
+        <w:fldChar w:fldCharType="begin"/>
+      </w:r>
+      <w:r>
+        <w:instrText xml:space="preserve"> XE "</w:instrText>
+      </w:r>
+      <w:r>
+        <w:instrText>testing</w:instrText>
+      </w:r>
+      <w:r>
+        <w:instrText xml:space="preserve">" </w:instrText>
+      </w:r>
+      <w:r>
+        <w:fldChar w:fldCharType="end"/>
       </w:r>
     </w:p>
     <w:p>
@@ -448,7 +1080,43 @@
         <w:pStyle w:val="ListBullet"/>
       </w:pPr>
       <w:r>
-        <w:t>CruiseControl.NET for the continuous integration server</w:t>
+        <w:t>CruiseControl.NET</w:t>
+      </w:r>
+      <w:r>
+        <w:fldChar w:fldCharType="begin"/>
+      </w:r>
+      <w:r>
+        <w:instrText xml:space="preserve"> XE "</w:instrText>
+      </w:r>
+      <w:r>
+        <w:instrText>CruiseControl.NET</w:instrText>
+      </w:r>
+      <w:r>
+        <w:instrText xml:space="preserve">" </w:instrText>
+      </w:r>
+      <w:r>
+        <w:fldChar w:fldCharType="end"/>
+      </w:r>
+      <w:r>
+        <w:t xml:space="preserve"> for the continuous integration</w:t>
+      </w:r>
+      <w:r>
+        <w:fldChar w:fldCharType="begin"/>
+      </w:r>
+      <w:r>
+        <w:instrText xml:space="preserve"> XE "</w:instrText>
+      </w:r>
+      <w:r>
+        <w:instrText>continuous integration</w:instrText>
+      </w:r>
+      <w:r>
+        <w:instrText xml:space="preserve">" </w:instrText>
+      </w:r>
+      <w:r>
+        <w:fldChar w:fldCharType="end"/>
+      </w:r>
+      <w:r>
+        <w:t xml:space="preserve"> server</w:t>
       </w:r>
     </w:p>
     <w:p>
@@ -456,7 +1124,61 @@
         <w:pStyle w:val="Body1"/>
       </w:pPr>
       <w:r>
-        <w:t>Which tool we use does not matter as much as the practices the tools enforce, although we would like our tools to introduce as little friction as possible into the development environment. If we have to wait for a slow or unreliable source control server, our practices are less likely to be followed. Whichever build technology we decide to use, the result of each build should be a single deployment file, checked in to source control at the end of a successful server build. To enable push-button XCOPY deployments, we’ll next look at some key NAnt features.</w:t>
+        <w:t>Which tool we use does not matter as much as the practices the tools enforce, although we would like our tools to introduce as little friction as possible into the development environment. If we have to wait for a slow or unreliable source control</w:t>
+      </w:r>
+      <w:r>
+        <w:fldChar w:fldCharType="begin"/>
+      </w:r>
+      <w:r>
+        <w:instrText xml:space="preserve"> XE "</w:instrText>
+      </w:r>
+      <w:r>
+        <w:instrText>source control</w:instrText>
+      </w:r>
+      <w:r>
+        <w:instrText xml:space="preserve">" </w:instrText>
+      </w:r>
+      <w:r>
+        <w:fldChar w:fldCharType="end"/>
+      </w:r>
+      <w:r>
+        <w:t xml:space="preserve"> server, our practices are less likely to be followed. Whichever build technology we decide to use, the result of each build should be a single deployment file, checked in to source control at the end of a successful server build. To enable push-button XCOPY deployments</w:t>
+      </w:r>
+      <w:r>
+        <w:fldChar w:fldCharType="begin"/>
+      </w:r>
+      <w:r>
+        <w:instrText xml:space="preserve"> XE "</w:instrText>
+      </w:r>
+      <w:r>
+        <w:instrText>deployments</w:instrText>
+      </w:r>
+      <w:r>
+        <w:instrText xml:space="preserve">" </w:instrText>
+      </w:r>
+      <w:r>
+        <w:fldChar w:fldCharType="end"/>
+      </w:r>
+      <w:r>
+        <w:t>, we’ll next look at some key NAnt</w:t>
+      </w:r>
+      <w:r>
+        <w:fldChar w:fldCharType="begin"/>
+      </w:r>
+      <w:r>
+        <w:instrText xml:space="preserve"> XE "</w:instrText>
+      </w:r>
+      <w:r>
+        <w:instrText>NAnt</w:instrText>
+      </w:r>
+      <w:r>
+        <w:instrText xml:space="preserve">" </w:instrText>
+      </w:r>
+      <w:r>
+        <w:fldChar w:fldCharType="end"/>
+      </w:r>
+      <w:r>
+        <w:t xml:space="preserve"> features.</w:t>
       </w:r>
     </w:p>
     <w:p>
@@ -491,13 +1213,49 @@
         <w:pStyle w:val="Body1"/>
       </w:pPr>
       <w:r>
-        <w:t xml:space="preserve">In an intranet environment, XCOPY deployments can be as simple as setting up a network share on the deployed machine. In other situations, the deployment file, whether it is an installer or self-contained </w:t>
+        <w:t>In an intranet environment, XCOPY deployments</w:t>
+      </w:r>
+      <w:r>
+        <w:fldChar w:fldCharType="begin"/>
+      </w:r>
+      <w:r>
+        <w:instrText xml:space="preserve"> XE "</w:instrText>
+      </w:r>
+      <w:r>
+        <w:instrText>deployments</w:instrText>
+      </w:r>
+      <w:r>
+        <w:instrText xml:space="preserve">" </w:instrText>
+      </w:r>
+      <w:r>
+        <w:fldChar w:fldCharType="end"/>
+      </w:r>
+      <w:r>
+        <w:t xml:space="preserve"> can be as simple as setting up a network share on the deployed machine. In other situations, the deployment file, whether it is an installer or self-contained </w:t>
       </w:r>
       <w:r>
         <w:t>.zip</w:t>
       </w:r>
       <w:r>
-        <w:t xml:space="preserve"> file, must be copied over manually or pulled down from source control. Regardless, if the files can be pushed from a network share, or pulled manually on the server, our deployment package will include:</w:t>
+        <w:t xml:space="preserve"> file, must be copied over manually or pulled down from source control</w:t>
+      </w:r>
+      <w:r>
+        <w:fldChar w:fldCharType="begin"/>
+      </w:r>
+      <w:r>
+        <w:instrText xml:space="preserve"> XE "</w:instrText>
+      </w:r>
+      <w:r>
+        <w:instrText>source control</w:instrText>
+      </w:r>
+      <w:r>
+        <w:instrText xml:space="preserve">" </w:instrText>
+      </w:r>
+      <w:r>
+        <w:fldChar w:fldCharType="end"/>
+      </w:r>
+      <w:r>
+        <w:t>. Regardless, if the files can be pushed from a network share, or pulled manually on the server, our deployment package will include:</w:t>
       </w:r>
     </w:p>
     <w:p>
@@ -535,13 +1293,46 @@
       <w:r>
         <w:t>A deployment script</w:t>
       </w:r>
+      <w:r>
+        <w:fldChar w:fldCharType="begin"/>
+      </w:r>
+      <w:r>
+        <w:instrText xml:space="preserve"> XE "</w:instrText>
+      </w:r>
+      <w:r>
+        <w:instrText>deployment script</w:instrText>
+      </w:r>
+      <w:r>
+        <w:instrText xml:space="preserve">" </w:instrText>
+      </w:r>
+      <w:r>
+        <w:fldChar w:fldCharType="end"/>
+      </w:r>
     </w:p>
     <w:p>
       <w:pPr>
         <w:pStyle w:val="ListBullet"/>
       </w:pPr>
       <w:r>
-        <w:t>A batch or Powershell file to kick the process off</w:t>
+        <w:t>A batch or Powershell</w:t>
+      </w:r>
+      <w:r>
+        <w:fldChar w:fldCharType="begin"/>
+      </w:r>
+      <w:r>
+        <w:instrText xml:space="preserve"> XE "</w:instrText>
+      </w:r>
+      <w:r>
+        <w:instrText>Powershell</w:instrText>
+      </w:r>
+      <w:r>
+        <w:instrText xml:space="preserve">" </w:instrText>
+      </w:r>
+      <w:r>
+        <w:fldChar w:fldCharType="end"/>
+      </w:r>
+      <w:r>
+        <w:t xml:space="preserve"> file to kick the process off</w:t>
       </w:r>
     </w:p>
     <w:p>
@@ -549,7 +1340,43 @@
         <w:pStyle w:val="Body1"/>
       </w:pPr>
       <w:r>
-        <w:t>Our automated continuous integration build creates and checks in this deployment package. When we have a deployment package in source control, it enables us to deploy any version of our application as needed. With a tool like CruiseControl.net</w:t>
+        <w:t>Our automated continuous integration</w:t>
+      </w:r>
+      <w:r>
+        <w:fldChar w:fldCharType="begin"/>
+      </w:r>
+      <w:r>
+        <w:instrText xml:space="preserve"> XE "</w:instrText>
+      </w:r>
+      <w:r>
+        <w:instrText>continuous integration</w:instrText>
+      </w:r>
+      <w:r>
+        <w:instrText xml:space="preserve">" </w:instrText>
+      </w:r>
+      <w:r>
+        <w:fldChar w:fldCharType="end"/>
+      </w:r>
+      <w:r>
+        <w:t xml:space="preserve"> build creates and checks in this deployment package. When we have a deployment package in source control</w:t>
+      </w:r>
+      <w:r>
+        <w:fldChar w:fldCharType="begin"/>
+      </w:r>
+      <w:r>
+        <w:instrText xml:space="preserve"> XE "</w:instrText>
+      </w:r>
+      <w:r>
+        <w:instrText>source control</w:instrText>
+      </w:r>
+      <w:r>
+        <w:instrText xml:space="preserve">" </w:instrText>
+      </w:r>
+      <w:r>
+        <w:fldChar w:fldCharType="end"/>
+      </w:r>
+      <w:r>
+        <w:t>, it enables us to deploy any version of our application as needed. With a tool like CruiseControl.net</w:t>
       </w:r>
       <w:r>
         <w:fldChar w:fldCharType="begin"/>
@@ -575,7 +1402,25 @@
         <w:pStyle w:val="Body"/>
       </w:pPr>
       <w:r>
-        <w:t>NAnt, along with the sister project NAntContrib</w:t>
+        <w:t>NAnt</w:t>
+      </w:r>
+      <w:r>
+        <w:fldChar w:fldCharType="begin"/>
+      </w:r>
+      <w:r>
+        <w:instrText xml:space="preserve"> XE "</w:instrText>
+      </w:r>
+      <w:r>
+        <w:instrText>NAnt</w:instrText>
+      </w:r>
+      <w:r>
+        <w:instrText xml:space="preserve">" </w:instrText>
+      </w:r>
+      <w:r>
+        <w:fldChar w:fldCharType="end"/>
+      </w:r>
+      <w:r>
+        <w:t>, along with the sister project NAntContrib</w:t>
       </w:r>
       <w:r>
         <w:fldChar w:fldCharType="begin"/>
@@ -593,7 +1438,25 @@
         <w:fldChar w:fldCharType="end"/>
       </w:r>
       <w:r>
-        <w:t>, provides dozens and dozens of tasks out of the box, which can be compiled together to create a single deployment script. These tasks are:</w:t>
+        <w:t>, provides dozens and dozens of tasks out of the box, which can be compiled together to create a single deployment script</w:t>
+      </w:r>
+      <w:r>
+        <w:fldChar w:fldCharType="begin"/>
+      </w:r>
+      <w:r>
+        <w:instrText xml:space="preserve"> XE "</w:instrText>
+      </w:r>
+      <w:r>
+        <w:instrText>deployment script</w:instrText>
+      </w:r>
+      <w:r>
+        <w:instrText xml:space="preserve">" </w:instrText>
+      </w:r>
+      <w:r>
+        <w:fldChar w:fldCharType="end"/>
+      </w:r>
+      <w:r>
+        <w:t>. These tasks are:</w:t>
       </w:r>
     </w:p>
     <w:p>
@@ -633,7 +1496,25 @@
         <w:pStyle w:val="ListBullet"/>
       </w:pPr>
       <w:r>
-        <w:t>XML manipulation tasks</w:t>
+        <w:t>XML manipulation</w:t>
+      </w:r>
+      <w:r>
+        <w:fldChar w:fldCharType="begin"/>
+      </w:r>
+      <w:r>
+        <w:instrText xml:space="preserve"> XE "</w:instrText>
+      </w:r>
+      <w:r>
+        <w:instrText>XML manipulation</w:instrText>
+      </w:r>
+      <w:r>
+        <w:instrText xml:space="preserve">" </w:instrText>
+      </w:r>
+      <w:r>
+        <w:fldChar w:fldCharType="end"/>
+      </w:r>
+      <w:r>
+        <w:t xml:space="preserve"> tasks</w:t>
       </w:r>
     </w:p>
     <w:p>
@@ -642,38 +1523,58 @@
       </w:pPr>
       <w:r>
         <w:lastRenderedPageBreak/>
-        <w:t xml:space="preserve">With a manual process in place, we can start automating one step at a time with NAnt tasks, until the entire deployment process is automated. Many teams already employ a build process in the form of a Word document or wiki entry, detailing the manual steps. It is only a matter of finding the corresponding NAnt task for each manual task, and the deployment is automated. If no NAnt task exists for a particular operation, NAnt provides the </w:t>
-      </w:r>
-      <w:ins w:id="8" w:author="JSkinner" w:date="2010-03-14T18:31:00Z">
-        <w:r>
-          <w:rPr>
-            <w:rStyle w:val="CodeinText"/>
-          </w:rPr>
-          <w:t>e</w:t>
-        </w:r>
-      </w:ins>
-      <w:del w:id="9" w:author="JSkinner" w:date="2010-03-14T18:31:00Z">
-        <w:r>
-          <w:rPr>
-            <w:rStyle w:val="CodeinText"/>
-            <w:rPrChange w:id="10" w:author="JSkinner" w:date="2010-03-14T18:30:00Z">
-              <w:rPr/>
-            </w:rPrChange>
-          </w:rPr>
-          <w:delText>E</w:delText>
-        </w:r>
-      </w:del>
+        <w:t>With a manual process in place, we can start automating one step at a time with NAnt</w:t>
+      </w:r>
+      <w:r>
+        <w:fldChar w:fldCharType="begin"/>
+      </w:r>
+      <w:r>
+        <w:instrText xml:space="preserve"> XE "</w:instrText>
+      </w:r>
+      <w:r>
+        <w:instrText>NAnt</w:instrText>
+      </w:r>
+      <w:r>
+        <w:instrText xml:space="preserve">" </w:instrText>
+      </w:r>
+      <w:r>
+        <w:fldChar w:fldCharType="end"/>
+      </w:r>
+      <w:r>
+        <w:t xml:space="preserve"> tasks, until the entire deployment process is automated. Many teams already employ a build process in the form of a Word document or wiki entry, detailing the manual steps. It is only a matter of finding the corresponding NAnt task for each manual task, and the deployment is automated. If no NAnt task exists for a particular operation, NAnt provides the </w:t>
+      </w:r>
       <w:r>
         <w:rPr>
           <w:rStyle w:val="CodeinText"/>
-          <w:rPrChange w:id="11" w:author="JSkinner" w:date="2010-03-14T18:30:00Z">
-            <w:rPr/>
-          </w:rPrChange>
+        </w:rPr>
+        <w:t>e</w:t>
+      </w:r>
+      <w:r>
+        <w:rPr>
+          <w:rStyle w:val="CodeinText"/>
         </w:rPr>
         <w:t>xec</w:t>
       </w:r>
       <w:r>
-        <w:t xml:space="preserve"> task, which can execute anything that can execute in the command-line. The key NAnt tasks for deployments include:</w:t>
+        <w:t xml:space="preserve"> task, which can execute anything that can execute in the command-line. The key NAnt tasks for deployments</w:t>
+      </w:r>
+      <w:r>
+        <w:fldChar w:fldCharType="begin"/>
+      </w:r>
+      <w:r>
+        <w:instrText xml:space="preserve"> XE "</w:instrText>
+      </w:r>
+      <w:r>
+        <w:instrText>deployments</w:instrText>
+      </w:r>
+      <w:r>
+        <w:instrText xml:space="preserve">" </w:instrText>
+      </w:r>
+      <w:r>
+        <w:fldChar w:fldCharType="end"/>
+      </w:r>
+      <w:r>
+        <w:t xml:space="preserve"> include:</w:t>
       </w:r>
     </w:p>
     <w:p>
@@ -683,6 +1584,24 @@
       <w:r>
         <w:t>unzip</w:t>
       </w:r>
+      <w:r>
+        <w:fldChar w:fldCharType="begin"/>
+      </w:r>
+      <w:r>
+        <w:instrText xml:space="preserve"> XE "</w:instrText>
+      </w:r>
+      <w:r>
+        <w:rPr>
+          <w:rStyle w:val="CodeinText"/>
+        </w:rPr>
+        <w:instrText>unzip</w:instrText>
+      </w:r>
+      <w:r>
+        <w:instrText xml:space="preserve">" </w:instrText>
+      </w:r>
+      <w:r>
+        <w:fldChar w:fldCharType="end"/>
+      </w:r>
     </w:p>
     <w:p>
       <w:pPr>
@@ -706,6 +1625,24 @@
       </w:pPr>
       <w:r>
         <w:t>xmlpoke</w:t>
+      </w:r>
+      <w:r>
+        <w:fldChar w:fldCharType="begin"/>
+      </w:r>
+      <w:r>
+        <w:instrText xml:space="preserve"> XE "</w:instrText>
+      </w:r>
+      <w:r>
+        <w:rPr>
+          <w:rStyle w:val="CodeinText"/>
+        </w:rPr>
+        <w:instrText>xmlpoke</w:instrText>
+      </w:r>
+      <w:r>
+        <w:instrText xml:space="preserve">" </w:instrText>
+      </w:r>
+      <w:r>
+        <w:fldChar w:fldCharType="end"/>
       </w:r>
     </w:p>
     <w:p>
@@ -722,7 +1659,49 @@
         <w:t>unzip</w:t>
       </w:r>
       <w:r>
-        <w:t xml:space="preserve"> task to unzip the deployment package originally checked in to source control. If this is a manual pull of the deployment package, we can unzip the package manually. The </w:t>
+        <w:rPr>
+          <w:rStyle w:val="CodeinText"/>
+        </w:rPr>
+        <w:fldChar w:fldCharType="begin"/>
+      </w:r>
+      <w:r>
+        <w:instrText xml:space="preserve"> XE "</w:instrText>
+      </w:r>
+      <w:r>
+        <w:rPr>
+          <w:rStyle w:val="CodeinText"/>
+        </w:rPr>
+        <w:instrText>unzip</w:instrText>
+      </w:r>
+      <w:r>
+        <w:instrText xml:space="preserve">" </w:instrText>
+      </w:r>
+      <w:r>
+        <w:rPr>
+          <w:rStyle w:val="CodeinText"/>
+        </w:rPr>
+        <w:fldChar w:fldCharType="end"/>
+      </w:r>
+      <w:r>
+        <w:t xml:space="preserve"> task to unzip the deployment package originally checked in to source control</w:t>
+      </w:r>
+      <w:r>
+        <w:fldChar w:fldCharType="begin"/>
+      </w:r>
+      <w:r>
+        <w:instrText xml:space="preserve"> XE "</w:instrText>
+      </w:r>
+      <w:r>
+        <w:instrText>source control</w:instrText>
+      </w:r>
+      <w:r>
+        <w:instrText xml:space="preserve">" </w:instrText>
+      </w:r>
+      <w:r>
+        <w:fldChar w:fldCharType="end"/>
+      </w:r>
+      <w:r>
+        <w:t xml:space="preserve">. If this is a manual pull of the deployment package, we can unzip the package manually. The </w:t>
       </w:r>
       <w:r>
         <w:rPr>
@@ -749,13 +1728,70 @@
         <w:t>xmlpoke</w:t>
       </w:r>
       <w:r>
+        <w:rPr>
+          <w:rStyle w:val="CodeinText"/>
+        </w:rPr>
+        <w:fldChar w:fldCharType="begin"/>
+      </w:r>
+      <w:r>
+        <w:instrText xml:space="preserve"> XE "</w:instrText>
+      </w:r>
+      <w:r>
+        <w:rPr>
+          <w:rStyle w:val="CodeinText"/>
+        </w:rPr>
+        <w:instrText>xmlpoke</w:instrText>
+      </w:r>
+      <w:r>
+        <w:instrText xml:space="preserve">" </w:instrText>
+      </w:r>
+      <w:r>
+        <w:rPr>
+          <w:rStyle w:val="CodeinText"/>
+        </w:rPr>
+        <w:fldChar w:fldCharType="end"/>
+      </w:r>
+      <w:r>
         <w:t xml:space="preserve"> task is used to manage deployment configurations by manipulating key configuration files, such as the </w:t>
       </w:r>
       <w:r>
         <w:t>Web.config</w:t>
       </w:r>
       <w:r>
-        <w:t xml:space="preserve"> file. In the next section, we’ll examine how to manage multiple deployment configurations with NAnt and </w:t>
+        <w:fldChar w:fldCharType="begin"/>
+      </w:r>
+      <w:r>
+        <w:instrText xml:space="preserve"> XE "</w:instrText>
+      </w:r>
+      <w:r>
+        <w:instrText>Web.config</w:instrText>
+      </w:r>
+      <w:r>
+        <w:instrText xml:space="preserve">" </w:instrText>
+      </w:r>
+      <w:r>
+        <w:fldChar w:fldCharType="end"/>
+      </w:r>
+      <w:r>
+        <w:t xml:space="preserve"> file. In the next section, we’ll examine how to manage multiple deployment configurations with NAnt</w:t>
+      </w:r>
+      <w:r>
+        <w:fldChar w:fldCharType="begin"/>
+      </w:r>
+      <w:r>
+        <w:instrText xml:space="preserve"> XE "</w:instrText>
+      </w:r>
+      <w:r>
+        <w:instrText>NAnt</w:instrText>
+      </w:r>
+      <w:r>
+        <w:instrText xml:space="preserve">" </w:instrText>
+      </w:r>
+      <w:r>
+        <w:fldChar w:fldCharType="end"/>
+      </w:r>
+      <w:r>
+        <w:t xml:space="preserve"> and </w:t>
       </w:r>
       <w:r>
         <w:rPr>
@@ -771,13 +1807,13 @@
       <w:pPr>
         <w:pStyle w:val="Head2"/>
       </w:pPr>
-      <w:bookmarkStart w:id="12" w:name="_Toc208157401"/>
-      <w:bookmarkStart w:id="13" w:name="_Toc231699090"/>
+      <w:bookmarkStart w:id="8" w:name="_Toc208157401"/>
+      <w:bookmarkStart w:id="9" w:name="_Toc231699090"/>
       <w:r>
         <w:t>17.1.3 Managing environment configurations</w:t>
       </w:r>
-      <w:bookmarkEnd w:id="12"/>
-      <w:bookmarkEnd w:id="13"/>
+      <w:bookmarkEnd w:id="8"/>
+      <w:bookmarkEnd w:id="9"/>
       <w:r>
         <w:fldChar w:fldCharType="begin"/>
       </w:r>
@@ -793,7 +1829,97 @@
         <w:pStyle w:val="Body1"/>
       </w:pPr>
       <w:r>
-        <w:t>Development teams often deploy their applications in multiple environments. For any given project, there are at least two environments: production and development. Many teams integrate to one or more test environments before releasing to production. Among these different environments, the deployment must change. Some environments require merely a connection string change, and others require debug flags, configuration values, email addresses, and more. In an automated deployment, the deployment script must take into account the different environment settings. Notably, it must know what environment it is deploying to, and what changes to make to the application to match that environment.</w:t>
+        <w:t>Development teams often deploy their applications in multiple environments. For any given project, there are at least two environments: production and development. Many teams integrate to one or more test environments before releasing to production. Among these different environments, the deployment must change. Some environments require merely a connection string change, and others require debug flags</w:t>
+      </w:r>
+      <w:r>
+        <w:fldChar w:fldCharType="begin"/>
+      </w:r>
+      <w:r>
+        <w:instrText xml:space="preserve"> XE "</w:instrText>
+      </w:r>
+      <w:r>
+        <w:instrText>debug flags</w:instrText>
+      </w:r>
+      <w:r>
+        <w:instrText xml:space="preserve">" </w:instrText>
+      </w:r>
+      <w:r>
+        <w:fldChar w:fldCharType="end"/>
+      </w:r>
+      <w:r>
+        <w:t>, configuration values</w:t>
+      </w:r>
+      <w:r>
+        <w:fldChar w:fldCharType="begin"/>
+      </w:r>
+      <w:r>
+        <w:instrText xml:space="preserve"> XE "</w:instrText>
+      </w:r>
+      <w:r>
+        <w:instrText>configuration values</w:instrText>
+      </w:r>
+      <w:r>
+        <w:instrText xml:space="preserve">" </w:instrText>
+      </w:r>
+      <w:r>
+        <w:fldChar w:fldCharType="end"/>
+      </w:r>
+      <w:r>
+        <w:t>, email addresses, and more. In an automated deployment, the deployment script</w:t>
+      </w:r>
+      <w:r>
+        <w:fldChar w:fldCharType="begin"/>
+      </w:r>
+      <w:r>
+        <w:instrText xml:space="preserve"> XE "</w:instrText>
+      </w:r>
+      <w:r>
+        <w:instrText>deployment script</w:instrText>
+      </w:r>
+      <w:r>
+        <w:instrText xml:space="preserve">" </w:instrText>
+      </w:r>
+      <w:r>
+        <w:fldChar w:fldCharType="end"/>
+      </w:r>
+      <w:r>
+        <w:t xml:space="preserve"> must take into account the different environment settings</w:t>
+      </w:r>
+      <w:r>
+        <w:fldChar w:fldCharType="begin"/>
+      </w:r>
+      <w:r>
+        <w:instrText xml:space="preserve"> XE "</w:instrText>
+      </w:r>
+      <w:r>
+        <w:instrText>environment settings</w:instrText>
+      </w:r>
+      <w:r>
+        <w:instrText xml:space="preserve">" </w:instrText>
+      </w:r>
+      <w:r>
+        <w:fldChar w:fldCharType="end"/>
+      </w:r>
+      <w:r>
+        <w:t>. Notably, it must know what environment it is deploying</w:t>
+      </w:r>
+      <w:r>
+        <w:fldChar w:fldCharType="begin"/>
+      </w:r>
+      <w:r>
+        <w:instrText xml:space="preserve"> XE "</w:instrText>
+      </w:r>
+      <w:r>
+        <w:instrText>deploying</w:instrText>
+      </w:r>
+      <w:r>
+        <w:instrText xml:space="preserve">" </w:instrText>
+      </w:r>
+      <w:r>
+        <w:fldChar w:fldCharType="end"/>
+      </w:r>
+      <w:r>
+        <w:t xml:space="preserve"> to, and what changes to make to the application to match that environment.</w:t>
       </w:r>
     </w:p>
     <w:p>
@@ -801,7 +1927,25 @@
         <w:pStyle w:val="Body"/>
       </w:pPr>
       <w:r>
-        <w:t>With NAnt, managing all of these environment configurations is straightforward. Deployments are kicked off with a batch file, which merely starts NAnt. The deployment package zip file contains:</w:t>
+        <w:t>With NAnt</w:t>
+      </w:r>
+      <w:r>
+        <w:fldChar w:fldCharType="begin"/>
+      </w:r>
+      <w:r>
+        <w:instrText xml:space="preserve"> XE "</w:instrText>
+      </w:r>
+      <w:r>
+        <w:instrText>NAnt</w:instrText>
+      </w:r>
+      <w:r>
+        <w:instrText xml:space="preserve">" </w:instrText>
+      </w:r>
+      <w:r>
+        <w:fldChar w:fldCharType="end"/>
+      </w:r>
+      <w:r>
+        <w:t>, managing all of these environment configurations is straightforward. Deployments are kicked off with a batch file, which merely starts NAnt. The deployment package zip file contains:</w:t>
       </w:r>
     </w:p>
     <w:p>
@@ -827,13 +1971,46 @@
       <w:r>
         <w:t>deployment.build</w:t>
       </w:r>
+      <w:r>
+        <w:fldChar w:fldCharType="begin"/>
+      </w:r>
+      <w:r>
+        <w:instrText xml:space="preserve"> XE "</w:instrText>
+      </w:r>
+      <w:r>
+        <w:instrText>deployment.build</w:instrText>
+      </w:r>
+      <w:r>
+        <w:instrText xml:space="preserve">" </w:instrText>
+      </w:r>
+      <w:r>
+        <w:fldChar w:fldCharType="end"/>
+      </w:r>
     </w:p>
     <w:p>
       <w:pPr>
         <w:pStyle w:val="ListBullet"/>
       </w:pPr>
       <w:r>
-        <w:t>NAnt\</w:t>
+        <w:t>NAnt</w:t>
+      </w:r>
+      <w:r>
+        <w:fldChar w:fldCharType="begin"/>
+      </w:r>
+      <w:r>
+        <w:instrText xml:space="preserve"> XE "</w:instrText>
+      </w:r>
+      <w:r>
+        <w:instrText>NAnt</w:instrText>
+      </w:r>
+      <w:r>
+        <w:instrText xml:space="preserve">" </w:instrText>
+      </w:r>
+      <w:r>
+        <w:fldChar w:fldCharType="end"/>
+      </w:r>
+      <w:r>
+        <w:t>\</w:t>
       </w:r>
     </w:p>
     <w:p>
@@ -858,13 +2035,64 @@
       </w:pPr>
       <w:r>
         <w:lastRenderedPageBreak/>
-        <w:t xml:space="preserve">The NAnt folder contains the entire runtime distribution of NAnt.  We include the distribution to avoid an environmental setup step on every server to which we deploy. The website folder contains the complete application that we XCOPY deploy to the correct folder on the server. The </w:t>
+        <w:t>The NAnt</w:t>
+      </w:r>
+      <w:r>
+        <w:fldChar w:fldCharType="begin"/>
+      </w:r>
+      <w:r>
+        <w:instrText xml:space="preserve"> XE "</w:instrText>
+      </w:r>
+      <w:r>
+        <w:instrText>NAnt</w:instrText>
+      </w:r>
+      <w:r>
+        <w:instrText xml:space="preserve">" </w:instrText>
+      </w:r>
+      <w:r>
+        <w:fldChar w:fldCharType="end"/>
+      </w:r>
+      <w:r>
+        <w:t xml:space="preserve"> folder contains the entire runtime distribution of NAnt.  We include the distribution to avoid an environmental setup step on every server to which we deploy. The website folder contains the complete application that we XCOPY deploy to the correct folder on the server. The </w:t>
       </w:r>
       <w:r>
         <w:t>deployment.build</w:t>
       </w:r>
       <w:r>
-        <w:t xml:space="preserve"> is the NAnt build script that contains the complete deployment script. The Dev.bat file is a bootstrapper</w:t>
+        <w:fldChar w:fldCharType="begin"/>
+      </w:r>
+      <w:r>
+        <w:instrText xml:space="preserve"> XE "</w:instrText>
+      </w:r>
+      <w:r>
+        <w:instrText>deployment.build</w:instrText>
+      </w:r>
+      <w:r>
+        <w:instrText xml:space="preserve">" </w:instrText>
+      </w:r>
+      <w:r>
+        <w:fldChar w:fldCharType="end"/>
+      </w:r>
+      <w:r>
+        <w:t xml:space="preserve"> is the NAnt build script that contains the complete deployment script</w:t>
+      </w:r>
+      <w:r>
+        <w:fldChar w:fldCharType="begin"/>
+      </w:r>
+      <w:r>
+        <w:instrText xml:space="preserve"> XE "</w:instrText>
+      </w:r>
+      <w:r>
+        <w:instrText>deployment script</w:instrText>
+      </w:r>
+      <w:r>
+        <w:instrText xml:space="preserve">" </w:instrText>
+      </w:r>
+      <w:r>
+        <w:fldChar w:fldCharType="end"/>
+      </w:r>
+      <w:r>
+        <w:t>. The Dev.bat file is a bootstrapper</w:t>
       </w:r>
       <w:r>
         <w:fldChar w:fldCharType="begin"/>
@@ -882,7 +2110,25 @@
         <w:fldChar w:fldCharType="end"/>
       </w:r>
       <w:r>
-        <w:t xml:space="preserve"> file that calls CommonDeploy.bat. In listing 17.1, the bootstrapper file Dev.bat call overrides the deploy directory and connection string properties by setting environment variables, and then calls the CommonDeploy.bat script.</w:t>
+        <w:t xml:space="preserve"> file that calls CommonDeploy.bat. In listing 17.1, the bootstrapper file Dev.bat call overrides the deploy directory and connection string properties by setting environment variables</w:t>
+      </w:r>
+      <w:r>
+        <w:fldChar w:fldCharType="begin"/>
+      </w:r>
+      <w:r>
+        <w:instrText xml:space="preserve"> XE "</w:instrText>
+      </w:r>
+      <w:r>
+        <w:instrText>environment variables</w:instrText>
+      </w:r>
+      <w:r>
+        <w:instrText xml:space="preserve">" </w:instrText>
+      </w:r>
+      <w:r>
+        <w:fldChar w:fldCharType="end"/>
+      </w:r>
+      <w:r>
+        <w:t>, and then calls the CommonDeploy.bat script.</w:t>
       </w:r>
     </w:p>
     <w:p>
@@ -897,7 +2143,8 @@
       <w:pPr>
         <w:pStyle w:val="Code"/>
       </w:pPr>
-      <w:commentRangeStart w:id="14"/>
+      <w:commentRangeStart w:id="10"/>
+      <w:commentRangeStart w:id="11"/>
       <w:r>
         <w:t>SET driverClass=NHibernate.Driver.SqlClientDriver</w:t>
       </w:r>
@@ -940,7 +2187,7 @@
         <w:t>SET websiteTargetDir=\\TODO</w:t>
       </w:r>
     </w:p>
-    <w:commentRangeEnd w:id="14"/>
+    <w:commentRangeEnd w:id="10"/>
     <w:p>
       <w:pPr>
         <w:pStyle w:val="Code"/>
@@ -950,7 +2197,15 @@
           <w:rFonts w:ascii="Verdana" w:hAnsi="Verdana"/>
           <w:snapToGrid/>
         </w:rPr>
-        <w:commentReference w:id="14"/>
+        <w:commentReference w:id="10"/>
+      </w:r>
+      <w:commentRangeEnd w:id="11"/>
+      <w:r>
+        <w:rPr>
+          <w:rFonts w:ascii="Verdana" w:hAnsi="Verdana"/>
+          <w:snapToGrid/>
+        </w:rPr>
+        <w:commentReference w:id="11"/>
       </w:r>
     </w:p>
     <w:p>
@@ -1030,11 +2285,6 @@
           <w:numId w:val="0"/>
         </w:numPr>
         <w:ind w:left="540"/>
-        <w:pPrChange w:id="15" w:author="JSkinner" w:date="2010-03-14T18:33:00Z">
-          <w:pPr>
-            <w:pStyle w:val="ListNumbered"/>
-          </w:pPr>
-        </w:pPrChange>
       </w:pPr>
       <w:r>
         <w:t xml:space="preserve"> </w:t>
@@ -1053,7 +2303,43 @@
         <w:pStyle w:val="Body1"/>
       </w:pPr>
       <w:r>
-        <w:t>In the Dev.bat file, we set up the environment variables for the environment configuration values (some of which still need to be filled in). With one CommonDeploy.bat batch file that runs off environment variables, we can create additional bootstrapper batch files for each target environment. The end of the Dev.bat batch script</w:t>
+        <w:t>In the Dev.bat file, we set up the environment variables</w:t>
+      </w:r>
+      <w:r>
+        <w:fldChar w:fldCharType="begin"/>
+      </w:r>
+      <w:r>
+        <w:instrText xml:space="preserve"> XE "</w:instrText>
+      </w:r>
+      <w:r>
+        <w:instrText>environment variables</w:instrText>
+      </w:r>
+      <w:r>
+        <w:instrText xml:space="preserve">" </w:instrText>
+      </w:r>
+      <w:r>
+        <w:fldChar w:fldCharType="end"/>
+      </w:r>
+      <w:r>
+        <w:t xml:space="preserve"> for the environment configuration values</w:t>
+      </w:r>
+      <w:r>
+        <w:fldChar w:fldCharType="begin"/>
+      </w:r>
+      <w:r>
+        <w:instrText xml:space="preserve"> XE "</w:instrText>
+      </w:r>
+      <w:r>
+        <w:instrText>configuration values</w:instrText>
+      </w:r>
+      <w:r>
+        <w:instrText xml:space="preserve">" </w:instrText>
+      </w:r>
+      <w:r>
+        <w:fldChar w:fldCharType="end"/>
+      </w:r>
+      <w:r>
+        <w:t xml:space="preserve"> (some of which still need to be filled in). With one CommonDeploy.bat batch file that runs off environment variables, we can create additional bootstrapper batch files for each target environment. The end of the Dev.bat batch script</w:t>
       </w:r>
       <w:r>
         <w:fldChar w:fldCharType="begin"/>
@@ -1071,7 +2357,25 @@
         <w:fldChar w:fldCharType="end"/>
       </w:r>
       <w:r>
-        <w:t xml:space="preserve"> calls into the CommonDeploy.bat script, which provides a common bootstrapper file on top of NAnt, shown in Listing 17.2 below.</w:t>
+        <w:t xml:space="preserve"> calls into the CommonDeploy.bat script, which provides a common bootstrapper file on top of NAnt</w:t>
+      </w:r>
+      <w:r>
+        <w:fldChar w:fldCharType="begin"/>
+      </w:r>
+      <w:r>
+        <w:instrText xml:space="preserve"> XE "</w:instrText>
+      </w:r>
+      <w:r>
+        <w:instrText>NAnt</w:instrText>
+      </w:r>
+      <w:r>
+        <w:instrText xml:space="preserve">" </w:instrText>
+      </w:r>
+      <w:r>
+        <w:fldChar w:fldCharType="end"/>
+      </w:r>
+      <w:r>
+        <w:t>, shown in Listing 17.2 below.</w:t>
       </w:r>
     </w:p>
     <w:p>
@@ -1079,7 +2383,25 @@
         <w:pStyle w:val="CodeListingCaption"/>
       </w:pPr>
       <w:r>
-        <w:t>Listing 17.2 Bootstrapper CommonDeploy.bat file overriding NAnt properties</w:t>
+        <w:t>Listing 17.2 Bootstrapper CommonDeploy.bat file overriding NAnt</w:t>
+      </w:r>
+      <w:r>
+        <w:fldChar w:fldCharType="begin"/>
+      </w:r>
+      <w:r>
+        <w:instrText xml:space="preserve"> XE "</w:instrText>
+      </w:r>
+      <w:r>
+        <w:instrText>NAnt</w:instrText>
+      </w:r>
+      <w:r>
+        <w:instrText xml:space="preserve">" </w:instrText>
+      </w:r>
+      <w:r>
+        <w:fldChar w:fldCharType="end"/>
+      </w:r>
+      <w:r>
+        <w:t xml:space="preserve"> properties</w:t>
       </w:r>
     </w:p>
     <w:p>
@@ -1095,7 +2417,25 @@
         <w:pStyle w:val="Code"/>
       </w:pPr>
       <w:r>
-        <w:t xml:space="preserve">-buildfile:deployment.build </w:t>
+        <w:t>-buildfile:deployment.build</w:t>
+      </w:r>
+      <w:r>
+        <w:fldChar w:fldCharType="begin"/>
+      </w:r>
+      <w:r>
+        <w:instrText xml:space="preserve"> XE "</w:instrText>
+      </w:r>
+      <w:r>
+        <w:instrText>deployment.build</w:instrText>
+      </w:r>
+      <w:r>
+        <w:instrText xml:space="preserve">" </w:instrText>
+      </w:r>
+      <w:r>
+        <w:fldChar w:fldCharType="end"/>
+      </w:r>
+      <w:r>
+        <w:t xml:space="preserve"> </w:t>
       </w:r>
     </w:p>
     <w:p>
@@ -1218,6 +2558,21 @@
       <w:r>
         <w:t>#A Use previously set environment variables</w:t>
       </w:r>
+      <w:r>
+        <w:fldChar w:fldCharType="begin"/>
+      </w:r>
+      <w:r>
+        <w:instrText xml:space="preserve"> XE "</w:instrText>
+      </w:r>
+      <w:r>
+        <w:instrText>environment variables</w:instrText>
+      </w:r>
+      <w:r>
+        <w:instrText xml:space="preserve">" </w:instrText>
+      </w:r>
+      <w:r>
+        <w:fldChar w:fldCharType="end"/>
+      </w:r>
     </w:p>
     <w:p>
       <w:pPr>
@@ -1229,7 +2584,61 @@
         <w:pStyle w:val="Body1"/>
       </w:pPr>
       <w:r>
-        <w:t>This entire command is in a single CommonDeploy.bat file, calling NAnt, using environment variables set up by a previous environment-specific batch file (Dev.bat in our case). The “-D” command-line switches for NAnt allow us to override properties with the correct deployed values. Because our deployment database will most likely require a different connection string than our local configuration, we need to use NAnt to override this value during deployment. A portion of the deploy.build file is in Listing 17.3 below.</w:t>
+        <w:t>This entire command is in a single CommonDeploy.bat file, calling NAnt</w:t>
+      </w:r>
+      <w:r>
+        <w:fldChar w:fldCharType="begin"/>
+      </w:r>
+      <w:r>
+        <w:instrText xml:space="preserve"> XE "</w:instrText>
+      </w:r>
+      <w:r>
+        <w:instrText>NAnt</w:instrText>
+      </w:r>
+      <w:r>
+        <w:instrText xml:space="preserve">" </w:instrText>
+      </w:r>
+      <w:r>
+        <w:fldChar w:fldCharType="end"/>
+      </w:r>
+      <w:r>
+        <w:t>, using environment variables</w:t>
+      </w:r>
+      <w:r>
+        <w:fldChar w:fldCharType="begin"/>
+      </w:r>
+      <w:r>
+        <w:instrText xml:space="preserve"> XE "</w:instrText>
+      </w:r>
+      <w:r>
+        <w:instrText>environment variables</w:instrText>
+      </w:r>
+      <w:r>
+        <w:instrText xml:space="preserve">" </w:instrText>
+      </w:r>
+      <w:r>
+        <w:fldChar w:fldCharType="end"/>
+      </w:r>
+      <w:r>
+        <w:t xml:space="preserve"> set up by a previous environment-specific batch file (Dev.bat in our case). The “-D” command-line switches for NAnt allow us to override properties with the correct deployed values. Because our deployment database will most likely require a different connection string than our local configuration, we need to use NAnt to override this value during deployment. A portion of the deploy.build</w:t>
+      </w:r>
+      <w:r>
+        <w:fldChar w:fldCharType="begin"/>
+      </w:r>
+      <w:r>
+        <w:instrText xml:space="preserve"> XE "</w:instrText>
+      </w:r>
+      <w:r>
+        <w:instrText>deploy.build</w:instrText>
+      </w:r>
+      <w:r>
+        <w:instrText xml:space="preserve">" </w:instrText>
+      </w:r>
+      <w:r>
+        <w:fldChar w:fldCharType="end"/>
+      </w:r>
+      <w:r>
+        <w:t xml:space="preserve"> file is in Listing 17.3 below.</w:t>
       </w:r>
     </w:p>
     <w:p>
@@ -1237,7 +2646,25 @@
         <w:pStyle w:val="CodeListingCaption"/>
       </w:pPr>
       <w:r>
-        <w:t>Listing 17.3 Deployment.build NAnt script with the deploy target</w:t>
+        <w:t>Listing 17.3 Deployment.build NAnt</w:t>
+      </w:r>
+      <w:r>
+        <w:fldChar w:fldCharType="begin"/>
+      </w:r>
+      <w:r>
+        <w:instrText xml:space="preserve"> XE "</w:instrText>
+      </w:r>
+      <w:r>
+        <w:instrText>NAnt</w:instrText>
+      </w:r>
+      <w:r>
+        <w:instrText xml:space="preserve">" </w:instrText>
+      </w:r>
+      <w:r>
+        <w:fldChar w:fldCharType="end"/>
+      </w:r>
+      <w:r>
+        <w:t xml:space="preserve"> script with the deploy target</w:t>
       </w:r>
     </w:p>
     <w:p>
@@ -1280,6 +2707,24 @@
         <w:t xml:space="preserve">    &lt;xmlpoke</w:t>
       </w:r>
       <w:r>
+        <w:fldChar w:fldCharType="begin"/>
+      </w:r>
+      <w:r>
+        <w:instrText xml:space="preserve"> XE "</w:instrText>
+      </w:r>
+      <w:r>
+        <w:rPr>
+          <w:rStyle w:val="CodeinText"/>
+        </w:rPr>
+        <w:instrText>xmlpoke</w:instrText>
+      </w:r>
+      <w:r>
+        <w:instrText xml:space="preserve">" </w:instrText>
+      </w:r>
+      <w:r>
+        <w:fldChar w:fldCharType="end"/>
+      </w:r>
+      <w:r>
         <w:t xml:space="preserve">                                                             #B</w:t>
       </w:r>
     </w:p>
@@ -1347,7 +2792,28 @@
         <w:pStyle w:val="Code"/>
       </w:pPr>
       <w:r>
-        <w:t xml:space="preserve">    &lt;/xmlpoke&gt;</w:t>
+        <w:t xml:space="preserve">    &lt;/xmlpoke</w:t>
+      </w:r>
+      <w:r>
+        <w:fldChar w:fldCharType="begin"/>
+      </w:r>
+      <w:r>
+        <w:instrText xml:space="preserve"> XE "</w:instrText>
+      </w:r>
+      <w:r>
+        <w:rPr>
+          <w:rStyle w:val="CodeinText"/>
+        </w:rPr>
+        <w:instrText>xmlpoke</w:instrText>
+      </w:r>
+      <w:r>
+        <w:instrText xml:space="preserve">" </w:instrText>
+      </w:r>
+      <w:r>
+        <w:fldChar w:fldCharType="end"/>
+      </w:r>
+      <w:r>
+        <w:t>&gt;</w:t>
       </w:r>
     </w:p>
     <w:p>
@@ -1467,7 +2933,25 @@
         <w:pStyle w:val="Body1"/>
       </w:pPr>
       <w:r>
-        <w:t xml:space="preserve">The first items to notice in this NAnt script are the XML attribute values in the format </w:t>
+        <w:t>The first items to notice in this NAnt</w:t>
+      </w:r>
+      <w:r>
+        <w:fldChar w:fldCharType="begin"/>
+      </w:r>
+      <w:r>
+        <w:instrText xml:space="preserve"> XE "</w:instrText>
+      </w:r>
+      <w:r>
+        <w:instrText>NAnt</w:instrText>
+      </w:r>
+      <w:r>
+        <w:instrText xml:space="preserve">" </w:instrText>
+      </w:r>
+      <w:r>
+        <w:fldChar w:fldCharType="end"/>
+      </w:r>
+      <w:r>
+        <w:t xml:space="preserve"> script are the XML attribute values in the format </w:t>
       </w:r>
       <w:r>
         <w:rPr>
@@ -1476,238 +2960,331 @@
         <w:t>${some.value.here}</w:t>
       </w:r>
       <w:r>
-        <w:t>. These are NAnt properties, whose values were defined earlier through our bootstrapper file. When the CommonDeploy.bat file executes, the command-line switches set these property values with the appropriate environmental settings. Finally, the “deploy” target performs the actual deployment. An NAnt target is a named group of tasks, similar to a method in C#.</w:t>
+        <w:t>. These are NAnt properties, whose values were defined earlier through our bootstrapper file. When the CommonDeploy.bat file executes, the command-line switches set these property values with the appropriate environmental settings. Finally, the “deploy” target performs the actual deployment. A NAnt target is a named group of tasks, similar to a method in C#.</w:t>
+      </w:r>
+    </w:p>
+    <w:p>
+      <w:pPr>
+        <w:pStyle w:val="Head1"/>
+      </w:pPr>
+      <w:r>
+        <w:t>17.1.4 Enabling remote server deployments</w:t>
+      </w:r>
+      <w:r>
+        <w:fldChar w:fldCharType="begin"/>
+      </w:r>
+      <w:r>
+        <w:instrText xml:space="preserve"> XE "</w:instrText>
+      </w:r>
+      <w:r>
+        <w:instrText>deployments</w:instrText>
+      </w:r>
+      <w:r>
+        <w:instrText xml:space="preserve">" </w:instrText>
+      </w:r>
+      <w:r>
+        <w:fldChar w:fldCharType="end"/>
+      </w:r>
+      <w:r>
+        <w:t xml:space="preserve"> with </w:t>
+      </w:r>
+      <w:r>
+        <w:t xml:space="preserve">the Web </w:t>
+      </w:r>
+      <w:r>
+        <w:lastRenderedPageBreak/>
+        <w:t>Deployment Tool</w:t>
+      </w:r>
+      <w:r>
+        <w:fldChar w:fldCharType="begin"/>
+      </w:r>
+      <w:r>
+        <w:instrText xml:space="preserve"> XE "</w:instrText>
+      </w:r>
+      <w:r>
+        <w:instrText>Web Deployment Tool</w:instrText>
+      </w:r>
+      <w:r>
+        <w:instrText xml:space="preserve">" </w:instrText>
+      </w:r>
+      <w:r>
+        <w:fldChar w:fldCharType="end"/>
+      </w:r>
+    </w:p>
+    <w:p>
+      <w:pPr>
+        <w:pStyle w:val="Body1"/>
+      </w:pPr>
+      <w:r>
+        <w:t>After getting a deployment script</w:t>
+      </w:r>
+      <w:r>
+        <w:fldChar w:fldCharType="begin"/>
+      </w:r>
+      <w:r>
+        <w:instrText xml:space="preserve"> XE "</w:instrText>
+      </w:r>
+      <w:r>
+        <w:instrText>deployment script</w:instrText>
+      </w:r>
+      <w:r>
+        <w:instrText xml:space="preserve">" </w:instrText>
+      </w:r>
+      <w:r>
+        <w:fldChar w:fldCharType="end"/>
+      </w:r>
+      <w:r>
+        <w:t xml:space="preserve"> that can setup your application and database, the next step is to take on the challenge of pushing deployments</w:t>
+      </w:r>
+      <w:r>
+        <w:fldChar w:fldCharType="begin"/>
+      </w:r>
+      <w:r>
+        <w:instrText xml:space="preserve"> XE "</w:instrText>
+      </w:r>
+      <w:r>
+        <w:instrText>deployments</w:instrText>
+      </w:r>
+      <w:r>
+        <w:instrText xml:space="preserve">" </w:instrText>
+      </w:r>
+      <w:r>
+        <w:fldChar w:fldCharType="end"/>
+      </w:r>
+      <w:r>
+        <w:t xml:space="preserve"> to multiple servers.  The key takeaway is that by automating the task of deployment, you can eliminate all the manual steps that are error prone.  In order to eliminate the need to log on to servers one by one an additional technology is needed.  This is where </w:t>
+      </w:r>
+      <w:commentRangeStart w:id="12"/>
+      <w:commentRangeStart w:id="13"/>
+      <w:r>
+        <w:t>Web Deploy</w:t>
+      </w:r>
+      <w:r>
+        <w:fldChar w:fldCharType="begin"/>
+      </w:r>
+      <w:r>
+        <w:instrText xml:space="preserve"> XE "</w:instrText>
+      </w:r>
+      <w:r>
+        <w:instrText>Web Deployment Tool</w:instrText>
+      </w:r>
+      <w:r>
+        <w:instrText xml:space="preserve">" </w:instrText>
+      </w:r>
+      <w:r>
+        <w:fldChar w:fldCharType="end"/>
+      </w:r>
+      <w:r>
+        <w:t xml:space="preserve"> (</w:t>
+      </w:r>
+      <w:r>
+        <w:t xml:space="preserve">formerly named </w:t>
+      </w:r>
+      <w:r>
+        <w:t>MSDeploy</w:t>
+      </w:r>
+      <w:r>
+        <w:fldChar w:fldCharType="begin"/>
+      </w:r>
+      <w:r>
+        <w:instrText xml:space="preserve"> XE "</w:instrText>
+      </w:r>
+      <w:r>
+        <w:instrText>MSDeploy</w:instrText>
+      </w:r>
+      <w:r>
+        <w:instrText xml:space="preserve">" </w:instrText>
+      </w:r>
+      <w:r>
+        <w:fldChar w:fldCharType="end"/>
+      </w:r>
+      <w:r>
+        <w:t>) comes into play</w:t>
+      </w:r>
+      <w:commentRangeEnd w:id="12"/>
+      <w:r>
+        <w:commentReference w:id="12"/>
+      </w:r>
+      <w:commentRangeEnd w:id="13"/>
+      <w:r>
+        <w:commentReference w:id="13"/>
+      </w:r>
+      <w:r>
+        <w:t xml:space="preserve">.  You can download it at </w:t>
+      </w:r>
+      <w:hyperlink r:id="rId11" w:history="1">
+        <w:r>
+          <w:rPr>
+            <w:rStyle w:val="Hyperlink"/>
+          </w:rPr>
+          <w:t>http://www.iis.net/expand/webdeploy</w:t>
+        </w:r>
+      </w:hyperlink>
+      <w:r>
+        <w:t>.  This tool provides a host of features and functions, too numerous to put into this book.  The features that are most important related to this approach of deployment are:</w:t>
+      </w:r>
+    </w:p>
+    <w:p>
+      <w:pPr>
+        <w:pStyle w:val="ListBullet"/>
+      </w:pPr>
+      <w:r>
+        <w:t xml:space="preserve">The ability to sync files over </w:t>
+      </w:r>
+      <w:r>
+        <w:t>HTTP</w:t>
+      </w:r>
+    </w:p>
+    <w:p>
+      <w:pPr>
+        <w:pStyle w:val="ListBullet"/>
+      </w:pPr>
+      <w:r>
+        <w:t>The ability to execute a remote command.</w:t>
+      </w:r>
+    </w:p>
+    <w:p>
+      <w:pPr>
+        <w:pStyle w:val="Body1"/>
+      </w:pPr>
+    </w:p>
+    <w:p>
+      <w:pPr>
+        <w:pStyle w:val="Body1"/>
+      </w:pPr>
+      <w:r>
+        <w:t>These features support both enterprise and hosted environments,</w:t>
+      </w:r>
+      <w:r>
+        <w:t xml:space="preserve"> and the scripts can be used for both pre-production environments as well as production environments</w:t>
+      </w:r>
+      <w:r>
+        <w:t>.  Typically, for web applications there will be a development server that hosts the web application and database on the same machine. The Quality Assurance</w:t>
+      </w:r>
+      <w:r>
+        <w:fldChar w:fldCharType="begin"/>
+      </w:r>
+      <w:r>
+        <w:instrText xml:space="preserve"> XE "</w:instrText>
+      </w:r>
+      <w:r>
+        <w:instrText>Quality Assurance</w:instrText>
+      </w:r>
+      <w:r>
+        <w:instrText xml:space="preserve">" </w:instrText>
+      </w:r>
+      <w:r>
+        <w:fldChar w:fldCharType="end"/>
+      </w:r>
+      <w:r>
+        <w:t xml:space="preserve"> (QA) environment may be setup the same.  Than in the staging and production environments, more servers come into play.  There may be a separate database server</w:t>
+      </w:r>
+      <w:r>
+        <w:fldChar w:fldCharType="begin"/>
+      </w:r>
+      <w:r>
+        <w:instrText xml:space="preserve"> XE "</w:instrText>
+      </w:r>
+      <w:r>
+        <w:instrText>database server</w:instrText>
+      </w:r>
+      <w:r>
+        <w:instrText xml:space="preserve">" </w:instrText>
+      </w:r>
+      <w:r>
+        <w:fldChar w:fldCharType="end"/>
+      </w:r>
+      <w:r>
+        <w:t>, multiple web servers</w:t>
+      </w:r>
+      <w:r>
+        <w:fldChar w:fldCharType="begin"/>
+      </w:r>
+      <w:r>
+        <w:instrText xml:space="preserve"> XE "</w:instrText>
+      </w:r>
+      <w:r>
+        <w:instrText>web servers</w:instrText>
+      </w:r>
+      <w:r>
+        <w:instrText xml:space="preserve">" </w:instrText>
+      </w:r>
+      <w:r>
+        <w:fldChar w:fldCharType="end"/>
+      </w:r>
+      <w:r>
+        <w:t>, and even an application server. Automating</w:t>
+      </w:r>
+      <w:r>
+        <w:fldChar w:fldCharType="begin"/>
+      </w:r>
+      <w:r>
+        <w:instrText xml:space="preserve"> XE "</w:instrText>
+      </w:r>
+      <w:r>
+        <w:instrText>Automating</w:instrText>
+      </w:r>
+      <w:r>
+        <w:instrText xml:space="preserve">" </w:instrText>
+      </w:r>
+      <w:r>
+        <w:fldChar w:fldCharType="end"/>
+      </w:r>
+      <w:r>
+        <w:t xml:space="preserve"> a deployment to multiple machines can become complex very quickly.  In order to reduce the complexity, </w:t>
+      </w:r>
+      <w:r>
+        <w:t>Web Deploy</w:t>
+      </w:r>
+      <w:r>
+        <w:t xml:space="preserve"> </w:t>
+      </w:r>
+      <w:r>
+        <w:t>can be used to fulfill the syncing of files to multiple machines and then executing the deployment script</w:t>
+      </w:r>
+      <w:r>
+        <w:fldChar w:fldCharType="begin"/>
+      </w:r>
+      <w:r>
+        <w:instrText xml:space="preserve"> XE "</w:instrText>
+      </w:r>
+      <w:r>
+        <w:instrText>deployment script</w:instrText>
+      </w:r>
+      <w:r>
+        <w:instrText xml:space="preserve">" </w:instrText>
+      </w:r>
+      <w:r>
+        <w:fldChar w:fldCharType="end"/>
+      </w:r>
+      <w:r>
+        <w:t xml:space="preserve"> on each server and run remotely, so that they execute the same way that they would in the development environment.</w:t>
       </w:r>
     </w:p>
     <w:p>
       <w:pPr>
         <w:pStyle w:val="Body"/>
       </w:pPr>
-      <w:commentRangeStart w:id="16"/>
-      <w:r>
-        <w:t>The actual CodeCampServer NAnt</w:t>
-      </w:r>
-      <w:r>
-        <w:fldChar w:fldCharType="begin"/>
-      </w:r>
-      <w:r>
-        <w:instrText xml:space="preserve"> XE "</w:instrText>
-      </w:r>
-      <w:r>
-        <w:instrText>&lt;$endrange&gt;</w:instrText>
-      </w:r>
-      <w:r>
-        <w:instrText>NAnt</w:instrText>
-      </w:r>
-      <w:r>
-        <w:instrText xml:space="preserve">" </w:instrText>
-      </w:r>
-      <w:r>
-        <w:fldChar w:fldCharType="end"/>
-      </w:r>
-      <w:r>
-        <w:t xml:space="preserve"> deployment script</w:t>
-      </w:r>
-      <w:r>
-        <w:fldChar w:fldCharType="begin"/>
-      </w:r>
-      <w:r>
-        <w:instrText xml:space="preserve"> XE "&lt;$end</w:instrText>
-      </w:r>
-      <w:r>
-        <w:instrText>range&gt;</w:instrText>
-      </w:r>
-      <w:r>
-        <w:instrText>deployment:automation</w:instrText>
-      </w:r>
-      <w:r>
-        <w:instrText xml:space="preserve">" </w:instrText>
-      </w:r>
-      <w:r>
-        <w:fldChar w:fldCharType="end"/>
-      </w:r>
-      <w:r>
-        <w:t xml:space="preserve"> is considerably larger, but performs these common deployment steps:</w:t>
-      </w:r>
-    </w:p>
-    <w:p>
-      <w:pPr>
-        <w:pStyle w:val="ListNumbered"/>
-        <w:numPr>
-          <w:ilvl w:val="0"/>
-          <w:numId w:val="39"/>
-        </w:numPr>
-      </w:pPr>
-      <w:r>
-        <w:lastRenderedPageBreak/>
-        <w:t>Applies environmental configuration to various configuration files</w:t>
-      </w:r>
-    </w:p>
-    <w:p>
-      <w:pPr>
-        <w:pStyle w:val="ListNumbered"/>
-      </w:pPr>
-      <w:r>
-        <w:t>Rebuilds the local database</w:t>
-      </w:r>
-    </w:p>
-    <w:p>
-      <w:pPr>
-        <w:pStyle w:val="ListNumbered"/>
-      </w:pPr>
-      <w:r>
-        <w:t>Populates the local database with test data</w:t>
-      </w:r>
-    </w:p>
-    <w:p>
-      <w:pPr>
-        <w:pStyle w:val="ListNumbered"/>
-      </w:pPr>
-      <w:r>
-        <w:t>Removes the existing application</w:t>
-      </w:r>
-    </w:p>
-    <w:p>
-      <w:pPr>
-        <w:pStyle w:val="ListNumbered"/>
-      </w:pPr>
-      <w:r>
-        <w:t>Copies files to target location</w:t>
-      </w:r>
-    </w:p>
-    <w:p>
-      <w:pPr>
-        <w:pStyle w:val="Body1"/>
-      </w:pPr>
-      <w:r>
-        <w:t>Each of step in the deployment.build script first echoes a message to the console, for informational and debugging purposes. Although CodeCampServer’s current build script is large, it was built up over time to support the various configuration and deployment needs. Deployment scripts can be as simple as copy and delete tasks; it depends on each deployment scenario.</w:t>
-      </w:r>
-    </w:p>
-    <w:commentRangeEnd w:id="16"/>
+    </w:p>
     <w:p>
       <w:pPr>
         <w:pStyle w:val="Body"/>
       </w:pPr>
       <w:r>
-        <w:commentReference w:id="16"/>
-      </w:r>
-    </w:p>
-    <w:p>
-      <w:pPr>
-        <w:pStyle w:val="Head1"/>
-      </w:pPr>
-      <w:r>
-        <w:t xml:space="preserve">17.1.4 Enabling remote server deployments with </w:t>
-      </w:r>
-      <w:r>
-        <w:t>the Web Deployment Tool ( MS</w:t>
-      </w:r>
-      <w:r>
-        <w:t>Deploy )</w:t>
-      </w:r>
-    </w:p>
-    <w:p>
-      <w:pPr>
-        <w:pStyle w:val="Body1"/>
-      </w:pPr>
-      <w:r>
-        <w:t xml:space="preserve">After getting a deployment script that can setup your application and database, the next step is to take on the challenge of pushing deployments to multiple servers.  The key takeaway is that by automating the task of deployment, you can eliminate all the manual steps that are error prone.  In order to eliminate the need to log on to servers one by one an additional technology is needed.  This is where </w:t>
-      </w:r>
-      <w:commentRangeStart w:id="17"/>
-      <w:r>
-        <w:t>Web Deployment Tool (MSDeploy) comes into play</w:t>
-      </w:r>
-      <w:commentRangeEnd w:id="17"/>
-      <w:r>
-        <w:commentReference w:id="17"/>
-      </w:r>
-      <w:r>
-        <w:t>.  This tool provides a host of features and functions, too numerous to put into this book.  The features that are most important related to this approach of deployment are:</w:t>
-      </w:r>
-    </w:p>
-    <w:p>
-      <w:pPr>
-        <w:pStyle w:val="ListBullet"/>
-      </w:pPr>
-      <w:r>
-        <w:t xml:space="preserve">The ability to sync files over </w:t>
-      </w:r>
-      <w:del w:id="18" w:author="JSkinner" w:date="2010-03-14T18:40:00Z">
-        <w:r>
-          <w:delText>http</w:delText>
-        </w:r>
-      </w:del>
-      <w:ins w:id="19" w:author="JSkinner" w:date="2010-03-14T18:40:00Z">
-        <w:r>
-          <w:t>HTTP</w:t>
-        </w:r>
-      </w:ins>
-    </w:p>
-    <w:p>
-      <w:pPr>
-        <w:pStyle w:val="ListBullet"/>
-      </w:pPr>
-      <w:r>
-        <w:t>The ability to execute a remote command.</w:t>
-      </w:r>
-    </w:p>
-    <w:p>
-      <w:pPr>
-        <w:pStyle w:val="Body1"/>
-      </w:pPr>
-    </w:p>
-    <w:p>
-      <w:pPr>
-        <w:pStyle w:val="Body1"/>
-      </w:pPr>
-      <w:r>
-        <w:t xml:space="preserve">These features support both enterprise and hosted environments, </w:t>
-      </w:r>
-      <w:commentRangeStart w:id="20"/>
-      <w:r>
-        <w:t>while reusing the deployments scripts as is that are used in the pre production environments</w:t>
-      </w:r>
-      <w:commentRangeEnd w:id="20"/>
-      <w:r>
-        <w:commentReference w:id="20"/>
-      </w:r>
-      <w:r>
-        <w:t>.  Typically, for web applications there will be a development server that hosts the web application and database on the same machine. The Quality Assurance (QA) environment may be setup the same.  Than in the staging and production environments, more servers come into play.  There may be a separate database server, multiple web servers, and even an application server. Automating a deployment to multiple machines can become complex very quickly.  In order to reduce the complexity, MSDeploy can be used to fulfill the syncing of files to multiple machines and then executing the deployment script on each server and run remotely, so that they execute the same way that they would in the development environment.</w:t>
-      </w:r>
-    </w:p>
-    <w:p>
-      <w:pPr>
-        <w:pStyle w:val="Body"/>
-      </w:pPr>
-    </w:p>
-    <w:p>
-      <w:pPr>
-        <w:pStyle w:val="Body"/>
-      </w:pPr>
-      <w:r>
         <w:t>Listing 17.4 shows</w:t>
       </w:r>
       <w:r>
         <w:t xml:space="preserve"> the command line arguments used to copy deployment files from a build server to a web</w:t>
       </w:r>
-      <w:ins w:id="21" w:author="JSkinner" w:date="2010-03-14T18:43:00Z">
-        <w:r>
-          <w:t xml:space="preserve"> </w:t>
-        </w:r>
-      </w:ins>
+      <w:r>
+        <w:t xml:space="preserve"> </w:t>
+      </w:r>
       <w:r>
         <w:t xml:space="preserve">server and </w:t>
       </w:r>
-      <w:del w:id="22" w:author="JSkinner" w:date="2010-03-14T18:43:00Z">
-        <w:r>
-          <w:delText xml:space="preserve">than </w:delText>
-        </w:r>
-      </w:del>
-      <w:ins w:id="23" w:author="JSkinner" w:date="2010-03-14T18:43:00Z">
-        <w:r>
-          <w:t xml:space="preserve">then </w:t>
-        </w:r>
-      </w:ins>
+      <w:r>
+        <w:t xml:space="preserve">then </w:t>
+      </w:r>
       <w:r>
         <w:t xml:space="preserve">running the deployment.  </w:t>
       </w:r>
@@ -1727,8 +3304,16 @@
         <w:pStyle w:val="CodeListingCaption"/>
       </w:pPr>
       <w:r>
-        <w:lastRenderedPageBreak/>
-        <w:t>Listing 17.4 Using MSDeploy to remotely execute a deployment.</w:t>
+        <w:t xml:space="preserve">Listing 17.4 Using </w:t>
+      </w:r>
+      <w:r>
+        <w:t>Web Deploy</w:t>
+      </w:r>
+      <w:r>
+        <w:t xml:space="preserve"> </w:t>
+      </w:r>
+      <w:r>
+        <w:t>to remotely execute a deployment.</w:t>
       </w:r>
     </w:p>
     <w:p>
@@ -1748,7 +3333,10 @@
         <w:t xml:space="preserve"> </w:t>
       </w:r>
       <w:r>
-        <w:t xml:space="preserve">          |A</w:t>
+        <w:t xml:space="preserve">          |</w:t>
+      </w:r>
+      <w:r>
+        <w:t>1</w:t>
       </w:r>
     </w:p>
     <w:p>
@@ -1771,7 +3359,10 @@
         <w:t>.34</w:t>
       </w:r>
       <w:r>
-        <w:t xml:space="preserve">              |A</w:t>
+        <w:t xml:space="preserve">              |</w:t>
+      </w:r>
+      <w:r>
+        <w:t>1</w:t>
       </w:r>
     </w:p>
     <w:p>
@@ -1807,7 +3398,10 @@
         <w:t>'</w:t>
       </w:r>
       <w:r>
-        <w:t xml:space="preserve">  |B</w:t>
+        <w:t xml:space="preserve">  |</w:t>
+      </w:r>
+      <w:r>
+        <w:t>2</w:t>
       </w:r>
     </w:p>
     <w:p>
@@ -1818,7 +3412,10 @@
         <w:t>, -dest:auto,computername=</w:t>
       </w:r>
       <w:r>
-        <w:t>192.168.1.34                                |B</w:t>
+        <w:t>192.168.1.34                                |</w:t>
+      </w:r>
+      <w:r>
+        <w:t>2</w:t>
       </w:r>
     </w:p>
     <w:p>
@@ -1835,81 +3432,335 @@
       <w:pPr>
         <w:pStyle w:val="Body"/>
       </w:pPr>
-      <w:commentRangeStart w:id="24"/>
-      <w:r>
-        <w:t xml:space="preserve">On line </w:t>
+      <w:r>
+        <w:t>First</w:t>
+      </w:r>
+      <w:r>
+        <w:t xml:space="preserve">, </w:t>
+      </w:r>
+      <w:r>
+        <w:rPr>
+          <w:rStyle w:val="CodeinText"/>
+        </w:rPr>
+        <w:t>msdeploy.exe</w:t>
+      </w:r>
+      <w:r>
+        <w:t xml:space="preserve"> </w:t>
+      </w:r>
+      <w:r>
+        <w:t xml:space="preserve">is called with the sync verb specifying a source directory on the local machine </w:t>
       </w:r>
       <w:r>
         <w:rPr>
           <w:rStyle w:val="Bold"/>
         </w:rPr>
-        <w:t>(A)</w:t>
-      </w:r>
-      <w:r>
-        <w:t xml:space="preserve"> msdeploy is being called with the sync verb using a source directory on a machine executing msdeploy.  This command copies all the files inside the deploymentFiles directory</w:t>
-      </w:r>
-      <w:ins w:id="25" w:author="JSkinner" w:date="2010-03-14T18:45:00Z">
-        <w:r>
-          <w:t xml:space="preserve"> to the remote server</w:t>
-        </w:r>
-      </w:ins>
-      <w:r>
-        <w:t xml:space="preserve">.  In this case the server with the IP address 192.168.1.34 is the remote server.  On line </w:t>
+        <w:t>(1</w:t>
       </w:r>
       <w:r>
         <w:rPr>
           <w:rStyle w:val="Bold"/>
         </w:rPr>
-        <w:t>(B)</w:t>
-      </w:r>
-      <w:r>
-        <w:t xml:space="preserve"> the sync verb is being called again but this time the source attribute is using the runCommand parameter.  This means that msdeploy will run the command c:\installs\dev.bat on the remote server as if you were logged onto the server with remote desktop.</w:t>
-      </w:r>
-      <w:commentRangeEnd w:id="24"/>
-      <w:r>
-        <w:commentReference w:id="24"/>
+        <w:t>)</w:t>
+      </w:r>
+      <w:r>
+        <w:t xml:space="preserve">. This command copies all the files inside the </w:t>
+      </w:r>
+      <w:r>
+        <w:rPr>
+          <w:rStyle w:val="CodeinText"/>
+        </w:rPr>
+        <w:t>deploymentFiles</w:t>
+      </w:r>
+      <w:r>
+        <w:t xml:space="preserve"> directory (C:\installs) to the remote server (in this case, the computer wi</w:t>
+      </w:r>
+      <w:r>
+        <w:t>th the IP address 192.168.1.34.</w:t>
+      </w:r>
+      <w:r>
+        <w:t xml:space="preserve"> </w:t>
+      </w:r>
+    </w:p>
+    <w:p>
+      <w:pPr>
+        <w:pStyle w:val="Body"/>
+      </w:pPr>
+      <w:r>
+        <w:lastRenderedPageBreak/>
+        <w:t xml:space="preserve">Next, </w:t>
+      </w:r>
+      <w:r>
+        <w:rPr>
+          <w:rStyle w:val="CodeinText"/>
+        </w:rPr>
+        <w:t>msdeploy.exe</w:t>
+      </w:r>
+      <w:r>
+        <w:t xml:space="preserve"> </w:t>
+      </w:r>
+      <w:r>
+        <w:t xml:space="preserve">is again being called with the sync verb but this time the </w:t>
+      </w:r>
+      <w:r>
+        <w:rPr>
+          <w:rStyle w:val="CodeinText"/>
+        </w:rPr>
+        <w:t>runCommand</w:t>
+      </w:r>
+      <w:r>
+        <w:t xml:space="preserve"> argument is specified </w:t>
+      </w:r>
+      <w:r>
+        <w:rPr>
+          <w:rStyle w:val="Bold"/>
+        </w:rPr>
+        <w:t>(2</w:t>
+      </w:r>
+      <w:r>
+        <w:rPr>
+          <w:rStyle w:val="Bold"/>
+        </w:rPr>
+        <w:t>)</w:t>
+      </w:r>
+      <w:r>
+        <w:t xml:space="preserve">. This means that </w:t>
+      </w:r>
+      <w:r>
+        <w:t xml:space="preserve">Web Deploy </w:t>
+      </w:r>
+      <w:r>
+        <w:t>will execute the batch file at c:\installs\dev.bat on the remote server in the same way that you would run it i</w:t>
+      </w:r>
+      <w:r>
+        <w:t>f logged in via remote desktop.</w:t>
+      </w:r>
+      <w:commentRangeStart w:id="14"/>
+      <w:r>
+        <w:commentReference w:id="15"/>
+      </w:r>
+      <w:commentRangeEnd w:id="14"/>
+      <w:r>
+        <w:commentReference w:id="14"/>
       </w:r>
       <w:r>
         <w:t xml:space="preserve">  </w:t>
       </w:r>
       <w:r>
-        <w:t>Using a technology like MSDeploy can greatly simplify a complex deployment.  By running each command locally on each server in the deployment</w:t>
-      </w:r>
-      <w:ins w:id="26" w:author="JSkinner" w:date="2010-03-14T18:49:00Z">
-        <w:r>
-          <w:t>,</w:t>
-        </w:r>
-      </w:ins>
-      <w:r>
-        <w:t xml:space="preserve"> scripts will run consistently from the development environment through the production environment.  The real advantage is that the calls to MSDeploy can be scripted which means a multi server deployment can be totally automated and repeatable.  Scripting this type of deployment also means that from a single machine you can monitor a deployment and see the results of each script consolidated in your desktop.</w:t>
+        <w:t xml:space="preserve">Using a technology like </w:t>
+      </w:r>
+      <w:r>
+        <w:t>Web Deploy</w:t>
+      </w:r>
+      <w:r>
+        <w:t xml:space="preserve"> </w:t>
+      </w:r>
+      <w:r>
+        <w:t>can greatly simplify a complex deployment.  By running each command locally on each server in the deployment</w:t>
+      </w:r>
+      <w:r>
+        <w:t>,</w:t>
+      </w:r>
+      <w:r>
+        <w:t xml:space="preserve"> scripts will run consistently from the development environment through the production environment</w:t>
+      </w:r>
+      <w:r>
+        <w:fldChar w:fldCharType="begin"/>
+      </w:r>
+      <w:r>
+        <w:instrText xml:space="preserve"> XE "</w:instrText>
+      </w:r>
+      <w:r>
+        <w:instrText>production environment</w:instrText>
+      </w:r>
+      <w:r>
+        <w:instrText xml:space="preserve">" </w:instrText>
+      </w:r>
+      <w:r>
+        <w:fldChar w:fldCharType="end"/>
+      </w:r>
+      <w:r>
+        <w:t xml:space="preserve">.  The real advantage is that the calls to </w:t>
+      </w:r>
+      <w:r>
+        <w:t>msdeploy.exe</w:t>
+      </w:r>
+      <w:r>
+        <w:t xml:space="preserve"> </w:t>
+      </w:r>
+      <w:r>
+        <w:t>can be scripted which means a multi server deployment can be totally automated and repeatable.  Scripting</w:t>
+      </w:r>
+      <w:r>
+        <w:fldChar w:fldCharType="begin"/>
+      </w:r>
+      <w:r>
+        <w:instrText xml:space="preserve"> XE "</w:instrText>
+      </w:r>
+      <w:r>
+        <w:instrText>Scripting</w:instrText>
+      </w:r>
+      <w:r>
+        <w:instrText xml:space="preserve">" </w:instrText>
+      </w:r>
+      <w:r>
+        <w:fldChar w:fldCharType="end"/>
+      </w:r>
+      <w:r>
+        <w:t xml:space="preserve"> this type of deployment also means that from a single machine you can monitor a deployment and see the results of each script consolidated in your desktop.</w:t>
       </w:r>
     </w:p>
     <w:p>
       <w:pPr>
         <w:pStyle w:val="Head1"/>
       </w:pPr>
-      <w:bookmarkStart w:id="27" w:name="_Toc231699091"/>
+      <w:bookmarkStart w:id="16" w:name="_Toc231699091"/>
       <w:r>
         <w:t>Summary</w:t>
       </w:r>
-      <w:bookmarkEnd w:id="27"/>
+      <w:bookmarkEnd w:id="16"/>
     </w:p>
     <w:p>
       <w:pPr>
         <w:pStyle w:val="Body"/>
       </w:pPr>
       <w:r>
-        <w:t>When we configure our environment, we must devise a reliable deployment strategy to ensure the right application is deployed with the correct configuration. At the heart of a solid deployment strategy is continuous integration, which includes practices such as automated deployments and self-testing builds. With free, widely used open source tools such as CruiseControl.NET, NAnt, NUnit, and others, we can build an automated build and deployment server. By packaging NAnt, a build script and a bootstrap batch file, we can harness the flexibility and power of NAnt to deploy and configure our application to multiple environments, up to and including production.</w:t>
-      </w:r>
-      <w:r>
-        <w:t xml:space="preserve">   By layering on the Web Deployment Tool to reduce the friction of copying and executing the build scripts across multiple servers, we can have a totally automated solution that is repeatable and reliable.</w:t>
+        <w:t>When we configure our environment, we must devise a reliable deployment strategy to ensure the right application is deployed with the correct configuration. At the heart of a solid deployment strategy is continuous integration</w:t>
+      </w:r>
+      <w:r>
+        <w:fldChar w:fldCharType="begin"/>
+      </w:r>
+      <w:r>
+        <w:instrText xml:space="preserve"> XE "</w:instrText>
+      </w:r>
+      <w:r>
+        <w:instrText>continuous integration</w:instrText>
+      </w:r>
+      <w:r>
+        <w:instrText xml:space="preserve">" </w:instrText>
+      </w:r>
+      <w:r>
+        <w:fldChar w:fldCharType="end"/>
+      </w:r>
+      <w:r>
+        <w:t>, which includes practices such as automated deployments</w:t>
+      </w:r>
+      <w:r>
+        <w:fldChar w:fldCharType="begin"/>
+      </w:r>
+      <w:r>
+        <w:instrText xml:space="preserve"> XE "</w:instrText>
+      </w:r>
+      <w:r>
+        <w:instrText>deployments</w:instrText>
+      </w:r>
+      <w:r>
+        <w:instrText xml:space="preserve">" </w:instrText>
+      </w:r>
+      <w:r>
+        <w:fldChar w:fldCharType="end"/>
+      </w:r>
+      <w:r>
+        <w:t xml:space="preserve"> and self-testing</w:t>
+      </w:r>
+      <w:r>
+        <w:fldChar w:fldCharType="begin"/>
+      </w:r>
+      <w:r>
+        <w:instrText xml:space="preserve"> XE "</w:instrText>
+      </w:r>
+      <w:r>
+        <w:instrText>testing</w:instrText>
+      </w:r>
+      <w:r>
+        <w:instrText xml:space="preserve">" </w:instrText>
+      </w:r>
+      <w:r>
+        <w:fldChar w:fldCharType="end"/>
+      </w:r>
+      <w:r>
+        <w:t xml:space="preserve"> builds. With free, widely used open source tools such as CruiseControl.NET</w:t>
+      </w:r>
+      <w:r>
+        <w:fldChar w:fldCharType="begin"/>
+      </w:r>
+      <w:r>
+        <w:instrText xml:space="preserve"> XE "</w:instrText>
+      </w:r>
+      <w:r>
+        <w:instrText>CruiseControl.NET</w:instrText>
+      </w:r>
+      <w:r>
+        <w:instrText xml:space="preserve">" </w:instrText>
+      </w:r>
+      <w:r>
+        <w:fldChar w:fldCharType="end"/>
+      </w:r>
+      <w:r>
+        <w:t>, NAnt</w:t>
+      </w:r>
+      <w:r>
+        <w:fldChar w:fldCharType="begin"/>
+      </w:r>
+      <w:r>
+        <w:instrText xml:space="preserve"> XE "</w:instrText>
+      </w:r>
+      <w:r>
+        <w:instrText>NAnt</w:instrText>
+      </w:r>
+      <w:r>
+        <w:instrText xml:space="preserve">" </w:instrText>
+      </w:r>
+      <w:r>
+        <w:fldChar w:fldCharType="end"/>
+      </w:r>
+      <w:r>
+        <w:t>, NUnit</w:t>
+      </w:r>
+      <w:r>
+        <w:fldChar w:fldCharType="begin"/>
+      </w:r>
+      <w:r>
+        <w:instrText xml:space="preserve"> XE "</w:instrText>
+      </w:r>
+      <w:r>
+        <w:instrText>NUnit</w:instrText>
+      </w:r>
+      <w:r>
+        <w:instrText xml:space="preserve">" </w:instrText>
+      </w:r>
+      <w:r>
+        <w:fldChar w:fldCharType="end"/>
+      </w:r>
+      <w:r>
+        <w:t>, and others, we can build an automated build and deployment server. By packaging NAnt, a build script and a bootstrap batch file, we can harness the flexibility and power of NAnt to deploy and configure our application to multiple environments, up to and including production.</w:t>
+      </w:r>
+      <w:r>
+        <w:t xml:space="preserve">   By layering on the Web Deployment Tool</w:t>
+      </w:r>
+      <w:r>
+        <w:fldChar w:fldCharType="begin"/>
+      </w:r>
+      <w:r>
+        <w:instrText xml:space="preserve"> XE "</w:instrText>
+      </w:r>
+      <w:r>
+        <w:instrText>Web Deployment Tool</w:instrText>
+      </w:r>
+      <w:r>
+        <w:instrText xml:space="preserve">" </w:instrText>
+      </w:r>
+      <w:r>
+        <w:fldChar w:fldCharType="end"/>
+      </w:r>
+      <w:r>
+        <w:t xml:space="preserve"> to reduce the friction of copying and executing the build scripts across multiple servers, we can have a totally automated solution that is repeatable and reliable.</w:t>
       </w:r>
     </w:p>
     <w:sectPr>
-      <w:headerReference w:type="even" r:id="rId11"/>
-      <w:headerReference w:type="default" r:id="rId12"/>
-      <w:footerReference w:type="even" r:id="rId13"/>
-      <w:footerReference w:type="first" r:id="rId14"/>
+      <w:headerReference w:type="even" r:id="rId12"/>
+      <w:headerReference w:type="default" r:id="rId13"/>
+      <w:footerReference w:type="even" r:id="rId14"/>
+      <w:footerReference w:type="first" r:id="rId15"/>
       <w:footnotePr>
         <w:numRestart w:val="eachSect"/>
       </w:footnotePr>
@@ -1926,27 +3777,27 @@
 
 <file path=word/comments.xml><?xml version="1.0" encoding="utf-8"?>
 <w:comments xmlns:ve="http://schemas.openxmlformats.org/markup-compatibility/2006" xmlns:o="urn:schemas-microsoft-com:office:office" xmlns:r="http://schemas.openxmlformats.org/officeDocument/2006/relationships" xmlns:m="http://schemas.openxmlformats.org/officeDocument/2006/math" xmlns:v="urn:schemas-microsoft-com:vml" xmlns:wp="http://schemas.openxmlformats.org/drawingml/2006/wordprocessingDrawing" xmlns:w10="urn:schemas-microsoft-com:office:word" xmlns:w="http://schemas.openxmlformats.org/wordprocessingml/2006/main" xmlns:wne="http://schemas.microsoft.com/office/word/2006/wordml">
-  <w:comment w:id="0" w:author="JSkinner" w:date="2010-03-14T18:32:00Z" w:initials="JS">
+  <w:comment w:id="5" w:author="JSkinner" w:date="2010-03-14T18:09:00Z" w:initials="JS">
     <w:p>
       <w:r>
         <w:annotationRef/>
       </w:r>
       <w:r>
-        <w:t>There don't seem to be any samples for this chapter. Maybe some nant scripts would be useful?</w:t>
+        <w:t xml:space="preserve">I didn't think bulleted list items were supposed to end with periods. </w:t>
       </w:r>
     </w:p>
   </w:comment>
-  <w:comment w:id="5" w:author="JSkinner" w:date="2010-03-14T18:09:00Z" w:initials="JS">
+  <w:comment w:id="4" w:author="Jeffrey" w:date="2010-03-20T22:35:00Z" w:initials="J">
     <w:p>
       <w:r>
         <w:annotationRef/>
       </w:r>
       <w:r>
-        <w:t xml:space="preserve">I didn't think bulleted list items were supposed to end with periods. </w:t>
+        <w:t>Fixed it</w:t>
       </w:r>
     </w:p>
   </w:comment>
-  <w:comment w:id="14" w:author="JSkinner" w:date="2010-03-14T18:35:00Z" w:initials="JS">
+  <w:comment w:id="10" w:author="JSkinner" w:date="2010-03-14T18:35:00Z" w:initials="JS">
     <w:p>
       <w:r>
         <w:annotationRef/>
@@ -1956,17 +3807,17 @@
       </w:r>
     </w:p>
   </w:comment>
-  <w:comment w:id="16" w:author="JSkinner" w:date="2010-03-14T18:40:00Z" w:initials="JS">
+  <w:comment w:id="11" w:author="Jeffrey" w:date="2010-03-20T22:37:00Z" w:initials="J">
     <w:p>
       <w:r>
         <w:annotationRef/>
       </w:r>
       <w:r>
-        <w:t>We still have references to CodeCampServer. I thought these where supposed to be removed?</w:t>
+        <w:t>I think it is necessary to show how to handle the complexity of real deployment scripts.  If all it is is copying files, then it isn't realistic</w:t>
       </w:r>
     </w:p>
   </w:comment>
-  <w:comment w:id="17" w:author="JSkinner" w:date="2010-03-14T18:41:00Z" w:initials="JS">
+  <w:comment w:id="12" w:author="JSkinner" w:date="2010-03-14T18:41:00Z" w:initials="JS">
     <w:p>
       <w:r>
         <w:annotationRef/>
@@ -1976,17 +3827,17 @@
       </w:r>
     </w:p>
   </w:comment>
-  <w:comment w:id="20" w:author="JSkinner" w:date="2010-03-14T18:42:00Z" w:initials="JS">
+  <w:comment w:id="13" w:author="Jeffrey" w:date="2010-03-20T22:53:00Z" w:initials="J">
     <w:p>
       <w:r>
         <w:annotationRef/>
       </w:r>
       <w:r>
-        <w:t>Not quite sure what you mean by this</w:t>
+        <w:t xml:space="preserve">Added it.  </w:t>
       </w:r>
     </w:p>
   </w:comment>
-  <w:comment w:id="24" w:author="JSkinner" w:date="2010-03-14T18:50:00Z" w:initials="JS">
+  <w:comment w:id="15" w:author="JSkinner" w:date="2010-03-14T18:50:00Z" w:initials="JS">
     <w:p>
       <w:r>
         <w:annotationRef/>
@@ -2029,6 +3880,16 @@
       </w:r>
       <w:r>
         <w:t>. This means that MSDeploy will execute the batch file at c:\installs\dev.bat on the remote server in the same way that you would run it if logged in via remote desktop."</w:t>
+      </w:r>
+    </w:p>
+  </w:comment>
+  <w:comment w:id="14" w:author="Jeffrey" w:date="2010-03-20T22:57:00Z" w:initials="J">
+    <w:p>
+      <w:r>
+        <w:annotationRef/>
+      </w:r>
+      <w:r>
+        <w:t>Brilliant!!</w:t>
       </w:r>
     </w:p>
   </w:comment>
@@ -2259,7 +4120,7 @@
         <w:rPr>
           <w:noProof/>
         </w:rPr>
-        <w:t>8</w:t>
+        <w:t>2</w:t>
       </w:r>
     </w:fldSimple>
     <w:r>
@@ -2292,7 +4153,7 @@
         <w:rPr>
           <w:noProof/>
         </w:rPr>
-        <w:t>3/10/2010</w:t>
+        <w:t>3/14/2010</w:t>
       </w:r>
     </w:fldSimple>
   </w:p>
@@ -2318,7 +4179,7 @@
         <w:rPr>
           <w:noProof/>
         </w:rPr>
-        <w:t>3/10/2010</w:t>
+        <w:t>3/14/2010</w:t>
       </w:r>
     </w:fldSimple>
     <w:r>
@@ -2347,7 +4208,7 @@
         <w:rPr>
           <w:noProof/>
         </w:rPr>
-        <w:t>7</w:t>
+        <w:t>1</w:t>
       </w:r>
     </w:fldSimple>
   </w:p>
@@ -6513,7 +8374,7 @@
 </file>
 
 <file path=customXml/itemProps1.xml><?xml version="1.0" encoding="utf-8"?>
-<ds:datastoreItem xmlns:ds="http://schemas.openxmlformats.org/officeDocument/2006/customXml" ds:itemID="{6739B828-E939-4C65-8974-911E8D93633F}">
+<ds:datastoreItem xmlns:ds="http://schemas.openxmlformats.org/officeDocument/2006/customXml" ds:itemID="{0D70BB97-194C-45A0-8765-9888B3DAAF22}">
   <ds:schemaRefs>
     <ds:schemaRef ds:uri="http://schemas.openxmlformats.org/officeDocument/2006/bibliography"/>
   </ds:schemaRefs>

</xml_diff>

<commit_message>
- chapter 17 resubmitted to Gregor with TODO explanation - chapter 3 has TE comment responses and index.
</commit_message>
<xml_diff>
--- a/manuscript/Chapter17/MVC2iA_CH_17.docx
+++ b/manuscript/Chapter17/MVC2iA_CH_17.docx
@@ -2130,6 +2130,11 @@
       <w:r>
         <w:t>, and then calls the CommonDeploy.bat script.</w:t>
       </w:r>
+      <w:ins w:id="10" w:author="Jeffrey" w:date="2010-03-28T16:31:00Z">
+        <w:r>
+          <w:t xml:space="preserve">  You would fill in the TODO placeholders when you implement the script for yourself.</w:t>
+        </w:r>
+      </w:ins>
     </w:p>
     <w:p>
       <w:pPr>
@@ -2143,8 +2148,9 @@
       <w:pPr>
         <w:pStyle w:val="Code"/>
       </w:pPr>
-      <w:commentRangeStart w:id="10"/>
       <w:commentRangeStart w:id="11"/>
+      <w:commentRangeStart w:id="12"/>
+      <w:commentRangeStart w:id="13"/>
       <w:r>
         <w:t>SET driverClass=NHibernate.Driver.SqlClientDriver</w:t>
       </w:r>
@@ -2187,25 +2193,33 @@
         <w:t>SET websiteTargetDir=\\TODO</w:t>
       </w:r>
     </w:p>
-    <w:commentRangeEnd w:id="10"/>
+    <w:commentRangeEnd w:id="11"/>
     <w:p>
       <w:pPr>
         <w:pStyle w:val="Code"/>
       </w:pPr>
-      <w:r>
-        <w:rPr>
-          <w:rFonts w:ascii="Verdana" w:hAnsi="Verdana"/>
-          <w:snapToGrid/>
-        </w:rPr>
-        <w:commentReference w:id="10"/>
-      </w:r>
-      <w:commentRangeEnd w:id="11"/>
       <w:r>
         <w:rPr>
           <w:rFonts w:ascii="Verdana" w:hAnsi="Verdana"/>
           <w:snapToGrid/>
         </w:rPr>
         <w:commentReference w:id="11"/>
+      </w:r>
+      <w:commentRangeEnd w:id="12"/>
+      <w:r>
+        <w:rPr>
+          <w:rFonts w:ascii="Verdana" w:hAnsi="Verdana"/>
+          <w:snapToGrid/>
+        </w:rPr>
+        <w:commentReference w:id="12"/>
+      </w:r>
+      <w:commentRangeEnd w:id="13"/>
+      <w:r>
+        <w:rPr>
+          <w:rFonts w:ascii="Verdana" w:hAnsi="Verdana"/>
+          <w:snapToGrid/>
+        </w:rPr>
+        <w:commentReference w:id="13"/>
       </w:r>
     </w:p>
     <w:p>
@@ -2526,6 +2540,7 @@
         <w:pStyle w:val="Code"/>
       </w:pPr>
       <w:r>
+        <w:lastRenderedPageBreak/>
         <w:t xml:space="preserve">-D:database.password="%databasePassword%" </w:t>
       </w:r>
     </w:p>
@@ -2534,7 +2549,6 @@
         <w:pStyle w:val="Code"/>
       </w:pPr>
       <w:r>
-        <w:lastRenderedPageBreak/>
         <w:t xml:space="preserve">-D:test.database.name="%testDatabaseName%" </w:t>
       </w:r>
     </w:p>
@@ -3054,8 +3068,8 @@
       <w:r>
         <w:t xml:space="preserve"> to multiple servers.  The key takeaway is that by automating the task of deployment, you can eliminate all the manual steps that are error prone.  In order to eliminate the need to log on to servers one by one an additional technology is needed.  This is where </w:t>
       </w:r>
-      <w:commentRangeStart w:id="12"/>
-      <w:commentRangeStart w:id="13"/>
+      <w:commentRangeStart w:id="14"/>
+      <w:commentRangeStart w:id="15"/>
       <w:r>
         <w:t>Web Deploy</w:t>
       </w:r>
@@ -3101,13 +3115,13 @@
       <w:r>
         <w:t>) comes into play</w:t>
       </w:r>
-      <w:commentRangeEnd w:id="12"/>
-      <w:r>
-        <w:commentReference w:id="12"/>
-      </w:r>
-      <w:commentRangeEnd w:id="13"/>
-      <w:r>
-        <w:commentReference w:id="13"/>
+      <w:commentRangeEnd w:id="14"/>
+      <w:r>
+        <w:commentReference w:id="14"/>
+      </w:r>
+      <w:commentRangeEnd w:id="15"/>
+      <w:r>
+        <w:commentReference w:id="15"/>
       </w:r>
       <w:r>
         <w:t xml:space="preserve">.  You can download it at </w:t>
@@ -3234,10 +3248,7 @@
         <w:t xml:space="preserve"> a deployment to multiple machines can become complex very quickly.  In order to reduce the complexity, </w:t>
       </w:r>
       <w:r>
-        <w:t>Web Deploy</w:t>
-      </w:r>
-      <w:r>
-        <w:t xml:space="preserve"> </w:t>
+        <w:t xml:space="preserve">Web Deploy </w:t>
       </w:r>
       <w:r>
         <w:t>can be used to fulfill the syncing of files to multiple machines and then executing the deployment script</w:t>
@@ -3307,10 +3318,7 @@
         <w:t xml:space="preserve">Listing 17.4 Using </w:t>
       </w:r>
       <w:r>
-        <w:t>Web Deploy</w:t>
-      </w:r>
-      <w:r>
-        <w:t xml:space="preserve"> </w:t>
+        <w:t xml:space="preserve">Web Deploy </w:t>
       </w:r>
       <w:r>
         <w:t>to remotely execute a deployment.</w:t>
@@ -3534,13 +3542,13 @@
       <w:r>
         <w:t>f logged in via remote desktop.</w:t>
       </w:r>
-      <w:commentRangeStart w:id="14"/>
-      <w:r>
-        <w:commentReference w:id="15"/>
-      </w:r>
-      <w:commentRangeEnd w:id="14"/>
-      <w:r>
-        <w:commentReference w:id="14"/>
+      <w:commentRangeStart w:id="16"/>
+      <w:r>
+        <w:commentReference w:id="17"/>
+      </w:r>
+      <w:commentRangeEnd w:id="16"/>
+      <w:r>
+        <w:commentReference w:id="16"/>
       </w:r>
       <w:r>
         <w:t xml:space="preserve">  </w:t>
@@ -3549,10 +3557,7 @@
         <w:t xml:space="preserve">Using a technology like </w:t>
       </w:r>
       <w:r>
-        <w:t>Web Deploy</w:t>
-      </w:r>
-      <w:r>
-        <w:t xml:space="preserve"> </w:t>
+        <w:t xml:space="preserve">Web Deploy </w:t>
       </w:r>
       <w:r>
         <w:t>can greatly simplify a complex deployment.  By running each command locally on each server in the deployment</w:t>
@@ -3582,10 +3587,7 @@
         <w:t xml:space="preserve">.  The real advantage is that the calls to </w:t>
       </w:r>
       <w:r>
-        <w:t>msdeploy.exe</w:t>
-      </w:r>
-      <w:r>
-        <w:t xml:space="preserve"> </w:t>
+        <w:t xml:space="preserve">msdeploy.exe </w:t>
       </w:r>
       <w:r>
         <w:t>can be scripted which means a multi server deployment can be totally automated and repeatable.  Scripting</w:t>
@@ -3613,11 +3615,11 @@
       <w:pPr>
         <w:pStyle w:val="Head1"/>
       </w:pPr>
-      <w:bookmarkStart w:id="16" w:name="_Toc231699091"/>
+      <w:bookmarkStart w:id="18" w:name="_Toc231699091"/>
       <w:r>
         <w:t>Summary</w:t>
       </w:r>
-      <w:bookmarkEnd w:id="16"/>
+      <w:bookmarkEnd w:id="18"/>
     </w:p>
     <w:p>
       <w:pPr>
@@ -3797,7 +3799,7 @@
       </w:r>
     </w:p>
   </w:comment>
-  <w:comment w:id="10" w:author="JSkinner" w:date="2010-03-14T18:35:00Z" w:initials="JS">
+  <w:comment w:id="11" w:author="JSkinner" w:date="2010-03-14T18:35:00Z" w:initials="JS">
     <w:p>
       <w:r>
         <w:annotationRef/>
@@ -3807,7 +3809,7 @@
       </w:r>
     </w:p>
   </w:comment>
-  <w:comment w:id="11" w:author="Jeffrey" w:date="2010-03-20T22:37:00Z" w:initials="J">
+  <w:comment w:id="12" w:author="Jeffrey" w:date="2010-03-20T22:37:00Z" w:initials="J">
     <w:p>
       <w:r>
         <w:annotationRef/>
@@ -3817,17 +3819,27 @@
       </w:r>
     </w:p>
   </w:comment>
-  <w:comment w:id="12" w:author="JSkinner" w:date="2010-03-14T18:41:00Z" w:initials="JS">
+  <w:comment w:id="13" w:author="Jeffrey" w:date="2010-03-28T16:32:00Z" w:initials="J">
     <w:p>
       <w:r>
         <w:annotationRef/>
       </w:r>
       <w:r>
+        <w:t>I've added a sentence explaining it</w:t>
+      </w:r>
+    </w:p>
+  </w:comment>
+  <w:comment w:id="14" w:author="JSkinner" w:date="2010-03-14T18:41:00Z" w:initials="JS">
+    <w:p>
+      <w:r>
+        <w:annotationRef/>
+      </w:r>
+      <w:r>
         <w:t>Consider adding a URL to tell the reader where they can download MSDeploy and where they can go to find out more about it.</w:t>
       </w:r>
     </w:p>
   </w:comment>
-  <w:comment w:id="13" w:author="Jeffrey" w:date="2010-03-20T22:53:00Z" w:initials="J">
+  <w:comment w:id="15" w:author="Jeffrey" w:date="2010-03-20T22:53:00Z" w:initials="J">
     <w:p>
       <w:r>
         <w:annotationRef/>
@@ -3837,7 +3849,7 @@
       </w:r>
     </w:p>
   </w:comment>
-  <w:comment w:id="15" w:author="JSkinner" w:date="2010-03-14T18:50:00Z" w:initials="JS">
+  <w:comment w:id="17" w:author="JSkinner" w:date="2010-03-14T18:50:00Z" w:initials="JS">
     <w:p>
       <w:r>
         <w:annotationRef/>
@@ -3883,7 +3895,7 @@
       </w:r>
     </w:p>
   </w:comment>
-  <w:comment w:id="14" w:author="Jeffrey" w:date="2010-03-20T22:57:00Z" w:initials="J">
+  <w:comment w:id="16" w:author="Jeffrey" w:date="2010-03-20T22:57:00Z" w:initials="J">
     <w:p>
       <w:r>
         <w:annotationRef/>
@@ -4120,7 +4132,7 @@
         <w:rPr>
           <w:noProof/>
         </w:rPr>
-        <w:t>2</w:t>
+        <w:t>8</w:t>
       </w:r>
     </w:fldSimple>
     <w:r>
@@ -4149,12 +4161,22 @@
       <w:t xml:space="preserve">Last saved: </w:t>
     </w:r>
     <w:fldSimple w:instr=" SAVEDATE  \@ &quot;M/d/yyyy&quot;  \* MERGEFORMAT ">
-      <w:r>
-        <w:rPr>
-          <w:noProof/>
-        </w:rPr>
-        <w:t>3/14/2010</w:t>
-      </w:r>
+      <w:ins w:id="19" w:author="Jeffrey" w:date="2010-03-28T16:30:00Z">
+        <w:r>
+          <w:rPr>
+            <w:noProof/>
+          </w:rPr>
+          <w:t>3/20/2010</w:t>
+        </w:r>
+      </w:ins>
+      <w:del w:id="20" w:author="Jeffrey" w:date="2010-03-28T16:30:00Z">
+        <w:r>
+          <w:rPr>
+            <w:noProof/>
+          </w:rPr>
+          <w:delText>3/14/2010</w:delText>
+        </w:r>
+      </w:del>
     </w:fldSimple>
   </w:p>
 </w:hdr>
@@ -4175,12 +4197,22 @@
       <w:t xml:space="preserve">Last saved: </w:t>
     </w:r>
     <w:fldSimple w:instr=" SAVEDATE  \@ &quot;M/d/yyyy&quot;  \* MERGEFORMAT ">
-      <w:r>
-        <w:rPr>
-          <w:noProof/>
-        </w:rPr>
-        <w:t>3/14/2010</w:t>
-      </w:r>
+      <w:ins w:id="21" w:author="Jeffrey" w:date="2010-03-28T16:30:00Z">
+        <w:r>
+          <w:rPr>
+            <w:noProof/>
+          </w:rPr>
+          <w:t>3/20/2010</w:t>
+        </w:r>
+      </w:ins>
+      <w:del w:id="22" w:author="Jeffrey" w:date="2010-03-28T16:30:00Z">
+        <w:r>
+          <w:rPr>
+            <w:noProof/>
+          </w:rPr>
+          <w:delText>3/14/2010</w:delText>
+        </w:r>
+      </w:del>
     </w:fldSimple>
     <w:r>
       <w:tab/>
@@ -4208,7 +4240,7 @@
         <w:rPr>
           <w:noProof/>
         </w:rPr>
-        <w:t>1</w:t>
+        <w:t>5</w:t>
       </w:r>
     </w:fldSimple>
   </w:p>
@@ -8374,7 +8406,7 @@
 </file>
 
 <file path=customXml/itemProps1.xml><?xml version="1.0" encoding="utf-8"?>
-<ds:datastoreItem xmlns:ds="http://schemas.openxmlformats.org/officeDocument/2006/customXml" ds:itemID="{0D70BB97-194C-45A0-8765-9888B3DAAF22}">
+<ds:datastoreItem xmlns:ds="http://schemas.openxmlformats.org/officeDocument/2006/customXml" ds:itemID="{2312EB19-DA6F-4FF1-81BB-068B82E1B8E5}">
   <ds:schemaRefs>
     <ds:schemaRef ds:uri="http://schemas.openxmlformats.org/officeDocument/2006/bibliography"/>
   </ds:schemaRefs>

</xml_diff>